<commit_message>
updated the statement file with new correlation values and more explaination added
</commit_message>
<xml_diff>
--- a/problem_statement.docx
+++ b/problem_statement.docx
@@ -535,7 +535,7 @@
           <w:rtl w:val="0"/>
           <w:lang w:val="en-US"/>
         </w:rPr>
-        <w:t>firstly, the structure of the data was checked, are there actually presence of 26 fields (including index), once that is done, Not a number values were counted across all field, and it was found out that only 4 time series suffer from this problem. The NaN values count is as follows -</w:t>
+        <w:t>firstly, the structure of the data was checked, are there actually presence of 26 fields (including index), once that is done, Not a number values were counted across all field, and it was found out that only 5 time series suffer from this problem. The NaN values count is as follows -</w:t>
       </w:r>
       <w:r>
         <w:rPr>
@@ -557,7 +557,7 @@
           <w:rtl w:val="0"/>
           <w:lang w:val="en-US"/>
         </w:rPr>
-        <w:t xml:space="preserve">     </w:t>
+        <w:t xml:space="preserve">    </w:t>
       </w:r>
       <w:r>
         <w:rPr>
@@ -578,7 +578,7 @@
           <w:szCs w:val="20"/>
           <w:rtl w:val="0"/>
         </w:rPr>
-        <w:t>[0, 0, 0, 832864, 0, 0, 0, 0, 0, 0, 0, 0, 0, 0, 3070569, 0, 0, 2272683, 0, 0, 0, 0, 3122569, 0, 0]</w:t>
+        <w:t>[0, 0, 832864, 0, 0, 0, 0, 0, 0, 0, 0, 0, 0, 3070569, 0, 0, 2272683, 0, 0, 0, 0, 3122569, 0, 0, 3839731]</w:t>
       </w:r>
       <w:r>
         <w:rPr>
@@ -591,6 +591,7 @@
           <w:szCs w:val="20"/>
         </w:rPr>
         <w:br w:type="textWrapping"/>
+        <w:br w:type="textWrapping"/>
       </w:r>
       <w:r>
         <w:rPr>
@@ -600,7 +601,7 @@
           <w:rtl w:val="0"/>
           <w:lang w:val="en-US"/>
         </w:rPr>
-        <w:t>There are 50 lakh rows in total, for the fourth time series it will make sense to handle NaNs but for the 15th and 23rd series more than 60% of series is unclean, so this is not fit for cleaning. In fact one might even want to ignore cleaning of series 18, it also has too many Nans.</w:t>
+        <w:t>There are 50 lakh rows in total, for the third time series it will make sense to handle NaNs but for the 14th,22nd,25th series more than 60% of series is unclean, so this is not fit for cleaning. In fact one might even want to ignore cleaning of series 17, it also has too many Nans (45%)</w:t>
       </w:r>
       <w:r>
         <w:rPr>
@@ -623,7 +624,7 @@
           <w:rtl w:val="0"/>
           <w:lang w:val="en-US"/>
         </w:rPr>
-        <w:t>Outlier removal - cap all the entries to a mean +- k*sigma value, this would remove the unexpected jumps which might be noise in the data.</w:t>
+        <w:t>There might be also presence of outliers in the dataset, hence counting all the rows with values greater/lesser than mean +- K*sigma</w:t>
       </w:r>
       <w:r>
         <w:rPr>
@@ -636,6 +637,8 @@
           <w:szCs w:val="20"/>
         </w:rPr>
         <w:br w:type="textWrapping"/>
+        <w:br w:type="textWrapping"/>
+        <w:br w:type="textWrapping"/>
       </w:r>
       <w:r>
         <w:rPr>
@@ -645,63 +648,7 @@
           <w:rtl w:val="0"/>
           <w:lang w:val="en-US"/>
         </w:rPr>
-        <w:t xml:space="preserve">referring </w:t>
-      </w:r>
-      <w:r>
-        <w:rPr>
-          <w:rStyle w:val="Hyperlink.0"/>
-          <w:rFonts w:ascii="Courier New" w:cs="Courier New" w:hAnsi="Courier New" w:eastAsia="Courier New"/>
-          <w:sz w:val="20"/>
-          <w:szCs w:val="20"/>
-        </w:rPr>
-        <w:fldChar w:fldCharType="begin" w:fldLock="0"/>
-      </w:r>
-      <w:r>
-        <w:rPr>
-          <w:rStyle w:val="Hyperlink.0"/>
-          <w:rFonts w:ascii="Courier New" w:cs="Courier New" w:hAnsi="Courier New" w:eastAsia="Courier New"/>
-          <w:sz w:val="20"/>
-          <w:szCs w:val="20"/>
-        </w:rPr>
-        <w:instrText xml:space="preserve"> HYPERLINK "http://www.apple.com"</w:instrText>
-      </w:r>
-      <w:r>
-        <w:rPr>
-          <w:rStyle w:val="Hyperlink.0"/>
-          <w:rFonts w:ascii="Courier New" w:cs="Courier New" w:hAnsi="Courier New" w:eastAsia="Courier New"/>
-          <w:sz w:val="20"/>
-          <w:szCs w:val="20"/>
-        </w:rPr>
-        <w:fldChar w:fldCharType="separate" w:fldLock="0"/>
-      </w:r>
-      <w:r>
-        <w:rPr>
-          <w:rStyle w:val="Hyperlink.0"/>
-          <w:rFonts w:ascii="Courier New" w:hAnsi="Courier New"/>
-          <w:sz w:val="20"/>
-          <w:szCs w:val="20"/>
-          <w:rtl w:val="0"/>
-          <w:lang w:val="en-US"/>
-        </w:rPr>
-        <w:t>here</w:t>
-      </w:r>
-      <w:r>
-        <w:rPr>
-          <w:rFonts w:ascii="Courier New" w:cs="Courier New" w:hAnsi="Courier New" w:eastAsia="Courier New"/>
-          <w:sz w:val="20"/>
-          <w:szCs w:val="20"/>
-        </w:rPr>
-        <w:fldChar w:fldCharType="end" w:fldLock="0"/>
-      </w:r>
-      <w:r>
-        <w:rPr>
-          <w:rFonts w:ascii="Courier New" w:hAnsi="Courier New"/>
-          <w:sz w:val="20"/>
-          <w:szCs w:val="20"/>
-          <w:rtl w:val="0"/>
-          <w:lang w:val="en-US"/>
-        </w:rPr>
-        <w:t xml:space="preserve"> , thus we can cap the values in u+-5*sigma , so you will still cover 96 % of the values</w:t>
+        <w:t>Here is the outlier count for K=5</w:t>
       </w:r>
       <w:r>
         <w:rPr>
@@ -714,6 +661,140 @@
           <w:szCs w:val="20"/>
         </w:rPr>
         <w:br w:type="textWrapping"/>
+        <w:br w:type="textWrapping"/>
+      </w:r>
+      <w:r>
+        <w:rPr>
+          <w:rFonts w:ascii="Courier New" w:hAnsi="Courier New"/>
+          <w:sz w:val="20"/>
+          <w:szCs w:val="20"/>
+          <w:rtl w:val="0"/>
+        </w:rPr>
+        <w:t>[5, 1, 3, 5, 85241, 1, 5, 1, 0, 2, 2, 5, 4, 32660, 2, 2, 1, 85363, 0, 85517, 1, 1, 2, 1, 1]</w:t>
+      </w:r>
+      <w:r>
+        <w:rPr>
+          <w:rFonts w:ascii="Arial Unicode MS" w:cs="Arial Unicode MS" w:hAnsi="Arial Unicode MS" w:eastAsia="Arial Unicode MS"/>
+          <w:b w:val="0"/>
+          <w:bCs w:val="0"/>
+          <w:i w:val="0"/>
+          <w:iCs w:val="0"/>
+          <w:sz w:val="20"/>
+          <w:szCs w:val="20"/>
+        </w:rPr>
+        <w:br w:type="textWrapping"/>
+        <w:br w:type="textWrapping"/>
+      </w:r>
+      <w:r>
+        <w:rPr>
+          <w:rFonts w:ascii="Courier New" w:hAnsi="Courier New"/>
+          <w:sz w:val="20"/>
+          <w:szCs w:val="20"/>
+          <w:rtl w:val="0"/>
+          <w:lang w:val="en-US"/>
+        </w:rPr>
+        <w:t>Outlier removal - cap all the entries to a mean +- k*sigma value, this would remove the unexpected jumps which might be noise in the data.</w:t>
+      </w:r>
+      <w:r>
+        <w:rPr>
+          <w:rFonts w:ascii="Arial Unicode MS" w:cs="Arial Unicode MS" w:hAnsi="Arial Unicode MS" w:eastAsia="Arial Unicode MS"/>
+          <w:b w:val="0"/>
+          <w:bCs w:val="0"/>
+          <w:i w:val="0"/>
+          <w:iCs w:val="0"/>
+          <w:sz w:val="20"/>
+          <w:szCs w:val="20"/>
+        </w:rPr>
+        <w:br w:type="textWrapping"/>
+      </w:r>
+      <w:r>
+        <w:rPr>
+          <w:rFonts w:ascii="Courier New" w:hAnsi="Courier New"/>
+          <w:sz w:val="20"/>
+          <w:szCs w:val="20"/>
+          <w:rtl w:val="0"/>
+          <w:lang w:val="en-US"/>
+        </w:rPr>
+        <w:t xml:space="preserve">referring </w:t>
+      </w:r>
+      <w:r>
+        <w:rPr>
+          <w:rStyle w:val="Hyperlink.0"/>
+          <w:rFonts w:ascii="Courier New" w:cs="Courier New" w:hAnsi="Courier New" w:eastAsia="Courier New"/>
+          <w:sz w:val="20"/>
+          <w:szCs w:val="20"/>
+        </w:rPr>
+        <w:fldChar w:fldCharType="begin" w:fldLock="0"/>
+      </w:r>
+      <w:r>
+        <w:rPr>
+          <w:rStyle w:val="Hyperlink.0"/>
+          <w:rFonts w:ascii="Courier New" w:cs="Courier New" w:hAnsi="Courier New" w:eastAsia="Courier New"/>
+          <w:sz w:val="20"/>
+          <w:szCs w:val="20"/>
+        </w:rPr>
+        <w:instrText xml:space="preserve"> HYPERLINK "http://www.apple.com"</w:instrText>
+      </w:r>
+      <w:r>
+        <w:rPr>
+          <w:rStyle w:val="Hyperlink.0"/>
+          <w:rFonts w:ascii="Courier New" w:cs="Courier New" w:hAnsi="Courier New" w:eastAsia="Courier New"/>
+          <w:sz w:val="20"/>
+          <w:szCs w:val="20"/>
+        </w:rPr>
+        <w:fldChar w:fldCharType="separate" w:fldLock="0"/>
+      </w:r>
+      <w:r>
+        <w:rPr>
+          <w:rStyle w:val="Hyperlink.0"/>
+          <w:rFonts w:ascii="Courier New" w:hAnsi="Courier New"/>
+          <w:sz w:val="20"/>
+          <w:szCs w:val="20"/>
+          <w:rtl w:val="0"/>
+          <w:lang w:val="en-US"/>
+        </w:rPr>
+        <w:t>here</w:t>
+      </w:r>
+      <w:r>
+        <w:rPr>
+          <w:rFonts w:ascii="Courier New" w:cs="Courier New" w:hAnsi="Courier New" w:eastAsia="Courier New"/>
+          <w:sz w:val="20"/>
+          <w:szCs w:val="20"/>
+        </w:rPr>
+        <w:fldChar w:fldCharType="end" w:fldLock="0"/>
+      </w:r>
+      <w:r>
+        <w:rPr>
+          <w:rFonts w:ascii="Courier New" w:hAnsi="Courier New"/>
+          <w:sz w:val="20"/>
+          <w:szCs w:val="20"/>
+          <w:rtl w:val="0"/>
+          <w:lang w:val="en-US"/>
+        </w:rPr>
+        <w:t xml:space="preserve"> , thus we can cap the values in u+-5*sigma , so you will still cover 96 % of the values</w:t>
+      </w:r>
+      <w:r>
+        <w:rPr>
+          <w:rFonts w:ascii="Arial Unicode MS" w:cs="Arial Unicode MS" w:hAnsi="Arial Unicode MS" w:eastAsia="Arial Unicode MS"/>
+          <w:b w:val="0"/>
+          <w:bCs w:val="0"/>
+          <w:i w:val="0"/>
+          <w:iCs w:val="0"/>
+          <w:sz w:val="20"/>
+          <w:szCs w:val="20"/>
+        </w:rPr>
+        <w:br w:type="textWrapping"/>
+      </w:r>
+      <w:r>
+        <w:rPr>
+          <w:rFonts w:ascii="Arial Unicode MS" w:cs="Arial Unicode MS" w:hAnsi="Arial Unicode MS" w:eastAsia="Arial Unicode MS"/>
+          <w:b w:val="0"/>
+          <w:bCs w:val="0"/>
+          <w:i w:val="0"/>
+          <w:iCs w:val="0"/>
+          <w:sz w:val="20"/>
+          <w:szCs w:val="20"/>
+        </w:rPr>
         <w:br w:type="textWrapping"/>
       </w:r>
     </w:p>
@@ -1010,14 +1091,27 @@
         </w:rPr>
         <w:tab/>
       </w:r>
+    </w:p>
+    <w:p>
+      <w:pPr>
+        <w:pStyle w:val="Body"/>
+        <w:bidi w:val="0"/>
+        <w:spacing w:line="240" w:lineRule="auto"/>
+        <w:ind w:left="0" w:right="0" w:firstLine="0"/>
+        <w:jc w:val="left"/>
+        <w:rPr>
+          <w:rtl w:val="0"/>
+        </w:rPr>
+      </w:pPr>
       <w:r>
         <w:rPr>
-          <w:rFonts w:ascii="Courier New" w:hAnsi="Courier New"/>
+          <w:rFonts w:ascii="Courier New" w:cs="Courier New" w:hAnsi="Courier New" w:eastAsia="Courier New"/>
           <w:sz w:val="20"/>
           <w:szCs w:val="20"/>
           <w:rtl w:val="0"/>
           <w:lang w:val="en-US"/>
         </w:rPr>
+        <w:tab/>
         <w:t>(Mean(i)*i + Mean(n-i)*(n-i) ) / n</w:t>
       </w:r>
     </w:p>
@@ -1104,28 +1198,6 @@
           <w:rtl w:val="0"/>
         </w:rPr>
       </w:pPr>
-    </w:p>
-    <w:p>
-      <w:pPr>
-        <w:pStyle w:val="Body"/>
-        <w:bidi w:val="0"/>
-        <w:spacing w:line="240" w:lineRule="auto"/>
-        <w:ind w:left="0" w:right="0" w:firstLine="0"/>
-        <w:jc w:val="left"/>
-        <w:rPr>
-          <w:rtl w:val="0"/>
-        </w:rPr>
-      </w:pPr>
-      <w:r>
-        <w:rPr>
-          <w:rFonts w:ascii="Courier New" w:hAnsi="Courier New"/>
-          <w:sz w:val="20"/>
-          <w:szCs w:val="20"/>
-          <w:rtl w:val="0"/>
-          <w:lang w:val="en-US"/>
-        </w:rPr>
-        <w:t>values without stripping outliers</w:t>
-      </w:r>
     </w:p>
     <w:p>
       <w:pPr>
@@ -1152,6 +1224,106 @@
         </w:rPr>
       </w:pPr>
     </w:p>
+    <w:p>
+      <w:pPr>
+        <w:pStyle w:val="Default"/>
+        <w:tabs>
+          <w:tab w:val="left" w:pos="560"/>
+          <w:tab w:val="left" w:pos="1120"/>
+          <w:tab w:val="left" w:pos="1680"/>
+          <w:tab w:val="left" w:pos="2240"/>
+          <w:tab w:val="left" w:pos="2800"/>
+          <w:tab w:val="left" w:pos="3360"/>
+          <w:tab w:val="left" w:pos="3920"/>
+          <w:tab w:val="left" w:pos="4480"/>
+          <w:tab w:val="left" w:pos="5040"/>
+          <w:tab w:val="left" w:pos="5600"/>
+          <w:tab w:val="left" w:pos="6160"/>
+          <w:tab w:val="left" w:pos="6720"/>
+        </w:tabs>
+        <w:bidi w:val="0"/>
+        <w:ind w:left="0" w:right="0" w:firstLine="0"/>
+        <w:jc w:val="left"/>
+        <w:rPr>
+          <w:rtl w:val="0"/>
+        </w:rPr>
+      </w:pPr>
+    </w:p>
+    <w:p>
+      <w:pPr>
+        <w:pStyle w:val="Default"/>
+        <w:tabs>
+          <w:tab w:val="left" w:pos="560"/>
+          <w:tab w:val="left" w:pos="1120"/>
+          <w:tab w:val="left" w:pos="1680"/>
+          <w:tab w:val="left" w:pos="2240"/>
+          <w:tab w:val="left" w:pos="2800"/>
+          <w:tab w:val="left" w:pos="3360"/>
+          <w:tab w:val="left" w:pos="3920"/>
+          <w:tab w:val="left" w:pos="4480"/>
+          <w:tab w:val="left" w:pos="5040"/>
+          <w:tab w:val="left" w:pos="5600"/>
+          <w:tab w:val="left" w:pos="6160"/>
+          <w:tab w:val="left" w:pos="6720"/>
+        </w:tabs>
+        <w:bidi w:val="0"/>
+        <w:ind w:left="0" w:right="0" w:firstLine="0"/>
+        <w:jc w:val="left"/>
+        <w:rPr>
+          <w:rtl w:val="0"/>
+        </w:rPr>
+      </w:pPr>
+    </w:p>
+    <w:p>
+      <w:pPr>
+        <w:pStyle w:val="Default"/>
+        <w:tabs>
+          <w:tab w:val="left" w:pos="560"/>
+          <w:tab w:val="left" w:pos="1120"/>
+          <w:tab w:val="left" w:pos="1680"/>
+          <w:tab w:val="left" w:pos="2240"/>
+          <w:tab w:val="left" w:pos="2800"/>
+          <w:tab w:val="left" w:pos="3360"/>
+          <w:tab w:val="left" w:pos="3920"/>
+          <w:tab w:val="left" w:pos="4480"/>
+          <w:tab w:val="left" w:pos="5040"/>
+          <w:tab w:val="left" w:pos="5600"/>
+          <w:tab w:val="left" w:pos="6160"/>
+          <w:tab w:val="left" w:pos="6720"/>
+        </w:tabs>
+        <w:bidi w:val="0"/>
+        <w:ind w:left="0" w:right="0" w:firstLine="0"/>
+        <w:jc w:val="left"/>
+        <w:rPr>
+          <w:rtl w:val="0"/>
+        </w:rPr>
+      </w:pPr>
+    </w:p>
+    <w:p>
+      <w:pPr>
+        <w:pStyle w:val="Default"/>
+        <w:tabs>
+          <w:tab w:val="left" w:pos="560"/>
+          <w:tab w:val="left" w:pos="1120"/>
+          <w:tab w:val="left" w:pos="1680"/>
+          <w:tab w:val="left" w:pos="2240"/>
+          <w:tab w:val="left" w:pos="2800"/>
+          <w:tab w:val="left" w:pos="3360"/>
+          <w:tab w:val="left" w:pos="3920"/>
+          <w:tab w:val="left" w:pos="4480"/>
+          <w:tab w:val="left" w:pos="5040"/>
+          <w:tab w:val="left" w:pos="5600"/>
+          <w:tab w:val="left" w:pos="6160"/>
+          <w:tab w:val="left" w:pos="6720"/>
+        </w:tabs>
+        <w:bidi w:val="0"/>
+        <w:ind w:left="0" w:right="0" w:firstLine="0"/>
+        <w:jc w:val="left"/>
+        <w:rPr>
+          <w:rtl w:val="0"/>
+        </w:rPr>
+      </w:pPr>
+    </w:p>
     <w:tbl>
       <w:tblPr>
         <w:tblW w:w="14380" w:type="dxa"/>
@@ -1169,11 +1341,12 @@
         <w:tblLayout w:type="fixed"/>
       </w:tblPr>
       <w:tblGrid>
-        <w:gridCol w:w="2876"/>
-        <w:gridCol w:w="2876"/>
-        <w:gridCol w:w="2876"/>
-        <w:gridCol w:w="2876"/>
-        <w:gridCol w:w="2876"/>
+        <w:gridCol w:w="2396"/>
+        <w:gridCol w:w="2397"/>
+        <w:gridCol w:w="2397"/>
+        <w:gridCol w:w="2396"/>
+        <w:gridCol w:w="2397"/>
+        <w:gridCol w:w="2397"/>
       </w:tblGrid>
       <w:tr>
         <w:tblPrEx>
@@ -1184,7 +1357,7 @@
         </w:trPr>
         <w:tc>
           <w:tcPr>
-            <w:tcW w:type="dxa" w:w="2876"/>
+            <w:tcW w:type="dxa" w:w="2396"/>
             <w:tcBorders>
               <w:top w:val="single" w:color="cccccc" w:sz="8" w:space="0" w:shadow="0" w:frame="0"/>
               <w:left w:val="single" w:color="cccccc" w:sz="8" w:space="0" w:shadow="0" w:frame="0"/>
@@ -1248,7 +1421,7 @@
         </w:tc>
         <w:tc>
           <w:tcPr>
-            <w:tcW w:type="dxa" w:w="2876"/>
+            <w:tcW w:type="dxa" w:w="2396"/>
             <w:tcBorders>
               <w:top w:val="single" w:color="cccccc" w:sz="8" w:space="0" w:shadow="0" w:frame="0"/>
               <w:left w:val="single" w:color="cccccc" w:sz="8" w:space="0" w:shadow="0" w:frame="0"/>
@@ -1312,7 +1485,7 @@
         </w:tc>
         <w:tc>
           <w:tcPr>
-            <w:tcW w:type="dxa" w:w="2876"/>
+            <w:tcW w:type="dxa" w:w="2396"/>
             <w:tcBorders>
               <w:top w:val="single" w:color="cccccc" w:sz="8" w:space="0" w:shadow="0" w:frame="0"/>
               <w:left w:val="single" w:color="cccccc" w:sz="8" w:space="0" w:shadow="0" w:frame="0"/>
@@ -1376,7 +1549,7 @@
         </w:tc>
         <w:tc>
           <w:tcPr>
-            <w:tcW w:type="dxa" w:w="2876"/>
+            <w:tcW w:type="dxa" w:w="2396"/>
             <w:tcBorders>
               <w:top w:val="single" w:color="cccccc" w:sz="8" w:space="0" w:shadow="0" w:frame="0"/>
               <w:left w:val="single" w:color="cccccc" w:sz="8" w:space="0" w:shadow="0" w:frame="0"/>
@@ -1434,13 +1607,13 @@
                 <w:vertAlign w:val="baseline"/>
                 <w:rtl w:val="0"/>
               </w:rPr>
-              <w:t>Stripped standar dev.</w:t>
-            </w:r>
-          </w:p>
-        </w:tc>
-        <w:tc>
-          <w:tcPr>
-            <w:tcW w:type="dxa" w:w="2876"/>
+              <w:t>Stripped Std Deev.</w:t>
+            </w:r>
+          </w:p>
+        </w:tc>
+        <w:tc>
+          <w:tcPr>
+            <w:tcW w:type="dxa" w:w="2396"/>
             <w:tcBorders>
               <w:top w:val="single" w:color="cccccc" w:sz="8" w:space="0" w:shadow="0" w:frame="0"/>
               <w:left w:val="single" w:color="cccccc" w:sz="8" w:space="0" w:shadow="0" w:frame="0"/>
@@ -1499,6 +1672,70 @@
                 <w:rtl w:val="0"/>
               </w:rPr>
               <w:t>NaNs</w:t>
+            </w:r>
+          </w:p>
+        </w:tc>
+        <w:tc>
+          <w:tcPr>
+            <w:tcW w:type="dxa" w:w="2396"/>
+            <w:tcBorders>
+              <w:top w:val="single" w:color="cccccc" w:sz="8" w:space="0" w:shadow="0" w:frame="0"/>
+              <w:left w:val="single" w:color="cccccc" w:sz="8" w:space="0" w:shadow="0" w:frame="0"/>
+              <w:bottom w:val="single" w:color="cccccc" w:sz="8" w:space="0" w:shadow="0" w:frame="0"/>
+              <w:right w:val="single" w:color="cccccc" w:sz="8" w:space="0" w:shadow="0" w:frame="0"/>
+            </w:tcBorders>
+            <w:shd w:val="clear" w:color="auto" w:fill="ced7e7"/>
+            <w:tcMar>
+              <w:top w:type="dxa" w:w="40"/>
+              <w:left w:type="dxa" w:w="60"/>
+              <w:bottom w:type="dxa" w:w="40"/>
+              <w:right w:type="dxa" w:w="60"/>
+            </w:tcMar>
+            <w:vAlign w:val="bottom"/>
+          </w:tcPr>
+          <w:p>
+            <w:pPr>
+              <w:keepNext w:val="0"/>
+              <w:keepLines w:val="0"/>
+              <w:pageBreakBefore w:val="0"/>
+              <w:widowControl w:val="1"/>
+              <w:shd w:val="clear" w:color="auto" w:fill="auto"/>
+              <w:tabs>
+                <w:tab w:val="left" w:pos="1440"/>
+              </w:tabs>
+              <w:suppressAutoHyphens w:val="1"/>
+              <w:bidi w:val="0"/>
+              <w:spacing w:before="0" w:after="0" w:line="240" w:lineRule="auto"/>
+              <w:ind w:left="0" w:right="0" w:firstLine="0"/>
+              <w:jc w:val="left"/>
+              <w:outlineLvl w:val="0"/>
+              <w:rPr>
+                <w:rtl w:val="0"/>
+              </w:rPr>
+            </w:pPr>
+            <w:r>
+              <w:rPr>
+                <w:rFonts w:ascii="Cambria" w:cs="Cambria" w:hAnsi="Cambria" w:eastAsia="Cambria"/>
+                <w:b w:val="0"/>
+                <w:bCs w:val="0"/>
+                <w:i w:val="0"/>
+                <w:iCs w:val="0"/>
+                <w:caps w:val="0"/>
+                <w:smallCaps w:val="0"/>
+                <w:strike w:val="0"/>
+                <w:dstrike w:val="0"/>
+                <w:outline w:val="0"/>
+                <w:color w:val="000000"/>
+                <w:spacing w:val="0"/>
+                <w:kern w:val="0"/>
+                <w:position w:val="0"/>
+                <w:sz w:val="26"/>
+                <w:szCs w:val="26"/>
+                <w:u w:val="none"/>
+                <w:vertAlign w:val="baseline"/>
+                <w:rtl w:val="0"/>
+              </w:rPr>
+              <w:t>Outliers</w:t>
             </w:r>
           </w:p>
         </w:tc>
@@ -1512,7 +1749,7 @@
         </w:trPr>
         <w:tc>
           <w:tcPr>
-            <w:tcW w:type="dxa" w:w="2876"/>
+            <w:tcW w:type="dxa" w:w="2396"/>
             <w:tcBorders>
               <w:top w:val="single" w:color="cccccc" w:sz="8" w:space="0" w:shadow="0" w:frame="0"/>
               <w:left w:val="single" w:color="cccccc" w:sz="8" w:space="0" w:shadow="0" w:frame="0"/>
@@ -1567,13 +1804,13 @@
                 <w:vertAlign w:val="baseline"/>
                 <w:rtl w:val="0"/>
               </w:rPr>
-              <w:t>2500000</w:t>
-            </w:r>
-          </w:p>
-        </w:tc>
-        <w:tc>
-          <w:tcPr>
-            <w:tcW w:type="dxa" w:w="2876"/>
+              <w:t>-0.01425864303</w:t>
+            </w:r>
+          </w:p>
+        </w:tc>
+        <w:tc>
+          <w:tcPr>
+            <w:tcW w:type="dxa" w:w="2396"/>
             <w:tcBorders>
               <w:top w:val="single" w:color="cccccc" w:sz="8" w:space="0" w:shadow="0" w:frame="0"/>
               <w:left w:val="single" w:color="cccccc" w:sz="8" w:space="0" w:shadow="0" w:frame="0"/>
@@ -1628,13 +1865,13 @@
                 <w:vertAlign w:val="baseline"/>
                 <w:rtl w:val="0"/>
               </w:rPr>
-              <w:t>2500000</w:t>
-            </w:r>
-          </w:p>
-        </w:tc>
-        <w:tc>
-          <w:tcPr>
-            <w:tcW w:type="dxa" w:w="2876"/>
+              <w:t>33.07532163</w:t>
+            </w:r>
+          </w:p>
+        </w:tc>
+        <w:tc>
+          <w:tcPr>
+            <w:tcW w:type="dxa" w:w="2396"/>
             <w:tcBorders>
               <w:top w:val="single" w:color="cccccc" w:sz="8" w:space="0" w:shadow="0" w:frame="0"/>
               <w:left w:val="single" w:color="cccccc" w:sz="8" w:space="0" w:shadow="0" w:frame="0"/>
@@ -1689,13 +1926,13 @@
                 <w:vertAlign w:val="baseline"/>
                 <w:rtl w:val="0"/>
               </w:rPr>
-              <w:t>1443375.384</w:t>
-            </w:r>
-          </w:p>
-        </w:tc>
-        <w:tc>
-          <w:tcPr>
-            <w:tcW w:type="dxa" w:w="2876"/>
+              <w:t>-0.01426259634</w:t>
+            </w:r>
+          </w:p>
+        </w:tc>
+        <w:tc>
+          <w:tcPr>
+            <w:tcW w:type="dxa" w:w="2396"/>
             <w:tcBorders>
               <w:top w:val="single" w:color="cccccc" w:sz="8" w:space="0" w:shadow="0" w:frame="0"/>
               <w:left w:val="single" w:color="cccccc" w:sz="8" w:space="0" w:shadow="0" w:frame="0"/>
@@ -1750,13 +1987,13 @@
                 <w:vertAlign w:val="baseline"/>
                 <w:rtl w:val="0"/>
               </w:rPr>
-              <w:t>1443375.384</w:t>
-            </w:r>
-          </w:p>
-        </w:tc>
-        <w:tc>
-          <w:tcPr>
-            <w:tcW w:type="dxa" w:w="2876"/>
+              <w:t>33.07529801</w:t>
+            </w:r>
+          </w:p>
+        </w:tc>
+        <w:tc>
+          <w:tcPr>
+            <w:tcW w:type="dxa" w:w="2396"/>
             <w:tcBorders>
               <w:top w:val="single" w:color="cccccc" w:sz="8" w:space="0" w:shadow="0" w:frame="0"/>
               <w:left w:val="single" w:color="cccccc" w:sz="8" w:space="0" w:shadow="0" w:frame="0"/>
@@ -1812,6 +2049,67 @@
                 <w:rtl w:val="0"/>
               </w:rPr>
               <w:t>0</w:t>
+            </w:r>
+          </w:p>
+        </w:tc>
+        <w:tc>
+          <w:tcPr>
+            <w:tcW w:type="dxa" w:w="2396"/>
+            <w:tcBorders>
+              <w:top w:val="single" w:color="cccccc" w:sz="8" w:space="0" w:shadow="0" w:frame="0"/>
+              <w:left w:val="single" w:color="cccccc" w:sz="8" w:space="0" w:shadow="0" w:frame="0"/>
+              <w:bottom w:val="single" w:color="cccccc" w:sz="8" w:space="0" w:shadow="0" w:frame="0"/>
+              <w:right w:val="single" w:color="cccccc" w:sz="8" w:space="0" w:shadow="0" w:frame="0"/>
+            </w:tcBorders>
+            <w:shd w:val="clear" w:color="auto" w:fill="e8ecf3"/>
+            <w:tcMar>
+              <w:top w:type="dxa" w:w="40"/>
+              <w:left w:type="dxa" w:w="60"/>
+              <w:bottom w:type="dxa" w:w="40"/>
+              <w:right w:type="dxa" w:w="60"/>
+            </w:tcMar>
+            <w:vAlign w:val="bottom"/>
+          </w:tcPr>
+          <w:p>
+            <w:pPr>
+              <w:keepNext w:val="0"/>
+              <w:keepLines w:val="0"/>
+              <w:pageBreakBefore w:val="0"/>
+              <w:widowControl w:val="1"/>
+              <w:shd w:val="clear" w:color="auto" w:fill="auto"/>
+              <w:suppressAutoHyphens w:val="1"/>
+              <w:bidi w:val="0"/>
+              <w:spacing w:before="0" w:after="0" w:line="240" w:lineRule="auto"/>
+              <w:ind w:left="0" w:right="0" w:firstLine="0"/>
+              <w:jc w:val="right"/>
+              <w:outlineLvl w:val="0"/>
+              <w:rPr>
+                <w:rtl w:val="0"/>
+              </w:rPr>
+            </w:pPr>
+            <w:r>
+              <w:rPr>
+                <w:rFonts w:ascii="Cambria" w:cs="Cambria" w:hAnsi="Cambria" w:eastAsia="Cambria"/>
+                <w:b w:val="0"/>
+                <w:bCs w:val="0"/>
+                <w:i w:val="0"/>
+                <w:iCs w:val="0"/>
+                <w:caps w:val="0"/>
+                <w:smallCaps w:val="0"/>
+                <w:strike w:val="0"/>
+                <w:dstrike w:val="0"/>
+                <w:outline w:val="0"/>
+                <w:color w:val="000000"/>
+                <w:spacing w:val="0"/>
+                <w:kern w:val="0"/>
+                <w:position w:val="0"/>
+                <w:sz w:val="26"/>
+                <w:szCs w:val="26"/>
+                <w:u w:val="none"/>
+                <w:vertAlign w:val="baseline"/>
+                <w:rtl w:val="0"/>
+              </w:rPr>
+              <w:t>5</w:t>
             </w:r>
           </w:p>
         </w:tc>
@@ -1825,7 +2123,7 @@
         </w:trPr>
         <w:tc>
           <w:tcPr>
-            <w:tcW w:type="dxa" w:w="2876"/>
+            <w:tcW w:type="dxa" w:w="2396"/>
             <w:tcBorders>
               <w:top w:val="single" w:color="cccccc" w:sz="8" w:space="0" w:shadow="0" w:frame="0"/>
               <w:left w:val="single" w:color="cccccc" w:sz="8" w:space="0" w:shadow="0" w:frame="0"/>
@@ -1880,13 +2178,13 @@
                 <w:vertAlign w:val="baseline"/>
                 <w:rtl w:val="0"/>
               </w:rPr>
-              <w:t>-0.01425864303</w:t>
-            </w:r>
-          </w:p>
-        </w:tc>
-        <w:tc>
-          <w:tcPr>
-            <w:tcW w:type="dxa" w:w="2876"/>
+              <w:t>-0.01112186552</w:t>
+            </w:r>
+          </w:p>
+        </w:tc>
+        <w:tc>
+          <w:tcPr>
+            <w:tcW w:type="dxa" w:w="2396"/>
             <w:tcBorders>
               <w:top w:val="single" w:color="cccccc" w:sz="8" w:space="0" w:shadow="0" w:frame="0"/>
               <w:left w:val="single" w:color="cccccc" w:sz="8" w:space="0" w:shadow="0" w:frame="0"/>
@@ -1941,13 +2239,13 @@
                 <w:vertAlign w:val="baseline"/>
                 <w:rtl w:val="0"/>
               </w:rPr>
-              <w:t>-0.01426259634</w:t>
-            </w:r>
-          </w:p>
-        </w:tc>
-        <w:tc>
-          <w:tcPr>
-            <w:tcW w:type="dxa" w:w="2876"/>
+              <w:t>26.76096167</w:t>
+            </w:r>
+          </w:p>
+        </w:tc>
+        <w:tc>
+          <w:tcPr>
+            <w:tcW w:type="dxa" w:w="2396"/>
             <w:tcBorders>
               <w:top w:val="single" w:color="cccccc" w:sz="8" w:space="0" w:shadow="0" w:frame="0"/>
               <w:left w:val="single" w:color="cccccc" w:sz="8" w:space="0" w:shadow="0" w:frame="0"/>
@@ -2002,13 +2300,13 @@
                 <w:vertAlign w:val="baseline"/>
                 <w:rtl w:val="0"/>
               </w:rPr>
-              <w:t>33.07532163</w:t>
-            </w:r>
-          </w:p>
-        </w:tc>
-        <w:tc>
-          <w:tcPr>
-            <w:tcW w:type="dxa" w:w="2876"/>
+              <w:t>-0.01112061076</w:t>
+            </w:r>
+          </w:p>
+        </w:tc>
+        <w:tc>
+          <w:tcPr>
+            <w:tcW w:type="dxa" w:w="2396"/>
             <w:tcBorders>
               <w:top w:val="single" w:color="cccccc" w:sz="8" w:space="0" w:shadow="0" w:frame="0"/>
               <w:left w:val="single" w:color="cccccc" w:sz="8" w:space="0" w:shadow="0" w:frame="0"/>
@@ -2063,13 +2361,13 @@
                 <w:vertAlign w:val="baseline"/>
                 <w:rtl w:val="0"/>
               </w:rPr>
-              <w:t>33.07529801</w:t>
-            </w:r>
-          </w:p>
-        </w:tc>
-        <w:tc>
-          <w:tcPr>
-            <w:tcW w:type="dxa" w:w="2876"/>
+              <w:t>26.76095525</w:t>
+            </w:r>
+          </w:p>
+        </w:tc>
+        <w:tc>
+          <w:tcPr>
+            <w:tcW w:type="dxa" w:w="2396"/>
             <w:tcBorders>
               <w:top w:val="single" w:color="cccccc" w:sz="8" w:space="0" w:shadow="0" w:frame="0"/>
               <w:left w:val="single" w:color="cccccc" w:sz="8" w:space="0" w:shadow="0" w:frame="0"/>
@@ -2125,6 +2423,67 @@
                 <w:rtl w:val="0"/>
               </w:rPr>
               <w:t>0</w:t>
+            </w:r>
+          </w:p>
+        </w:tc>
+        <w:tc>
+          <w:tcPr>
+            <w:tcW w:type="dxa" w:w="2396"/>
+            <w:tcBorders>
+              <w:top w:val="single" w:color="cccccc" w:sz="8" w:space="0" w:shadow="0" w:frame="0"/>
+              <w:left w:val="single" w:color="cccccc" w:sz="8" w:space="0" w:shadow="0" w:frame="0"/>
+              <w:bottom w:val="single" w:color="cccccc" w:sz="8" w:space="0" w:shadow="0" w:frame="0"/>
+              <w:right w:val="single" w:color="cccccc" w:sz="8" w:space="0" w:shadow="0" w:frame="0"/>
+            </w:tcBorders>
+            <w:shd w:val="clear" w:color="auto" w:fill="ced7e7"/>
+            <w:tcMar>
+              <w:top w:type="dxa" w:w="40"/>
+              <w:left w:type="dxa" w:w="60"/>
+              <w:bottom w:type="dxa" w:w="40"/>
+              <w:right w:type="dxa" w:w="60"/>
+            </w:tcMar>
+            <w:vAlign w:val="bottom"/>
+          </w:tcPr>
+          <w:p>
+            <w:pPr>
+              <w:keepNext w:val="0"/>
+              <w:keepLines w:val="0"/>
+              <w:pageBreakBefore w:val="0"/>
+              <w:widowControl w:val="1"/>
+              <w:shd w:val="clear" w:color="auto" w:fill="auto"/>
+              <w:suppressAutoHyphens w:val="1"/>
+              <w:bidi w:val="0"/>
+              <w:spacing w:before="0" w:after="0" w:line="240" w:lineRule="auto"/>
+              <w:ind w:left="0" w:right="0" w:firstLine="0"/>
+              <w:jc w:val="right"/>
+              <w:outlineLvl w:val="0"/>
+              <w:rPr>
+                <w:rtl w:val="0"/>
+              </w:rPr>
+            </w:pPr>
+            <w:r>
+              <w:rPr>
+                <w:rFonts w:ascii="Cambria" w:cs="Cambria" w:hAnsi="Cambria" w:eastAsia="Cambria"/>
+                <w:b w:val="0"/>
+                <w:bCs w:val="0"/>
+                <w:i w:val="0"/>
+                <w:iCs w:val="0"/>
+                <w:caps w:val="0"/>
+                <w:smallCaps w:val="0"/>
+                <w:strike w:val="0"/>
+                <w:dstrike w:val="0"/>
+                <w:outline w:val="0"/>
+                <w:color w:val="000000"/>
+                <w:spacing w:val="0"/>
+                <w:kern w:val="0"/>
+                <w:position w:val="0"/>
+                <w:sz w:val="26"/>
+                <w:szCs w:val="26"/>
+                <w:u w:val="none"/>
+                <w:vertAlign w:val="baseline"/>
+                <w:rtl w:val="0"/>
+              </w:rPr>
+              <w:t>1</w:t>
             </w:r>
           </w:p>
         </w:tc>
@@ -2138,7 +2497,7 @@
         </w:trPr>
         <w:tc>
           <w:tcPr>
-            <w:tcW w:type="dxa" w:w="2876"/>
+            <w:tcW w:type="dxa" w:w="2396"/>
             <w:tcBorders>
               <w:top w:val="single" w:color="cccccc" w:sz="8" w:space="0" w:shadow="0" w:frame="0"/>
               <w:left w:val="single" w:color="cccccc" w:sz="8" w:space="0" w:shadow="0" w:frame="0"/>
@@ -2193,13 +2552,13 @@
                 <w:vertAlign w:val="baseline"/>
                 <w:rtl w:val="0"/>
               </w:rPr>
-              <w:t>-0.01112186552</w:t>
-            </w:r>
-          </w:p>
-        </w:tc>
-        <w:tc>
-          <w:tcPr>
-            <w:tcW w:type="dxa" w:w="2876"/>
+              <w:t>-0.00498402345</w:t>
+            </w:r>
+          </w:p>
+        </w:tc>
+        <w:tc>
+          <w:tcPr>
+            <w:tcW w:type="dxa" w:w="2396"/>
             <w:tcBorders>
               <w:top w:val="single" w:color="cccccc" w:sz="8" w:space="0" w:shadow="0" w:frame="0"/>
               <w:left w:val="single" w:color="cccccc" w:sz="8" w:space="0" w:shadow="0" w:frame="0"/>
@@ -2254,13 +2613,13 @@
                 <w:vertAlign w:val="baseline"/>
                 <w:rtl w:val="0"/>
               </w:rPr>
-              <w:t>-0.01112061076</w:t>
-            </w:r>
-          </w:p>
-        </w:tc>
-        <w:tc>
-          <w:tcPr>
-            <w:tcW w:type="dxa" w:w="2876"/>
+              <w:t>26.0943026</w:t>
+            </w:r>
+          </w:p>
+        </w:tc>
+        <w:tc>
+          <w:tcPr>
+            <w:tcW w:type="dxa" w:w="2396"/>
             <w:tcBorders>
               <w:top w:val="single" w:color="cccccc" w:sz="8" w:space="0" w:shadow="0" w:frame="0"/>
               <w:left w:val="single" w:color="cccccc" w:sz="8" w:space="0" w:shadow="0" w:frame="0"/>
@@ -2315,13 +2674,13 @@
                 <w:vertAlign w:val="baseline"/>
                 <w:rtl w:val="0"/>
               </w:rPr>
-              <w:t>26.76096167</w:t>
-            </w:r>
-          </w:p>
-        </w:tc>
-        <w:tc>
-          <w:tcPr>
-            <w:tcW w:type="dxa" w:w="2876"/>
+              <w:t>-0.004985826737</w:t>
+            </w:r>
+          </w:p>
+        </w:tc>
+        <w:tc>
+          <w:tcPr>
+            <w:tcW w:type="dxa" w:w="2396"/>
             <w:tcBorders>
               <w:top w:val="single" w:color="cccccc" w:sz="8" w:space="0" w:shadow="0" w:frame="0"/>
               <w:left w:val="single" w:color="cccccc" w:sz="8" w:space="0" w:shadow="0" w:frame="0"/>
@@ -2376,13 +2735,13 @@
                 <w:vertAlign w:val="baseline"/>
                 <w:rtl w:val="0"/>
               </w:rPr>
-              <w:t>26.76095525</w:t>
-            </w:r>
-          </w:p>
-        </w:tc>
-        <w:tc>
-          <w:tcPr>
-            <w:tcW w:type="dxa" w:w="2876"/>
+              <w:t>26.09425314</w:t>
+            </w:r>
+          </w:p>
+        </w:tc>
+        <w:tc>
+          <w:tcPr>
+            <w:tcW w:type="dxa" w:w="2396"/>
             <w:tcBorders>
               <w:top w:val="single" w:color="cccccc" w:sz="8" w:space="0" w:shadow="0" w:frame="0"/>
               <w:left w:val="single" w:color="cccccc" w:sz="8" w:space="0" w:shadow="0" w:frame="0"/>
@@ -2437,7 +2796,68 @@
                 <w:vertAlign w:val="baseline"/>
                 <w:rtl w:val="0"/>
               </w:rPr>
-              <w:t>0</w:t>
+              <w:t>832864</w:t>
+            </w:r>
+          </w:p>
+        </w:tc>
+        <w:tc>
+          <w:tcPr>
+            <w:tcW w:type="dxa" w:w="2396"/>
+            <w:tcBorders>
+              <w:top w:val="single" w:color="cccccc" w:sz="8" w:space="0" w:shadow="0" w:frame="0"/>
+              <w:left w:val="single" w:color="cccccc" w:sz="8" w:space="0" w:shadow="0" w:frame="0"/>
+              <w:bottom w:val="single" w:color="cccccc" w:sz="8" w:space="0" w:shadow="0" w:frame="0"/>
+              <w:right w:val="single" w:color="cccccc" w:sz="8" w:space="0" w:shadow="0" w:frame="0"/>
+            </w:tcBorders>
+            <w:shd w:val="clear" w:color="auto" w:fill="e8ecf3"/>
+            <w:tcMar>
+              <w:top w:type="dxa" w:w="40"/>
+              <w:left w:type="dxa" w:w="60"/>
+              <w:bottom w:type="dxa" w:w="40"/>
+              <w:right w:type="dxa" w:w="60"/>
+            </w:tcMar>
+            <w:vAlign w:val="bottom"/>
+          </w:tcPr>
+          <w:p>
+            <w:pPr>
+              <w:keepNext w:val="0"/>
+              <w:keepLines w:val="0"/>
+              <w:pageBreakBefore w:val="0"/>
+              <w:widowControl w:val="1"/>
+              <w:shd w:val="clear" w:color="auto" w:fill="auto"/>
+              <w:suppressAutoHyphens w:val="1"/>
+              <w:bidi w:val="0"/>
+              <w:spacing w:before="0" w:after="0" w:line="240" w:lineRule="auto"/>
+              <w:ind w:left="0" w:right="0" w:firstLine="0"/>
+              <w:jc w:val="right"/>
+              <w:outlineLvl w:val="0"/>
+              <w:rPr>
+                <w:rtl w:val="0"/>
+              </w:rPr>
+            </w:pPr>
+            <w:r>
+              <w:rPr>
+                <w:rFonts w:ascii="Cambria" w:cs="Cambria" w:hAnsi="Cambria" w:eastAsia="Cambria"/>
+                <w:b w:val="0"/>
+                <w:bCs w:val="0"/>
+                <w:i w:val="0"/>
+                <w:iCs w:val="0"/>
+                <w:caps w:val="0"/>
+                <w:smallCaps w:val="0"/>
+                <w:strike w:val="0"/>
+                <w:dstrike w:val="0"/>
+                <w:outline w:val="0"/>
+                <w:color w:val="000000"/>
+                <w:spacing w:val="0"/>
+                <w:kern w:val="0"/>
+                <w:position w:val="0"/>
+                <w:sz w:val="26"/>
+                <w:szCs w:val="26"/>
+                <w:u w:val="none"/>
+                <w:vertAlign w:val="baseline"/>
+                <w:rtl w:val="0"/>
+              </w:rPr>
+              <w:t>3</w:t>
             </w:r>
           </w:p>
         </w:tc>
@@ -2451,7 +2871,7 @@
         </w:trPr>
         <w:tc>
           <w:tcPr>
-            <w:tcW w:type="dxa" w:w="2876"/>
+            <w:tcW w:type="dxa" w:w="2396"/>
             <w:tcBorders>
               <w:top w:val="single" w:color="cccccc" w:sz="8" w:space="0" w:shadow="0" w:frame="0"/>
               <w:left w:val="single" w:color="cccccc" w:sz="8" w:space="0" w:shadow="0" w:frame="0"/>
@@ -2506,13 +2926,13 @@
                 <w:vertAlign w:val="baseline"/>
                 <w:rtl w:val="0"/>
               </w:rPr>
-              <w:t>-0.00498402345</w:t>
-            </w:r>
-          </w:p>
-        </w:tc>
-        <w:tc>
-          <w:tcPr>
-            <w:tcW w:type="dxa" w:w="2876"/>
+              <w:t>0.01094161323</w:t>
+            </w:r>
+          </w:p>
+        </w:tc>
+        <w:tc>
+          <w:tcPr>
+            <w:tcW w:type="dxa" w:w="2396"/>
             <w:tcBorders>
               <w:top w:val="single" w:color="cccccc" w:sz="8" w:space="0" w:shadow="0" w:frame="0"/>
               <w:left w:val="single" w:color="cccccc" w:sz="8" w:space="0" w:shadow="0" w:frame="0"/>
@@ -2567,13 +2987,13 @@
                 <w:vertAlign w:val="baseline"/>
                 <w:rtl w:val="0"/>
               </w:rPr>
-              <w:t>-0.004985826737</w:t>
-            </w:r>
-          </w:p>
-        </w:tc>
-        <w:tc>
-          <w:tcPr>
-            <w:tcW w:type="dxa" w:w="2876"/>
+              <w:t>17.79882149</w:t>
+            </w:r>
+          </w:p>
+        </w:tc>
+        <w:tc>
+          <w:tcPr>
+            <w:tcW w:type="dxa" w:w="2396"/>
             <w:tcBorders>
               <w:top w:val="single" w:color="cccccc" w:sz="8" w:space="0" w:shadow="0" w:frame="0"/>
               <w:left w:val="single" w:color="cccccc" w:sz="8" w:space="0" w:shadow="0" w:frame="0"/>
@@ -2628,13 +3048,13 @@
                 <w:vertAlign w:val="baseline"/>
                 <w:rtl w:val="0"/>
               </w:rPr>
-              <w:t>26.0943026</w:t>
-            </w:r>
-          </w:p>
-        </w:tc>
-        <w:tc>
-          <w:tcPr>
-            <w:tcW w:type="dxa" w:w="2876"/>
+              <w:t>0.01094093926</w:t>
+            </w:r>
+          </w:p>
+        </w:tc>
+        <w:tc>
+          <w:tcPr>
+            <w:tcW w:type="dxa" w:w="2396"/>
             <w:tcBorders>
               <w:top w:val="single" w:color="cccccc" w:sz="8" w:space="0" w:shadow="0" w:frame="0"/>
               <w:left w:val="single" w:color="cccccc" w:sz="8" w:space="0" w:shadow="0" w:frame="0"/>
@@ -2689,13 +3109,13 @@
                 <w:vertAlign w:val="baseline"/>
                 <w:rtl w:val="0"/>
               </w:rPr>
-              <w:t>26.09425314</w:t>
-            </w:r>
-          </w:p>
-        </w:tc>
-        <w:tc>
-          <w:tcPr>
-            <w:tcW w:type="dxa" w:w="2876"/>
+              <w:t>17.79879758</w:t>
+            </w:r>
+          </w:p>
+        </w:tc>
+        <w:tc>
+          <w:tcPr>
+            <w:tcW w:type="dxa" w:w="2396"/>
             <w:tcBorders>
               <w:top w:val="single" w:color="cccccc" w:sz="8" w:space="0" w:shadow="0" w:frame="0"/>
               <w:left w:val="single" w:color="cccccc" w:sz="8" w:space="0" w:shadow="0" w:frame="0"/>
@@ -2750,7 +3170,68 @@
                 <w:vertAlign w:val="baseline"/>
                 <w:rtl w:val="0"/>
               </w:rPr>
-              <w:t>832864</w:t>
+              <w:t>0</w:t>
+            </w:r>
+          </w:p>
+        </w:tc>
+        <w:tc>
+          <w:tcPr>
+            <w:tcW w:type="dxa" w:w="2396"/>
+            <w:tcBorders>
+              <w:top w:val="single" w:color="cccccc" w:sz="8" w:space="0" w:shadow="0" w:frame="0"/>
+              <w:left w:val="single" w:color="cccccc" w:sz="8" w:space="0" w:shadow="0" w:frame="0"/>
+              <w:bottom w:val="single" w:color="cccccc" w:sz="8" w:space="0" w:shadow="0" w:frame="0"/>
+              <w:right w:val="single" w:color="cccccc" w:sz="8" w:space="0" w:shadow="0" w:frame="0"/>
+            </w:tcBorders>
+            <w:shd w:val="clear" w:color="auto" w:fill="ced7e7"/>
+            <w:tcMar>
+              <w:top w:type="dxa" w:w="40"/>
+              <w:left w:type="dxa" w:w="60"/>
+              <w:bottom w:type="dxa" w:w="40"/>
+              <w:right w:type="dxa" w:w="60"/>
+            </w:tcMar>
+            <w:vAlign w:val="bottom"/>
+          </w:tcPr>
+          <w:p>
+            <w:pPr>
+              <w:keepNext w:val="0"/>
+              <w:keepLines w:val="0"/>
+              <w:pageBreakBefore w:val="0"/>
+              <w:widowControl w:val="1"/>
+              <w:shd w:val="clear" w:color="auto" w:fill="auto"/>
+              <w:suppressAutoHyphens w:val="1"/>
+              <w:bidi w:val="0"/>
+              <w:spacing w:before="0" w:after="0" w:line="240" w:lineRule="auto"/>
+              <w:ind w:left="0" w:right="0" w:firstLine="0"/>
+              <w:jc w:val="right"/>
+              <w:outlineLvl w:val="0"/>
+              <w:rPr>
+                <w:rtl w:val="0"/>
+              </w:rPr>
+            </w:pPr>
+            <w:r>
+              <w:rPr>
+                <w:rFonts w:ascii="Cambria" w:cs="Cambria" w:hAnsi="Cambria" w:eastAsia="Cambria"/>
+                <w:b w:val="0"/>
+                <w:bCs w:val="0"/>
+                <w:i w:val="0"/>
+                <w:iCs w:val="0"/>
+                <w:caps w:val="0"/>
+                <w:smallCaps w:val="0"/>
+                <w:strike w:val="0"/>
+                <w:dstrike w:val="0"/>
+                <w:outline w:val="0"/>
+                <w:color w:val="000000"/>
+                <w:spacing w:val="0"/>
+                <w:kern w:val="0"/>
+                <w:position w:val="0"/>
+                <w:sz w:val="26"/>
+                <w:szCs w:val="26"/>
+                <w:u w:val="none"/>
+                <w:vertAlign w:val="baseline"/>
+                <w:rtl w:val="0"/>
+              </w:rPr>
+              <w:t>5</w:t>
             </w:r>
           </w:p>
         </w:tc>
@@ -2764,7 +3245,7 @@
         </w:trPr>
         <w:tc>
           <w:tcPr>
-            <w:tcW w:type="dxa" w:w="2876"/>
+            <w:tcW w:type="dxa" w:w="2396"/>
             <w:tcBorders>
               <w:top w:val="single" w:color="cccccc" w:sz="8" w:space="0" w:shadow="0" w:frame="0"/>
               <w:left w:val="single" w:color="cccccc" w:sz="8" w:space="0" w:shadow="0" w:frame="0"/>
@@ -2819,13 +3300,13 @@
                 <w:vertAlign w:val="baseline"/>
                 <w:rtl w:val="0"/>
               </w:rPr>
-              <w:t>0.01094161323</w:t>
-            </w:r>
-          </w:p>
-        </w:tc>
-        <w:tc>
-          <w:tcPr>
-            <w:tcW w:type="dxa" w:w="2876"/>
+              <w:t>250.0429179</w:t>
+            </w:r>
+          </w:p>
+        </w:tc>
+        <w:tc>
+          <w:tcPr>
+            <w:tcW w:type="dxa" w:w="2396"/>
             <w:tcBorders>
               <w:top w:val="single" w:color="cccccc" w:sz="8" w:space="0" w:shadow="0" w:frame="0"/>
               <w:left w:val="single" w:color="cccccc" w:sz="8" w:space="0" w:shadow="0" w:frame="0"/>
@@ -2880,13 +3361,13 @@
                 <w:vertAlign w:val="baseline"/>
                 <w:rtl w:val="0"/>
               </w:rPr>
-              <w:t>0.01094093926</w:t>
-            </w:r>
-          </w:p>
-        </w:tc>
-        <w:tc>
-          <w:tcPr>
-            <w:tcW w:type="dxa" w:w="2876"/>
+              <w:t>1265.617262</w:t>
+            </w:r>
+          </w:p>
+        </w:tc>
+        <w:tc>
+          <w:tcPr>
+            <w:tcW w:type="dxa" w:w="2396"/>
             <w:tcBorders>
               <w:top w:val="single" w:color="cccccc" w:sz="8" w:space="0" w:shadow="0" w:frame="0"/>
               <w:left w:val="single" w:color="cccccc" w:sz="8" w:space="0" w:shadow="0" w:frame="0"/>
@@ -2941,13 +3422,13 @@
                 <w:vertAlign w:val="baseline"/>
                 <w:rtl w:val="0"/>
               </w:rPr>
-              <w:t>17.79882149</w:t>
-            </w:r>
-          </w:p>
-        </w:tc>
-        <w:tc>
-          <w:tcPr>
-            <w:tcW w:type="dxa" w:w="2876"/>
+              <w:t>220.8997167</w:t>
+            </w:r>
+          </w:p>
+        </w:tc>
+        <w:tc>
+          <w:tcPr>
+            <w:tcW w:type="dxa" w:w="2396"/>
             <w:tcBorders>
               <w:top w:val="single" w:color="cccccc" w:sz="8" w:space="0" w:shadow="0" w:frame="0"/>
               <w:left w:val="single" w:color="cccccc" w:sz="8" w:space="0" w:shadow="0" w:frame="0"/>
@@ -3002,13 +3483,13 @@
                 <w:vertAlign w:val="baseline"/>
                 <w:rtl w:val="0"/>
               </w:rPr>
-              <w:t>17.79879758</w:t>
-            </w:r>
-          </w:p>
-        </w:tc>
-        <w:tc>
-          <w:tcPr>
-            <w:tcW w:type="dxa" w:w="2876"/>
+              <w:t>1079.743079</w:t>
+            </w:r>
+          </w:p>
+        </w:tc>
+        <w:tc>
+          <w:tcPr>
+            <w:tcW w:type="dxa" w:w="2396"/>
             <w:tcBorders>
               <w:top w:val="single" w:color="cccccc" w:sz="8" w:space="0" w:shadow="0" w:frame="0"/>
               <w:left w:val="single" w:color="cccccc" w:sz="8" w:space="0" w:shadow="0" w:frame="0"/>
@@ -3064,6 +3545,67 @@
                 <w:rtl w:val="0"/>
               </w:rPr>
               <w:t>0</w:t>
+            </w:r>
+          </w:p>
+        </w:tc>
+        <w:tc>
+          <w:tcPr>
+            <w:tcW w:type="dxa" w:w="2396"/>
+            <w:tcBorders>
+              <w:top w:val="single" w:color="cccccc" w:sz="8" w:space="0" w:shadow="0" w:frame="0"/>
+              <w:left w:val="single" w:color="cccccc" w:sz="8" w:space="0" w:shadow="0" w:frame="0"/>
+              <w:bottom w:val="single" w:color="cccccc" w:sz="8" w:space="0" w:shadow="0" w:frame="0"/>
+              <w:right w:val="single" w:color="cccccc" w:sz="8" w:space="0" w:shadow="0" w:frame="0"/>
+            </w:tcBorders>
+            <w:shd w:val="clear" w:color="auto" w:fill="e8ecf3"/>
+            <w:tcMar>
+              <w:top w:type="dxa" w:w="40"/>
+              <w:left w:type="dxa" w:w="60"/>
+              <w:bottom w:type="dxa" w:w="40"/>
+              <w:right w:type="dxa" w:w="60"/>
+            </w:tcMar>
+            <w:vAlign w:val="bottom"/>
+          </w:tcPr>
+          <w:p>
+            <w:pPr>
+              <w:keepNext w:val="0"/>
+              <w:keepLines w:val="0"/>
+              <w:pageBreakBefore w:val="0"/>
+              <w:widowControl w:val="1"/>
+              <w:shd w:val="clear" w:color="auto" w:fill="auto"/>
+              <w:suppressAutoHyphens w:val="1"/>
+              <w:bidi w:val="0"/>
+              <w:spacing w:before="0" w:after="0" w:line="240" w:lineRule="auto"/>
+              <w:ind w:left="0" w:right="0" w:firstLine="0"/>
+              <w:jc w:val="right"/>
+              <w:outlineLvl w:val="0"/>
+              <w:rPr>
+                <w:rtl w:val="0"/>
+              </w:rPr>
+            </w:pPr>
+            <w:r>
+              <w:rPr>
+                <w:rFonts w:ascii="Cambria" w:cs="Cambria" w:hAnsi="Cambria" w:eastAsia="Cambria"/>
+                <w:b w:val="0"/>
+                <w:bCs w:val="0"/>
+                <w:i w:val="0"/>
+                <w:iCs w:val="0"/>
+                <w:caps w:val="0"/>
+                <w:smallCaps w:val="0"/>
+                <w:strike w:val="0"/>
+                <w:dstrike w:val="0"/>
+                <w:outline w:val="0"/>
+                <w:color w:val="000000"/>
+                <w:spacing w:val="0"/>
+                <w:kern w:val="0"/>
+                <w:position w:val="0"/>
+                <w:sz w:val="26"/>
+                <w:szCs w:val="26"/>
+                <w:u w:val="none"/>
+                <w:vertAlign w:val="baseline"/>
+                <w:rtl w:val="0"/>
+              </w:rPr>
+              <w:t>85241</w:t>
             </w:r>
           </w:p>
         </w:tc>
@@ -3077,7 +3619,7 @@
         </w:trPr>
         <w:tc>
           <w:tcPr>
-            <w:tcW w:type="dxa" w:w="2876"/>
+            <w:tcW w:type="dxa" w:w="2396"/>
             <w:tcBorders>
               <w:top w:val="single" w:color="cccccc" w:sz="8" w:space="0" w:shadow="0" w:frame="0"/>
               <w:left w:val="single" w:color="cccccc" w:sz="8" w:space="0" w:shadow="0" w:frame="0"/>
@@ -3132,13 +3674,13 @@
                 <w:vertAlign w:val="baseline"/>
                 <w:rtl w:val="0"/>
               </w:rPr>
-              <w:t>250.0429179</w:t>
-            </w:r>
-          </w:p>
-        </w:tc>
-        <w:tc>
-          <w:tcPr>
-            <w:tcW w:type="dxa" w:w="2876"/>
+              <w:t>0.01383857485</w:t>
+            </w:r>
+          </w:p>
+        </w:tc>
+        <w:tc>
+          <w:tcPr>
+            <w:tcW w:type="dxa" w:w="2396"/>
             <w:tcBorders>
               <w:top w:val="single" w:color="cccccc" w:sz="8" w:space="0" w:shadow="0" w:frame="0"/>
               <w:left w:val="single" w:color="cccccc" w:sz="8" w:space="0" w:shadow="0" w:frame="0"/>
@@ -3193,13 +3735,13 @@
                 <w:vertAlign w:val="baseline"/>
                 <w:rtl w:val="0"/>
               </w:rPr>
-              <w:t>220.8997167</w:t>
-            </w:r>
-          </w:p>
-        </w:tc>
-        <w:tc>
-          <w:tcPr>
-            <w:tcW w:type="dxa" w:w="2876"/>
+              <w:t>23.2403559</w:t>
+            </w:r>
+          </w:p>
+        </w:tc>
+        <w:tc>
+          <w:tcPr>
+            <w:tcW w:type="dxa" w:w="2396"/>
             <w:tcBorders>
               <w:top w:val="single" w:color="cccccc" w:sz="8" w:space="0" w:shadow="0" w:frame="0"/>
               <w:left w:val="single" w:color="cccccc" w:sz="8" w:space="0" w:shadow="0" w:frame="0"/>
@@ -3254,13 +3796,13 @@
                 <w:vertAlign w:val="baseline"/>
                 <w:rtl w:val="0"/>
               </w:rPr>
-              <w:t>1265.617262</w:t>
-            </w:r>
-          </w:p>
-        </w:tc>
-        <w:tc>
-          <w:tcPr>
-            <w:tcW w:type="dxa" w:w="2876"/>
+              <w:t>0.01383900031</w:t>
+            </w:r>
+          </w:p>
+        </w:tc>
+        <w:tc>
+          <w:tcPr>
+            <w:tcW w:type="dxa" w:w="2396"/>
             <w:tcBorders>
               <w:top w:val="single" w:color="cccccc" w:sz="8" w:space="0" w:shadow="0" w:frame="0"/>
               <w:left w:val="single" w:color="cccccc" w:sz="8" w:space="0" w:shadow="0" w:frame="0"/>
@@ -3315,13 +3857,13 @@
                 <w:vertAlign w:val="baseline"/>
                 <w:rtl w:val="0"/>
               </w:rPr>
-              <w:t>1079.743079</w:t>
-            </w:r>
-          </w:p>
-        </w:tc>
-        <w:tc>
-          <w:tcPr>
-            <w:tcW w:type="dxa" w:w="2876"/>
+              <w:t>23.24035376</w:t>
+            </w:r>
+          </w:p>
+        </w:tc>
+        <w:tc>
+          <w:tcPr>
+            <w:tcW w:type="dxa" w:w="2396"/>
             <w:tcBorders>
               <w:top w:val="single" w:color="cccccc" w:sz="8" w:space="0" w:shadow="0" w:frame="0"/>
               <w:left w:val="single" w:color="cccccc" w:sz="8" w:space="0" w:shadow="0" w:frame="0"/>
@@ -3377,6 +3919,67 @@
                 <w:rtl w:val="0"/>
               </w:rPr>
               <w:t>0</w:t>
+            </w:r>
+          </w:p>
+        </w:tc>
+        <w:tc>
+          <w:tcPr>
+            <w:tcW w:type="dxa" w:w="2396"/>
+            <w:tcBorders>
+              <w:top w:val="single" w:color="cccccc" w:sz="8" w:space="0" w:shadow="0" w:frame="0"/>
+              <w:left w:val="single" w:color="cccccc" w:sz="8" w:space="0" w:shadow="0" w:frame="0"/>
+              <w:bottom w:val="single" w:color="cccccc" w:sz="8" w:space="0" w:shadow="0" w:frame="0"/>
+              <w:right w:val="single" w:color="cccccc" w:sz="8" w:space="0" w:shadow="0" w:frame="0"/>
+            </w:tcBorders>
+            <w:shd w:val="clear" w:color="auto" w:fill="ced7e7"/>
+            <w:tcMar>
+              <w:top w:type="dxa" w:w="40"/>
+              <w:left w:type="dxa" w:w="60"/>
+              <w:bottom w:type="dxa" w:w="40"/>
+              <w:right w:type="dxa" w:w="60"/>
+            </w:tcMar>
+            <w:vAlign w:val="bottom"/>
+          </w:tcPr>
+          <w:p>
+            <w:pPr>
+              <w:keepNext w:val="0"/>
+              <w:keepLines w:val="0"/>
+              <w:pageBreakBefore w:val="0"/>
+              <w:widowControl w:val="1"/>
+              <w:shd w:val="clear" w:color="auto" w:fill="auto"/>
+              <w:suppressAutoHyphens w:val="1"/>
+              <w:bidi w:val="0"/>
+              <w:spacing w:before="0" w:after="0" w:line="240" w:lineRule="auto"/>
+              <w:ind w:left="0" w:right="0" w:firstLine="0"/>
+              <w:jc w:val="right"/>
+              <w:outlineLvl w:val="0"/>
+              <w:rPr>
+                <w:rtl w:val="0"/>
+              </w:rPr>
+            </w:pPr>
+            <w:r>
+              <w:rPr>
+                <w:rFonts w:ascii="Cambria" w:cs="Cambria" w:hAnsi="Cambria" w:eastAsia="Cambria"/>
+                <w:b w:val="0"/>
+                <w:bCs w:val="0"/>
+                <w:i w:val="0"/>
+                <w:iCs w:val="0"/>
+                <w:caps w:val="0"/>
+                <w:smallCaps w:val="0"/>
+                <w:strike w:val="0"/>
+                <w:dstrike w:val="0"/>
+                <w:outline w:val="0"/>
+                <w:color w:val="000000"/>
+                <w:spacing w:val="0"/>
+                <w:kern w:val="0"/>
+                <w:position w:val="0"/>
+                <w:sz w:val="26"/>
+                <w:szCs w:val="26"/>
+                <w:u w:val="none"/>
+                <w:vertAlign w:val="baseline"/>
+                <w:rtl w:val="0"/>
+              </w:rPr>
+              <w:t>1</w:t>
             </w:r>
           </w:p>
         </w:tc>
@@ -3390,7 +3993,7 @@
         </w:trPr>
         <w:tc>
           <w:tcPr>
-            <w:tcW w:type="dxa" w:w="2876"/>
+            <w:tcW w:type="dxa" w:w="2396"/>
             <w:tcBorders>
               <w:top w:val="single" w:color="cccccc" w:sz="8" w:space="0" w:shadow="0" w:frame="0"/>
               <w:left w:val="single" w:color="cccccc" w:sz="8" w:space="0" w:shadow="0" w:frame="0"/>
@@ -3445,13 +4048,13 @@
                 <w:vertAlign w:val="baseline"/>
                 <w:rtl w:val="0"/>
               </w:rPr>
-              <w:t>0.01383857485</w:t>
-            </w:r>
-          </w:p>
-        </w:tc>
-        <w:tc>
-          <w:tcPr>
-            <w:tcW w:type="dxa" w:w="2876"/>
+              <w:t>0.01094161323</w:t>
+            </w:r>
+          </w:p>
+        </w:tc>
+        <w:tc>
+          <w:tcPr>
+            <w:tcW w:type="dxa" w:w="2396"/>
             <w:tcBorders>
               <w:top w:val="single" w:color="cccccc" w:sz="8" w:space="0" w:shadow="0" w:frame="0"/>
               <w:left w:val="single" w:color="cccccc" w:sz="8" w:space="0" w:shadow="0" w:frame="0"/>
@@ -3506,13 +4109,13 @@
                 <w:vertAlign w:val="baseline"/>
                 <w:rtl w:val="0"/>
               </w:rPr>
-              <w:t>0.01383900031</w:t>
-            </w:r>
-          </w:p>
-        </w:tc>
-        <w:tc>
-          <w:tcPr>
-            <w:tcW w:type="dxa" w:w="2876"/>
+              <w:t>17.79882149</w:t>
+            </w:r>
+          </w:p>
+        </w:tc>
+        <w:tc>
+          <w:tcPr>
+            <w:tcW w:type="dxa" w:w="2396"/>
             <w:tcBorders>
               <w:top w:val="single" w:color="cccccc" w:sz="8" w:space="0" w:shadow="0" w:frame="0"/>
               <w:left w:val="single" w:color="cccccc" w:sz="8" w:space="0" w:shadow="0" w:frame="0"/>
@@ -3567,13 +4170,13 @@
                 <w:vertAlign w:val="baseline"/>
                 <w:rtl w:val="0"/>
               </w:rPr>
-              <w:t>23.2403559</w:t>
-            </w:r>
-          </w:p>
-        </w:tc>
-        <w:tc>
-          <w:tcPr>
-            <w:tcW w:type="dxa" w:w="2876"/>
+              <w:t>0.01094093926</w:t>
+            </w:r>
+          </w:p>
+        </w:tc>
+        <w:tc>
+          <w:tcPr>
+            <w:tcW w:type="dxa" w:w="2396"/>
             <w:tcBorders>
               <w:top w:val="single" w:color="cccccc" w:sz="8" w:space="0" w:shadow="0" w:frame="0"/>
               <w:left w:val="single" w:color="cccccc" w:sz="8" w:space="0" w:shadow="0" w:frame="0"/>
@@ -3628,13 +4231,13 @@
                 <w:vertAlign w:val="baseline"/>
                 <w:rtl w:val="0"/>
               </w:rPr>
-              <w:t>23.24035376</w:t>
-            </w:r>
-          </w:p>
-        </w:tc>
-        <w:tc>
-          <w:tcPr>
-            <w:tcW w:type="dxa" w:w="2876"/>
+              <w:t>17.79879758</w:t>
+            </w:r>
+          </w:p>
+        </w:tc>
+        <w:tc>
+          <w:tcPr>
+            <w:tcW w:type="dxa" w:w="2396"/>
             <w:tcBorders>
               <w:top w:val="single" w:color="cccccc" w:sz="8" w:space="0" w:shadow="0" w:frame="0"/>
               <w:left w:val="single" w:color="cccccc" w:sz="8" w:space="0" w:shadow="0" w:frame="0"/>
@@ -3690,6 +4293,67 @@
                 <w:rtl w:val="0"/>
               </w:rPr>
               <w:t>0</w:t>
+            </w:r>
+          </w:p>
+        </w:tc>
+        <w:tc>
+          <w:tcPr>
+            <w:tcW w:type="dxa" w:w="2396"/>
+            <w:tcBorders>
+              <w:top w:val="single" w:color="cccccc" w:sz="8" w:space="0" w:shadow="0" w:frame="0"/>
+              <w:left w:val="single" w:color="cccccc" w:sz="8" w:space="0" w:shadow="0" w:frame="0"/>
+              <w:bottom w:val="single" w:color="cccccc" w:sz="8" w:space="0" w:shadow="0" w:frame="0"/>
+              <w:right w:val="single" w:color="cccccc" w:sz="8" w:space="0" w:shadow="0" w:frame="0"/>
+            </w:tcBorders>
+            <w:shd w:val="clear" w:color="auto" w:fill="e8ecf3"/>
+            <w:tcMar>
+              <w:top w:type="dxa" w:w="40"/>
+              <w:left w:type="dxa" w:w="60"/>
+              <w:bottom w:type="dxa" w:w="40"/>
+              <w:right w:type="dxa" w:w="60"/>
+            </w:tcMar>
+            <w:vAlign w:val="bottom"/>
+          </w:tcPr>
+          <w:p>
+            <w:pPr>
+              <w:keepNext w:val="0"/>
+              <w:keepLines w:val="0"/>
+              <w:pageBreakBefore w:val="0"/>
+              <w:widowControl w:val="1"/>
+              <w:shd w:val="clear" w:color="auto" w:fill="auto"/>
+              <w:suppressAutoHyphens w:val="1"/>
+              <w:bidi w:val="0"/>
+              <w:spacing w:before="0" w:after="0" w:line="240" w:lineRule="auto"/>
+              <w:ind w:left="0" w:right="0" w:firstLine="0"/>
+              <w:jc w:val="right"/>
+              <w:outlineLvl w:val="0"/>
+              <w:rPr>
+                <w:rtl w:val="0"/>
+              </w:rPr>
+            </w:pPr>
+            <w:r>
+              <w:rPr>
+                <w:rFonts w:ascii="Cambria" w:cs="Cambria" w:hAnsi="Cambria" w:eastAsia="Cambria"/>
+                <w:b w:val="0"/>
+                <w:bCs w:val="0"/>
+                <w:i w:val="0"/>
+                <w:iCs w:val="0"/>
+                <w:caps w:val="0"/>
+                <w:smallCaps w:val="0"/>
+                <w:strike w:val="0"/>
+                <w:dstrike w:val="0"/>
+                <w:outline w:val="0"/>
+                <w:color w:val="000000"/>
+                <w:spacing w:val="0"/>
+                <w:kern w:val="0"/>
+                <w:position w:val="0"/>
+                <w:sz w:val="26"/>
+                <w:szCs w:val="26"/>
+                <w:u w:val="none"/>
+                <w:vertAlign w:val="baseline"/>
+                <w:rtl w:val="0"/>
+              </w:rPr>
+              <w:t>5</w:t>
             </w:r>
           </w:p>
         </w:tc>
@@ -3703,7 +4367,7 @@
         </w:trPr>
         <w:tc>
           <w:tcPr>
-            <w:tcW w:type="dxa" w:w="2876"/>
+            <w:tcW w:type="dxa" w:w="2396"/>
             <w:tcBorders>
               <w:top w:val="single" w:color="cccccc" w:sz="8" w:space="0" w:shadow="0" w:frame="0"/>
               <w:left w:val="single" w:color="cccccc" w:sz="8" w:space="0" w:shadow="0" w:frame="0"/>
@@ -3758,13 +4422,13 @@
                 <w:vertAlign w:val="baseline"/>
                 <w:rtl w:val="0"/>
               </w:rPr>
-              <w:t>0.01094161323</w:t>
-            </w:r>
-          </w:p>
-        </w:tc>
-        <w:tc>
-          <w:tcPr>
-            <w:tcW w:type="dxa" w:w="2876"/>
+              <w:t>-0.006197666701</w:t>
+            </w:r>
+          </w:p>
+        </w:tc>
+        <w:tc>
+          <w:tcPr>
+            <w:tcW w:type="dxa" w:w="2396"/>
             <w:tcBorders>
               <w:top w:val="single" w:color="cccccc" w:sz="8" w:space="0" w:shadow="0" w:frame="0"/>
               <w:left w:val="single" w:color="cccccc" w:sz="8" w:space="0" w:shadow="0" w:frame="0"/>
@@ -3819,13 +4483,13 @@
                 <w:vertAlign w:val="baseline"/>
                 <w:rtl w:val="0"/>
               </w:rPr>
-              <w:t>0.01094093926</w:t>
-            </w:r>
-          </w:p>
-        </w:tc>
-        <w:tc>
-          <w:tcPr>
-            <w:tcW w:type="dxa" w:w="2876"/>
+              <w:t>7.670766523</w:t>
+            </w:r>
+          </w:p>
+        </w:tc>
+        <w:tc>
+          <w:tcPr>
+            <w:tcW w:type="dxa" w:w="2396"/>
             <w:tcBorders>
               <w:top w:val="single" w:color="cccccc" w:sz="8" w:space="0" w:shadow="0" w:frame="0"/>
               <w:left w:val="single" w:color="cccccc" w:sz="8" w:space="0" w:shadow="0" w:frame="0"/>
@@ -3880,13 +4544,13 @@
                 <w:vertAlign w:val="baseline"/>
                 <w:rtl w:val="0"/>
               </w:rPr>
-              <w:t>17.79882149</w:t>
-            </w:r>
-          </w:p>
-        </w:tc>
-        <w:tc>
-          <w:tcPr>
-            <w:tcW w:type="dxa" w:w="2876"/>
+              <w:t>-0.006197224033</w:t>
+            </w:r>
+          </w:p>
+        </w:tc>
+        <w:tc>
+          <w:tcPr>
+            <w:tcW w:type="dxa" w:w="2396"/>
             <w:tcBorders>
               <w:top w:val="single" w:color="cccccc" w:sz="8" w:space="0" w:shadow="0" w:frame="0"/>
               <w:left w:val="single" w:color="cccccc" w:sz="8" w:space="0" w:shadow="0" w:frame="0"/>
@@ -3941,13 +4605,13 @@
                 <w:vertAlign w:val="baseline"/>
                 <w:rtl w:val="0"/>
               </w:rPr>
-              <w:t>17.79879758</w:t>
-            </w:r>
-          </w:p>
-        </w:tc>
-        <w:tc>
-          <w:tcPr>
-            <w:tcW w:type="dxa" w:w="2876"/>
+              <w:t>7.670764246</w:t>
+            </w:r>
+          </w:p>
+        </w:tc>
+        <w:tc>
+          <w:tcPr>
+            <w:tcW w:type="dxa" w:w="2396"/>
             <w:tcBorders>
               <w:top w:val="single" w:color="cccccc" w:sz="8" w:space="0" w:shadow="0" w:frame="0"/>
               <w:left w:val="single" w:color="cccccc" w:sz="8" w:space="0" w:shadow="0" w:frame="0"/>
@@ -4003,6 +4667,67 @@
                 <w:rtl w:val="0"/>
               </w:rPr>
               <w:t>0</w:t>
+            </w:r>
+          </w:p>
+        </w:tc>
+        <w:tc>
+          <w:tcPr>
+            <w:tcW w:type="dxa" w:w="2396"/>
+            <w:tcBorders>
+              <w:top w:val="single" w:color="cccccc" w:sz="8" w:space="0" w:shadow="0" w:frame="0"/>
+              <w:left w:val="single" w:color="cccccc" w:sz="8" w:space="0" w:shadow="0" w:frame="0"/>
+              <w:bottom w:val="single" w:color="cccccc" w:sz="8" w:space="0" w:shadow="0" w:frame="0"/>
+              <w:right w:val="single" w:color="cccccc" w:sz="8" w:space="0" w:shadow="0" w:frame="0"/>
+            </w:tcBorders>
+            <w:shd w:val="clear" w:color="auto" w:fill="ced7e7"/>
+            <w:tcMar>
+              <w:top w:type="dxa" w:w="40"/>
+              <w:left w:type="dxa" w:w="60"/>
+              <w:bottom w:type="dxa" w:w="40"/>
+              <w:right w:type="dxa" w:w="60"/>
+            </w:tcMar>
+            <w:vAlign w:val="bottom"/>
+          </w:tcPr>
+          <w:p>
+            <w:pPr>
+              <w:keepNext w:val="0"/>
+              <w:keepLines w:val="0"/>
+              <w:pageBreakBefore w:val="0"/>
+              <w:widowControl w:val="1"/>
+              <w:shd w:val="clear" w:color="auto" w:fill="auto"/>
+              <w:suppressAutoHyphens w:val="1"/>
+              <w:bidi w:val="0"/>
+              <w:spacing w:before="0" w:after="0" w:line="240" w:lineRule="auto"/>
+              <w:ind w:left="0" w:right="0" w:firstLine="0"/>
+              <w:jc w:val="right"/>
+              <w:outlineLvl w:val="0"/>
+              <w:rPr>
+                <w:rtl w:val="0"/>
+              </w:rPr>
+            </w:pPr>
+            <w:r>
+              <w:rPr>
+                <w:rFonts w:ascii="Cambria" w:cs="Cambria" w:hAnsi="Cambria" w:eastAsia="Cambria"/>
+                <w:b w:val="0"/>
+                <w:bCs w:val="0"/>
+                <w:i w:val="0"/>
+                <w:iCs w:val="0"/>
+                <w:caps w:val="0"/>
+                <w:smallCaps w:val="0"/>
+                <w:strike w:val="0"/>
+                <w:dstrike w:val="0"/>
+                <w:outline w:val="0"/>
+                <w:color w:val="000000"/>
+                <w:spacing w:val="0"/>
+                <w:kern w:val="0"/>
+                <w:position w:val="0"/>
+                <w:sz w:val="26"/>
+                <w:szCs w:val="26"/>
+                <w:u w:val="none"/>
+                <w:vertAlign w:val="baseline"/>
+                <w:rtl w:val="0"/>
+              </w:rPr>
+              <w:t>1</w:t>
             </w:r>
           </w:p>
         </w:tc>
@@ -4016,7 +4741,7 @@
         </w:trPr>
         <w:tc>
           <w:tcPr>
-            <w:tcW w:type="dxa" w:w="2876"/>
+            <w:tcW w:type="dxa" w:w="2396"/>
             <w:tcBorders>
               <w:top w:val="single" w:color="cccccc" w:sz="8" w:space="0" w:shadow="0" w:frame="0"/>
               <w:left w:val="single" w:color="cccccc" w:sz="8" w:space="0" w:shadow="0" w:frame="0"/>
@@ -4071,13 +4796,13 @@
                 <w:vertAlign w:val="baseline"/>
                 <w:rtl w:val="0"/>
               </w:rPr>
-              <w:t>-0.006197666701</w:t>
-            </w:r>
-          </w:p>
-        </w:tc>
-        <w:tc>
-          <w:tcPr>
-            <w:tcW w:type="dxa" w:w="2876"/>
+              <w:t>-0.0009983435622</w:t>
+            </w:r>
+          </w:p>
+        </w:tc>
+        <w:tc>
+          <w:tcPr>
+            <w:tcW w:type="dxa" w:w="2396"/>
             <w:tcBorders>
               <w:top w:val="single" w:color="cccccc" w:sz="8" w:space="0" w:shadow="0" w:frame="0"/>
               <w:left w:val="single" w:color="cccccc" w:sz="8" w:space="0" w:shadow="0" w:frame="0"/>
@@ -4132,13 +4857,13 @@
                 <w:vertAlign w:val="baseline"/>
                 <w:rtl w:val="0"/>
               </w:rPr>
-              <w:t>-0.006197224033</w:t>
-            </w:r>
-          </w:p>
-        </w:tc>
-        <w:tc>
-          <w:tcPr>
-            <w:tcW w:type="dxa" w:w="2876"/>
+              <w:t>6.438240722</w:t>
+            </w:r>
+          </w:p>
+        </w:tc>
+        <w:tc>
+          <w:tcPr>
+            <w:tcW w:type="dxa" w:w="2396"/>
             <w:tcBorders>
               <w:top w:val="single" w:color="cccccc" w:sz="8" w:space="0" w:shadow="0" w:frame="0"/>
               <w:left w:val="single" w:color="cccccc" w:sz="8" w:space="0" w:shadow="0" w:frame="0"/>
@@ -4193,13 +4918,13 @@
                 <w:vertAlign w:val="baseline"/>
                 <w:rtl w:val="0"/>
               </w:rPr>
-              <w:t>7.670766523</w:t>
-            </w:r>
-          </w:p>
-        </w:tc>
-        <w:tc>
-          <w:tcPr>
-            <w:tcW w:type="dxa" w:w="2876"/>
+              <w:t>-0.0009983435622</w:t>
+            </w:r>
+          </w:p>
+        </w:tc>
+        <w:tc>
+          <w:tcPr>
+            <w:tcW w:type="dxa" w:w="2396"/>
             <w:tcBorders>
               <w:top w:val="single" w:color="cccccc" w:sz="8" w:space="0" w:shadow="0" w:frame="0"/>
               <w:left w:val="single" w:color="cccccc" w:sz="8" w:space="0" w:shadow="0" w:frame="0"/>
@@ -4254,13 +4979,74 @@
                 <w:vertAlign w:val="baseline"/>
                 <w:rtl w:val="0"/>
               </w:rPr>
-              <w:t>7.670764246</w:t>
-            </w:r>
-          </w:p>
-        </w:tc>
-        <w:tc>
-          <w:tcPr>
-            <w:tcW w:type="dxa" w:w="2876"/>
+              <w:t>6.438240722</w:t>
+            </w:r>
+          </w:p>
+        </w:tc>
+        <w:tc>
+          <w:tcPr>
+            <w:tcW w:type="dxa" w:w="2396"/>
+            <w:tcBorders>
+              <w:top w:val="single" w:color="cccccc" w:sz="8" w:space="0" w:shadow="0" w:frame="0"/>
+              <w:left w:val="single" w:color="cccccc" w:sz="8" w:space="0" w:shadow="0" w:frame="0"/>
+              <w:bottom w:val="single" w:color="cccccc" w:sz="8" w:space="0" w:shadow="0" w:frame="0"/>
+              <w:right w:val="single" w:color="cccccc" w:sz="8" w:space="0" w:shadow="0" w:frame="0"/>
+            </w:tcBorders>
+            <w:shd w:val="clear" w:color="auto" w:fill="e8ecf3"/>
+            <w:tcMar>
+              <w:top w:type="dxa" w:w="40"/>
+              <w:left w:type="dxa" w:w="60"/>
+              <w:bottom w:type="dxa" w:w="40"/>
+              <w:right w:type="dxa" w:w="60"/>
+            </w:tcMar>
+            <w:vAlign w:val="bottom"/>
+          </w:tcPr>
+          <w:p>
+            <w:pPr>
+              <w:keepNext w:val="0"/>
+              <w:keepLines w:val="0"/>
+              <w:pageBreakBefore w:val="0"/>
+              <w:widowControl w:val="1"/>
+              <w:shd w:val="clear" w:color="auto" w:fill="auto"/>
+              <w:suppressAutoHyphens w:val="1"/>
+              <w:bidi w:val="0"/>
+              <w:spacing w:before="0" w:after="0" w:line="240" w:lineRule="auto"/>
+              <w:ind w:left="0" w:right="0" w:firstLine="0"/>
+              <w:jc w:val="right"/>
+              <w:outlineLvl w:val="0"/>
+              <w:rPr>
+                <w:rtl w:val="0"/>
+              </w:rPr>
+            </w:pPr>
+            <w:r>
+              <w:rPr>
+                <w:rFonts w:ascii="Cambria" w:cs="Cambria" w:hAnsi="Cambria" w:eastAsia="Cambria"/>
+                <w:b w:val="0"/>
+                <w:bCs w:val="0"/>
+                <w:i w:val="0"/>
+                <w:iCs w:val="0"/>
+                <w:caps w:val="0"/>
+                <w:smallCaps w:val="0"/>
+                <w:strike w:val="0"/>
+                <w:dstrike w:val="0"/>
+                <w:outline w:val="0"/>
+                <w:color w:val="000000"/>
+                <w:spacing w:val="0"/>
+                <w:kern w:val="0"/>
+                <w:position w:val="0"/>
+                <w:sz w:val="26"/>
+                <w:szCs w:val="26"/>
+                <w:u w:val="none"/>
+                <w:vertAlign w:val="baseline"/>
+                <w:rtl w:val="0"/>
+              </w:rPr>
+              <w:t>0</w:t>
+            </w:r>
+          </w:p>
+        </w:tc>
+        <w:tc>
+          <w:tcPr>
+            <w:tcW w:type="dxa" w:w="2396"/>
             <w:tcBorders>
               <w:top w:val="single" w:color="cccccc" w:sz="8" w:space="0" w:shadow="0" w:frame="0"/>
               <w:left w:val="single" w:color="cccccc" w:sz="8" w:space="0" w:shadow="0" w:frame="0"/>
@@ -4329,7 +5115,7 @@
         </w:trPr>
         <w:tc>
           <w:tcPr>
-            <w:tcW w:type="dxa" w:w="2876"/>
+            <w:tcW w:type="dxa" w:w="2396"/>
             <w:tcBorders>
               <w:top w:val="single" w:color="cccccc" w:sz="8" w:space="0" w:shadow="0" w:frame="0"/>
               <w:left w:val="single" w:color="cccccc" w:sz="8" w:space="0" w:shadow="0" w:frame="0"/>
@@ -4384,13 +5170,13 @@
                 <w:vertAlign w:val="baseline"/>
                 <w:rtl w:val="0"/>
               </w:rPr>
-              <w:t>-0.0009983435622</w:t>
-            </w:r>
-          </w:p>
-        </w:tc>
-        <w:tc>
-          <w:tcPr>
-            <w:tcW w:type="dxa" w:w="2876"/>
+              <w:t>0.001807129592</w:t>
+            </w:r>
+          </w:p>
+        </w:tc>
+        <w:tc>
+          <w:tcPr>
+            <w:tcW w:type="dxa" w:w="2396"/>
             <w:tcBorders>
               <w:top w:val="single" w:color="cccccc" w:sz="8" w:space="0" w:shadow="0" w:frame="0"/>
               <w:left w:val="single" w:color="cccccc" w:sz="8" w:space="0" w:shadow="0" w:frame="0"/>
@@ -4445,13 +5231,13 @@
                 <w:vertAlign w:val="baseline"/>
                 <w:rtl w:val="0"/>
               </w:rPr>
-              <w:t>-0.0009983435622</w:t>
-            </w:r>
-          </w:p>
-        </w:tc>
-        <w:tc>
-          <w:tcPr>
-            <w:tcW w:type="dxa" w:w="2876"/>
+              <w:t>8.646852316</w:t>
+            </w:r>
+          </w:p>
+        </w:tc>
+        <w:tc>
+          <w:tcPr>
+            <w:tcW w:type="dxa" w:w="2396"/>
             <w:tcBorders>
               <w:top w:val="single" w:color="cccccc" w:sz="8" w:space="0" w:shadow="0" w:frame="0"/>
               <w:left w:val="single" w:color="cccccc" w:sz="8" w:space="0" w:shadow="0" w:frame="0"/>
@@ -4506,13 +5292,13 @@
                 <w:vertAlign w:val="baseline"/>
                 <w:rtl w:val="0"/>
               </w:rPr>
-              <w:t>6.438240722</w:t>
-            </w:r>
-          </w:p>
-        </w:tc>
-        <w:tc>
-          <w:tcPr>
-            <w:tcW w:type="dxa" w:w="2876"/>
+              <w:t>0.001806763015</w:t>
+            </w:r>
+          </w:p>
+        </w:tc>
+        <w:tc>
+          <w:tcPr>
+            <w:tcW w:type="dxa" w:w="2396"/>
             <w:tcBorders>
               <w:top w:val="single" w:color="cccccc" w:sz="8" w:space="0" w:shadow="0" w:frame="0"/>
               <w:left w:val="single" w:color="cccccc" w:sz="8" w:space="0" w:shadow="0" w:frame="0"/>
@@ -4567,13 +5353,13 @@
                 <w:vertAlign w:val="baseline"/>
                 <w:rtl w:val="0"/>
               </w:rPr>
-              <w:t>6.438240722</w:t>
-            </w:r>
-          </w:p>
-        </w:tc>
-        <w:tc>
-          <w:tcPr>
-            <w:tcW w:type="dxa" w:w="2876"/>
+              <w:t>8.646850402</w:t>
+            </w:r>
+          </w:p>
+        </w:tc>
+        <w:tc>
+          <w:tcPr>
+            <w:tcW w:type="dxa" w:w="2396"/>
             <w:tcBorders>
               <w:top w:val="single" w:color="cccccc" w:sz="8" w:space="0" w:shadow="0" w:frame="0"/>
               <w:left w:val="single" w:color="cccccc" w:sz="8" w:space="0" w:shadow="0" w:frame="0"/>
@@ -4629,6 +5415,67 @@
                 <w:rtl w:val="0"/>
               </w:rPr>
               <w:t>0</w:t>
+            </w:r>
+          </w:p>
+        </w:tc>
+        <w:tc>
+          <w:tcPr>
+            <w:tcW w:type="dxa" w:w="2396"/>
+            <w:tcBorders>
+              <w:top w:val="single" w:color="cccccc" w:sz="8" w:space="0" w:shadow="0" w:frame="0"/>
+              <w:left w:val="single" w:color="cccccc" w:sz="8" w:space="0" w:shadow="0" w:frame="0"/>
+              <w:bottom w:val="single" w:color="cccccc" w:sz="8" w:space="0" w:shadow="0" w:frame="0"/>
+              <w:right w:val="single" w:color="cccccc" w:sz="8" w:space="0" w:shadow="0" w:frame="0"/>
+            </w:tcBorders>
+            <w:shd w:val="clear" w:color="auto" w:fill="ced7e7"/>
+            <w:tcMar>
+              <w:top w:type="dxa" w:w="40"/>
+              <w:left w:type="dxa" w:w="60"/>
+              <w:bottom w:type="dxa" w:w="40"/>
+              <w:right w:type="dxa" w:w="60"/>
+            </w:tcMar>
+            <w:vAlign w:val="bottom"/>
+          </w:tcPr>
+          <w:p>
+            <w:pPr>
+              <w:keepNext w:val="0"/>
+              <w:keepLines w:val="0"/>
+              <w:pageBreakBefore w:val="0"/>
+              <w:widowControl w:val="1"/>
+              <w:shd w:val="clear" w:color="auto" w:fill="auto"/>
+              <w:suppressAutoHyphens w:val="1"/>
+              <w:bidi w:val="0"/>
+              <w:spacing w:before="0" w:after="0" w:line="240" w:lineRule="auto"/>
+              <w:ind w:left="0" w:right="0" w:firstLine="0"/>
+              <w:jc w:val="right"/>
+              <w:outlineLvl w:val="0"/>
+              <w:rPr>
+                <w:rtl w:val="0"/>
+              </w:rPr>
+            </w:pPr>
+            <w:r>
+              <w:rPr>
+                <w:rFonts w:ascii="Cambria" w:cs="Cambria" w:hAnsi="Cambria" w:eastAsia="Cambria"/>
+                <w:b w:val="0"/>
+                <w:bCs w:val="0"/>
+                <w:i w:val="0"/>
+                <w:iCs w:val="0"/>
+                <w:caps w:val="0"/>
+                <w:smallCaps w:val="0"/>
+                <w:strike w:val="0"/>
+                <w:dstrike w:val="0"/>
+                <w:outline w:val="0"/>
+                <w:color w:val="000000"/>
+                <w:spacing w:val="0"/>
+                <w:kern w:val="0"/>
+                <w:position w:val="0"/>
+                <w:sz w:val="26"/>
+                <w:szCs w:val="26"/>
+                <w:u w:val="none"/>
+                <w:vertAlign w:val="baseline"/>
+                <w:rtl w:val="0"/>
+              </w:rPr>
+              <w:t>2</w:t>
             </w:r>
           </w:p>
         </w:tc>
@@ -4642,7 +5489,7 @@
         </w:trPr>
         <w:tc>
           <w:tcPr>
-            <w:tcW w:type="dxa" w:w="2876"/>
+            <w:tcW w:type="dxa" w:w="2396"/>
             <w:tcBorders>
               <w:top w:val="single" w:color="cccccc" w:sz="8" w:space="0" w:shadow="0" w:frame="0"/>
               <w:left w:val="single" w:color="cccccc" w:sz="8" w:space="0" w:shadow="0" w:frame="0"/>
@@ -4697,13 +5544,13 @@
                 <w:vertAlign w:val="baseline"/>
                 <w:rtl w:val="0"/>
               </w:rPr>
-              <w:t>0.001807129592</w:t>
-            </w:r>
-          </w:p>
-        </w:tc>
-        <w:tc>
-          <w:tcPr>
-            <w:tcW w:type="dxa" w:w="2876"/>
+              <w:t>-0.0003997471831</w:t>
+            </w:r>
+          </w:p>
+        </w:tc>
+        <w:tc>
+          <w:tcPr>
+            <w:tcW w:type="dxa" w:w="2396"/>
             <w:tcBorders>
               <w:top w:val="single" w:color="cccccc" w:sz="8" w:space="0" w:shadow="0" w:frame="0"/>
               <w:left w:val="single" w:color="cccccc" w:sz="8" w:space="0" w:shadow="0" w:frame="0"/>
@@ -4758,13 +5605,13 @@
                 <w:vertAlign w:val="baseline"/>
                 <w:rtl w:val="0"/>
               </w:rPr>
-              <w:t>0.001806763015</w:t>
-            </w:r>
-          </w:p>
-        </w:tc>
-        <w:tc>
-          <w:tcPr>
-            <w:tcW w:type="dxa" w:w="2876"/>
+              <w:t>4.903375068</w:t>
+            </w:r>
+          </w:p>
+        </w:tc>
+        <w:tc>
+          <w:tcPr>
+            <w:tcW w:type="dxa" w:w="2396"/>
             <w:tcBorders>
               <w:top w:val="single" w:color="cccccc" w:sz="8" w:space="0" w:shadow="0" w:frame="0"/>
               <w:left w:val="single" w:color="cccccc" w:sz="8" w:space="0" w:shadow="0" w:frame="0"/>
@@ -4819,13 +5666,13 @@
                 <w:vertAlign w:val="baseline"/>
                 <w:rtl w:val="0"/>
               </w:rPr>
-              <w:t>8.646852316</w:t>
-            </w:r>
-          </w:p>
-        </w:tc>
-        <w:tc>
-          <w:tcPr>
-            <w:tcW w:type="dxa" w:w="2876"/>
+              <w:t>-0.0003994644317</w:t>
+            </w:r>
+          </w:p>
+        </w:tc>
+        <w:tc>
+          <w:tcPr>
+            <w:tcW w:type="dxa" w:w="2396"/>
             <w:tcBorders>
               <w:top w:val="single" w:color="cccccc" w:sz="8" w:space="0" w:shadow="0" w:frame="0"/>
               <w:left w:val="single" w:color="cccccc" w:sz="8" w:space="0" w:shadow="0" w:frame="0"/>
@@ -4880,13 +5727,13 @@
                 <w:vertAlign w:val="baseline"/>
                 <w:rtl w:val="0"/>
               </w:rPr>
-              <w:t>8.646850402</w:t>
-            </w:r>
-          </w:p>
-        </w:tc>
-        <w:tc>
-          <w:tcPr>
-            <w:tcW w:type="dxa" w:w="2876"/>
+              <w:t>4.903373614</w:t>
+            </w:r>
+          </w:p>
+        </w:tc>
+        <w:tc>
+          <w:tcPr>
+            <w:tcW w:type="dxa" w:w="2396"/>
             <w:tcBorders>
               <w:top w:val="single" w:color="cccccc" w:sz="8" w:space="0" w:shadow="0" w:frame="0"/>
               <w:left w:val="single" w:color="cccccc" w:sz="8" w:space="0" w:shadow="0" w:frame="0"/>
@@ -4942,6 +5789,67 @@
                 <w:rtl w:val="0"/>
               </w:rPr>
               <w:t>0</w:t>
+            </w:r>
+          </w:p>
+        </w:tc>
+        <w:tc>
+          <w:tcPr>
+            <w:tcW w:type="dxa" w:w="2396"/>
+            <w:tcBorders>
+              <w:top w:val="single" w:color="cccccc" w:sz="8" w:space="0" w:shadow="0" w:frame="0"/>
+              <w:left w:val="single" w:color="cccccc" w:sz="8" w:space="0" w:shadow="0" w:frame="0"/>
+              <w:bottom w:val="single" w:color="cccccc" w:sz="8" w:space="0" w:shadow="0" w:frame="0"/>
+              <w:right w:val="single" w:color="cccccc" w:sz="8" w:space="0" w:shadow="0" w:frame="0"/>
+            </w:tcBorders>
+            <w:shd w:val="clear" w:color="auto" w:fill="e8ecf3"/>
+            <w:tcMar>
+              <w:top w:type="dxa" w:w="40"/>
+              <w:left w:type="dxa" w:w="60"/>
+              <w:bottom w:type="dxa" w:w="40"/>
+              <w:right w:type="dxa" w:w="60"/>
+            </w:tcMar>
+            <w:vAlign w:val="bottom"/>
+          </w:tcPr>
+          <w:p>
+            <w:pPr>
+              <w:keepNext w:val="0"/>
+              <w:keepLines w:val="0"/>
+              <w:pageBreakBefore w:val="0"/>
+              <w:widowControl w:val="1"/>
+              <w:shd w:val="clear" w:color="auto" w:fill="auto"/>
+              <w:suppressAutoHyphens w:val="1"/>
+              <w:bidi w:val="0"/>
+              <w:spacing w:before="0" w:after="0" w:line="240" w:lineRule="auto"/>
+              <w:ind w:left="0" w:right="0" w:firstLine="0"/>
+              <w:jc w:val="right"/>
+              <w:outlineLvl w:val="0"/>
+              <w:rPr>
+                <w:rtl w:val="0"/>
+              </w:rPr>
+            </w:pPr>
+            <w:r>
+              <w:rPr>
+                <w:rFonts w:ascii="Cambria" w:cs="Cambria" w:hAnsi="Cambria" w:eastAsia="Cambria"/>
+                <w:b w:val="0"/>
+                <w:bCs w:val="0"/>
+                <w:i w:val="0"/>
+                <w:iCs w:val="0"/>
+                <w:caps w:val="0"/>
+                <w:smallCaps w:val="0"/>
+                <w:strike w:val="0"/>
+                <w:dstrike w:val="0"/>
+                <w:outline w:val="0"/>
+                <w:color w:val="000000"/>
+                <w:spacing w:val="0"/>
+                <w:kern w:val="0"/>
+                <w:position w:val="0"/>
+                <w:sz w:val="26"/>
+                <w:szCs w:val="26"/>
+                <w:u w:val="none"/>
+                <w:vertAlign w:val="baseline"/>
+                <w:rtl w:val="0"/>
+              </w:rPr>
+              <w:t>2</w:t>
             </w:r>
           </w:p>
         </w:tc>
@@ -4955,7 +5863,7 @@
         </w:trPr>
         <w:tc>
           <w:tcPr>
-            <w:tcW w:type="dxa" w:w="2876"/>
+            <w:tcW w:type="dxa" w:w="2396"/>
             <w:tcBorders>
               <w:top w:val="single" w:color="cccccc" w:sz="8" w:space="0" w:shadow="0" w:frame="0"/>
               <w:left w:val="single" w:color="cccccc" w:sz="8" w:space="0" w:shadow="0" w:frame="0"/>
@@ -5010,13 +5918,13 @@
                 <w:vertAlign w:val="baseline"/>
                 <w:rtl w:val="0"/>
               </w:rPr>
-              <w:t>-0.0003997471831</w:t>
-            </w:r>
-          </w:p>
-        </w:tc>
-        <w:tc>
-          <w:tcPr>
-            <w:tcW w:type="dxa" w:w="2876"/>
+              <w:t>-0.0008897841833</w:t>
+            </w:r>
+          </w:p>
+        </w:tc>
+        <w:tc>
+          <w:tcPr>
+            <w:tcW w:type="dxa" w:w="2396"/>
             <w:tcBorders>
               <w:top w:val="single" w:color="cccccc" w:sz="8" w:space="0" w:shadow="0" w:frame="0"/>
               <w:left w:val="single" w:color="cccccc" w:sz="8" w:space="0" w:shadow="0" w:frame="0"/>
@@ -5071,13 +5979,13 @@
                 <w:vertAlign w:val="baseline"/>
                 <w:rtl w:val="0"/>
               </w:rPr>
-              <w:t>-0.0003994644317</w:t>
-            </w:r>
-          </w:p>
-        </w:tc>
-        <w:tc>
-          <w:tcPr>
-            <w:tcW w:type="dxa" w:w="2876"/>
+              <w:t>5.622452878</w:t>
+            </w:r>
+          </w:p>
+        </w:tc>
+        <w:tc>
+          <w:tcPr>
+            <w:tcW w:type="dxa" w:w="2396"/>
             <w:tcBorders>
               <w:top w:val="single" w:color="cccccc" w:sz="8" w:space="0" w:shadow="0" w:frame="0"/>
               <w:left w:val="single" w:color="cccccc" w:sz="8" w:space="0" w:shadow="0" w:frame="0"/>
@@ -5132,13 +6040,13 @@
                 <w:vertAlign w:val="baseline"/>
                 <w:rtl w:val="0"/>
               </w:rPr>
-              <w:t>4.903375068</w:t>
-            </w:r>
-          </w:p>
-        </w:tc>
-        <w:tc>
-          <w:tcPr>
-            <w:tcW w:type="dxa" w:w="2876"/>
+              <w:t>-0.0008895252218</w:t>
+            </w:r>
+          </w:p>
+        </w:tc>
+        <w:tc>
+          <w:tcPr>
+            <w:tcW w:type="dxa" w:w="2396"/>
             <w:tcBorders>
               <w:top w:val="single" w:color="cccccc" w:sz="8" w:space="0" w:shadow="0" w:frame="0"/>
               <w:left w:val="single" w:color="cccccc" w:sz="8" w:space="0" w:shadow="0" w:frame="0"/>
@@ -5193,13 +6101,13 @@
                 <w:vertAlign w:val="baseline"/>
                 <w:rtl w:val="0"/>
               </w:rPr>
-              <w:t>4.903373614</w:t>
-            </w:r>
-          </w:p>
-        </w:tc>
-        <w:tc>
-          <w:tcPr>
-            <w:tcW w:type="dxa" w:w="2876"/>
+              <w:t>5.622449497</w:t>
+            </w:r>
+          </w:p>
+        </w:tc>
+        <w:tc>
+          <w:tcPr>
+            <w:tcW w:type="dxa" w:w="2396"/>
             <w:tcBorders>
               <w:top w:val="single" w:color="cccccc" w:sz="8" w:space="0" w:shadow="0" w:frame="0"/>
               <w:left w:val="single" w:color="cccccc" w:sz="8" w:space="0" w:shadow="0" w:frame="0"/>
@@ -5255,6 +6163,67 @@
                 <w:rtl w:val="0"/>
               </w:rPr>
               <w:t>0</w:t>
+            </w:r>
+          </w:p>
+        </w:tc>
+        <w:tc>
+          <w:tcPr>
+            <w:tcW w:type="dxa" w:w="2396"/>
+            <w:tcBorders>
+              <w:top w:val="single" w:color="cccccc" w:sz="8" w:space="0" w:shadow="0" w:frame="0"/>
+              <w:left w:val="single" w:color="cccccc" w:sz="8" w:space="0" w:shadow="0" w:frame="0"/>
+              <w:bottom w:val="single" w:color="cccccc" w:sz="8" w:space="0" w:shadow="0" w:frame="0"/>
+              <w:right w:val="single" w:color="cccccc" w:sz="8" w:space="0" w:shadow="0" w:frame="0"/>
+            </w:tcBorders>
+            <w:shd w:val="clear" w:color="auto" w:fill="ced7e7"/>
+            <w:tcMar>
+              <w:top w:type="dxa" w:w="40"/>
+              <w:left w:type="dxa" w:w="60"/>
+              <w:bottom w:type="dxa" w:w="40"/>
+              <w:right w:type="dxa" w:w="60"/>
+            </w:tcMar>
+            <w:vAlign w:val="bottom"/>
+          </w:tcPr>
+          <w:p>
+            <w:pPr>
+              <w:keepNext w:val="0"/>
+              <w:keepLines w:val="0"/>
+              <w:pageBreakBefore w:val="0"/>
+              <w:widowControl w:val="1"/>
+              <w:shd w:val="clear" w:color="auto" w:fill="auto"/>
+              <w:suppressAutoHyphens w:val="1"/>
+              <w:bidi w:val="0"/>
+              <w:spacing w:before="0" w:after="0" w:line="240" w:lineRule="auto"/>
+              <w:ind w:left="0" w:right="0" w:firstLine="0"/>
+              <w:jc w:val="right"/>
+              <w:outlineLvl w:val="0"/>
+              <w:rPr>
+                <w:rtl w:val="0"/>
+              </w:rPr>
+            </w:pPr>
+            <w:r>
+              <w:rPr>
+                <w:rFonts w:ascii="Cambria" w:cs="Cambria" w:hAnsi="Cambria" w:eastAsia="Cambria"/>
+                <w:b w:val="0"/>
+                <w:bCs w:val="0"/>
+                <w:i w:val="0"/>
+                <w:iCs w:val="0"/>
+                <w:caps w:val="0"/>
+                <w:smallCaps w:val="0"/>
+                <w:strike w:val="0"/>
+                <w:dstrike w:val="0"/>
+                <w:outline w:val="0"/>
+                <w:color w:val="000000"/>
+                <w:spacing w:val="0"/>
+                <w:kern w:val="0"/>
+                <w:position w:val="0"/>
+                <w:sz w:val="26"/>
+                <w:szCs w:val="26"/>
+                <w:u w:val="none"/>
+                <w:vertAlign w:val="baseline"/>
+                <w:rtl w:val="0"/>
+              </w:rPr>
+              <w:t>5</w:t>
             </w:r>
           </w:p>
         </w:tc>
@@ -5268,7 +6237,7 @@
         </w:trPr>
         <w:tc>
           <w:tcPr>
-            <w:tcW w:type="dxa" w:w="2876"/>
+            <w:tcW w:type="dxa" w:w="2396"/>
             <w:tcBorders>
               <w:top w:val="single" w:color="cccccc" w:sz="8" w:space="0" w:shadow="0" w:frame="0"/>
               <w:left w:val="single" w:color="cccccc" w:sz="8" w:space="0" w:shadow="0" w:frame="0"/>
@@ -5323,13 +6292,13 @@
                 <w:vertAlign w:val="baseline"/>
                 <w:rtl w:val="0"/>
               </w:rPr>
-              <w:t>-0.0008897841833</w:t>
-            </w:r>
-          </w:p>
-        </w:tc>
-        <w:tc>
-          <w:tcPr>
-            <w:tcW w:type="dxa" w:w="2876"/>
+              <w:t>-0.0009204917741</w:t>
+            </w:r>
+          </w:p>
+        </w:tc>
+        <w:tc>
+          <w:tcPr>
+            <w:tcW w:type="dxa" w:w="2396"/>
             <w:tcBorders>
               <w:top w:val="single" w:color="cccccc" w:sz="8" w:space="0" w:shadow="0" w:frame="0"/>
               <w:left w:val="single" w:color="cccccc" w:sz="8" w:space="0" w:shadow="0" w:frame="0"/>
@@ -5384,13 +6353,13 @@
                 <w:vertAlign w:val="baseline"/>
                 <w:rtl w:val="0"/>
               </w:rPr>
-              <w:t>-0.0008895252218</w:t>
-            </w:r>
-          </w:p>
-        </w:tc>
-        <w:tc>
-          <w:tcPr>
-            <w:tcW w:type="dxa" w:w="2876"/>
+              <w:t>4.056769622</w:t>
+            </w:r>
+          </w:p>
+        </w:tc>
+        <w:tc>
+          <w:tcPr>
+            <w:tcW w:type="dxa" w:w="2396"/>
             <w:tcBorders>
               <w:top w:val="single" w:color="cccccc" w:sz="8" w:space="0" w:shadow="0" w:frame="0"/>
               <w:left w:val="single" w:color="cccccc" w:sz="8" w:space="0" w:shadow="0" w:frame="0"/>
@@ -5445,13 +6414,13 @@
                 <w:vertAlign w:val="baseline"/>
                 <w:rtl w:val="0"/>
               </w:rPr>
-              <w:t>5.622452878</w:t>
-            </w:r>
-          </w:p>
-        </w:tc>
-        <w:tc>
-          <w:tcPr>
-            <w:tcW w:type="dxa" w:w="2876"/>
+              <w:t>-0.0009202464963</w:t>
+            </w:r>
+          </w:p>
+        </w:tc>
+        <w:tc>
+          <w:tcPr>
+            <w:tcW w:type="dxa" w:w="2396"/>
             <w:tcBorders>
               <w:top w:val="single" w:color="cccccc" w:sz="8" w:space="0" w:shadow="0" w:frame="0"/>
               <w:left w:val="single" w:color="cccccc" w:sz="8" w:space="0" w:shadow="0" w:frame="0"/>
@@ -5506,13 +6475,13 @@
                 <w:vertAlign w:val="baseline"/>
                 <w:rtl w:val="0"/>
               </w:rPr>
-              <w:t>5.622449497</w:t>
-            </w:r>
-          </w:p>
-        </w:tc>
-        <w:tc>
-          <w:tcPr>
-            <w:tcW w:type="dxa" w:w="2876"/>
+              <w:t>4.056767385</w:t>
+            </w:r>
+          </w:p>
+        </w:tc>
+        <w:tc>
+          <w:tcPr>
+            <w:tcW w:type="dxa" w:w="2396"/>
             <w:tcBorders>
               <w:top w:val="single" w:color="cccccc" w:sz="8" w:space="0" w:shadow="0" w:frame="0"/>
               <w:left w:val="single" w:color="cccccc" w:sz="8" w:space="0" w:shadow="0" w:frame="0"/>
@@ -5568,6 +6537,67 @@
                 <w:rtl w:val="0"/>
               </w:rPr>
               <w:t>0</w:t>
+            </w:r>
+          </w:p>
+        </w:tc>
+        <w:tc>
+          <w:tcPr>
+            <w:tcW w:type="dxa" w:w="2396"/>
+            <w:tcBorders>
+              <w:top w:val="single" w:color="cccccc" w:sz="8" w:space="0" w:shadow="0" w:frame="0"/>
+              <w:left w:val="single" w:color="cccccc" w:sz="8" w:space="0" w:shadow="0" w:frame="0"/>
+              <w:bottom w:val="single" w:color="cccccc" w:sz="8" w:space="0" w:shadow="0" w:frame="0"/>
+              <w:right w:val="single" w:color="cccccc" w:sz="8" w:space="0" w:shadow="0" w:frame="0"/>
+            </w:tcBorders>
+            <w:shd w:val="clear" w:color="auto" w:fill="e8ecf3"/>
+            <w:tcMar>
+              <w:top w:type="dxa" w:w="40"/>
+              <w:left w:type="dxa" w:w="60"/>
+              <w:bottom w:type="dxa" w:w="40"/>
+              <w:right w:type="dxa" w:w="60"/>
+            </w:tcMar>
+            <w:vAlign w:val="bottom"/>
+          </w:tcPr>
+          <w:p>
+            <w:pPr>
+              <w:keepNext w:val="0"/>
+              <w:keepLines w:val="0"/>
+              <w:pageBreakBefore w:val="0"/>
+              <w:widowControl w:val="1"/>
+              <w:shd w:val="clear" w:color="auto" w:fill="auto"/>
+              <w:suppressAutoHyphens w:val="1"/>
+              <w:bidi w:val="0"/>
+              <w:spacing w:before="0" w:after="0" w:line="240" w:lineRule="auto"/>
+              <w:ind w:left="0" w:right="0" w:firstLine="0"/>
+              <w:jc w:val="right"/>
+              <w:outlineLvl w:val="0"/>
+              <w:rPr>
+                <w:rtl w:val="0"/>
+              </w:rPr>
+            </w:pPr>
+            <w:r>
+              <w:rPr>
+                <w:rFonts w:ascii="Cambria" w:cs="Cambria" w:hAnsi="Cambria" w:eastAsia="Cambria"/>
+                <w:b w:val="0"/>
+                <w:bCs w:val="0"/>
+                <w:i w:val="0"/>
+                <w:iCs w:val="0"/>
+                <w:caps w:val="0"/>
+                <w:smallCaps w:val="0"/>
+                <w:strike w:val="0"/>
+                <w:dstrike w:val="0"/>
+                <w:outline w:val="0"/>
+                <w:color w:val="000000"/>
+                <w:spacing w:val="0"/>
+                <w:kern w:val="0"/>
+                <w:position w:val="0"/>
+                <w:sz w:val="26"/>
+                <w:szCs w:val="26"/>
+                <w:u w:val="none"/>
+                <w:vertAlign w:val="baseline"/>
+                <w:rtl w:val="0"/>
+              </w:rPr>
+              <w:t>4</w:t>
             </w:r>
           </w:p>
         </w:tc>
@@ -5581,7 +6611,7 @@
         </w:trPr>
         <w:tc>
           <w:tcPr>
-            <w:tcW w:type="dxa" w:w="2876"/>
+            <w:tcW w:type="dxa" w:w="2396"/>
             <w:tcBorders>
               <w:top w:val="single" w:color="cccccc" w:sz="8" w:space="0" w:shadow="0" w:frame="0"/>
               <w:left w:val="single" w:color="cccccc" w:sz="8" w:space="0" w:shadow="0" w:frame="0"/>
@@ -5636,13 +6666,13 @@
                 <w:vertAlign w:val="baseline"/>
                 <w:rtl w:val="0"/>
               </w:rPr>
-              <w:t>-0.0009204917741</w:t>
-            </w:r>
-          </w:p>
-        </w:tc>
-        <w:tc>
-          <w:tcPr>
-            <w:tcW w:type="dxa" w:w="2876"/>
+              <w:t>249.2302866</w:t>
+            </w:r>
+          </w:p>
+        </w:tc>
+        <w:tc>
+          <w:tcPr>
+            <w:tcW w:type="dxa" w:w="2396"/>
             <w:tcBorders>
               <w:top w:val="single" w:color="cccccc" w:sz="8" w:space="0" w:shadow="0" w:frame="0"/>
               <w:left w:val="single" w:color="cccccc" w:sz="8" w:space="0" w:shadow="0" w:frame="0"/>
@@ -5697,13 +6727,13 @@
                 <w:vertAlign w:val="baseline"/>
                 <w:rtl w:val="0"/>
               </w:rPr>
-              <w:t>-0.0009202464963</w:t>
-            </w:r>
-          </w:p>
-        </w:tc>
-        <w:tc>
-          <w:tcPr>
-            <w:tcW w:type="dxa" w:w="2876"/>
+              <w:t>1264.08682</w:t>
+            </w:r>
+          </w:p>
+        </w:tc>
+        <w:tc>
+          <w:tcPr>
+            <w:tcW w:type="dxa" w:w="2396"/>
             <w:tcBorders>
               <w:top w:val="single" w:color="cccccc" w:sz="8" w:space="0" w:shadow="0" w:frame="0"/>
               <w:left w:val="single" w:color="cccccc" w:sz="8" w:space="0" w:shadow="0" w:frame="0"/>
@@ -5758,13 +6788,13 @@
                 <w:vertAlign w:val="baseline"/>
                 <w:rtl w:val="0"/>
               </w:rPr>
-              <w:t>4.056769622</w:t>
-            </w:r>
-          </w:p>
-        </w:tc>
-        <w:tc>
-          <w:tcPr>
-            <w:tcW w:type="dxa" w:w="2876"/>
+              <w:t>219.7440319</w:t>
+            </w:r>
+          </w:p>
+        </w:tc>
+        <w:tc>
+          <w:tcPr>
+            <w:tcW w:type="dxa" w:w="2396"/>
             <w:tcBorders>
               <w:top w:val="single" w:color="cccccc" w:sz="8" w:space="0" w:shadow="0" w:frame="0"/>
               <w:left w:val="single" w:color="cccccc" w:sz="8" w:space="0" w:shadow="0" w:frame="0"/>
@@ -5819,13 +6849,13 @@
                 <w:vertAlign w:val="baseline"/>
                 <w:rtl w:val="0"/>
               </w:rPr>
-              <w:t>4.056767385</w:t>
-            </w:r>
-          </w:p>
-        </w:tc>
-        <w:tc>
-          <w:tcPr>
-            <w:tcW w:type="dxa" w:w="2876"/>
+              <w:t>1075.187829</w:t>
+            </w:r>
+          </w:p>
+        </w:tc>
+        <w:tc>
+          <w:tcPr>
+            <w:tcW w:type="dxa" w:w="2396"/>
             <w:tcBorders>
               <w:top w:val="single" w:color="cccccc" w:sz="8" w:space="0" w:shadow="0" w:frame="0"/>
               <w:left w:val="single" w:color="cccccc" w:sz="8" w:space="0" w:shadow="0" w:frame="0"/>
@@ -5880,7 +6910,68 @@
                 <w:vertAlign w:val="baseline"/>
                 <w:rtl w:val="0"/>
               </w:rPr>
-              <w:t>0</w:t>
+              <w:t>3070569</w:t>
+            </w:r>
+          </w:p>
+        </w:tc>
+        <w:tc>
+          <w:tcPr>
+            <w:tcW w:type="dxa" w:w="2396"/>
+            <w:tcBorders>
+              <w:top w:val="single" w:color="cccccc" w:sz="8" w:space="0" w:shadow="0" w:frame="0"/>
+              <w:left w:val="single" w:color="cccccc" w:sz="8" w:space="0" w:shadow="0" w:frame="0"/>
+              <w:bottom w:val="single" w:color="cccccc" w:sz="8" w:space="0" w:shadow="0" w:frame="0"/>
+              <w:right w:val="single" w:color="cccccc" w:sz="8" w:space="0" w:shadow="0" w:frame="0"/>
+            </w:tcBorders>
+            <w:shd w:val="clear" w:color="auto" w:fill="ced7e7"/>
+            <w:tcMar>
+              <w:top w:type="dxa" w:w="40"/>
+              <w:left w:type="dxa" w:w="60"/>
+              <w:bottom w:type="dxa" w:w="40"/>
+              <w:right w:type="dxa" w:w="60"/>
+            </w:tcMar>
+            <w:vAlign w:val="bottom"/>
+          </w:tcPr>
+          <w:p>
+            <w:pPr>
+              <w:keepNext w:val="0"/>
+              <w:keepLines w:val="0"/>
+              <w:pageBreakBefore w:val="0"/>
+              <w:widowControl w:val="1"/>
+              <w:shd w:val="clear" w:color="auto" w:fill="auto"/>
+              <w:suppressAutoHyphens w:val="1"/>
+              <w:bidi w:val="0"/>
+              <w:spacing w:before="0" w:after="0" w:line="240" w:lineRule="auto"/>
+              <w:ind w:left="0" w:right="0" w:firstLine="0"/>
+              <w:jc w:val="right"/>
+              <w:outlineLvl w:val="0"/>
+              <w:rPr>
+                <w:rtl w:val="0"/>
+              </w:rPr>
+            </w:pPr>
+            <w:r>
+              <w:rPr>
+                <w:rFonts w:ascii="Cambria" w:cs="Cambria" w:hAnsi="Cambria" w:eastAsia="Cambria"/>
+                <w:b w:val="0"/>
+                <w:bCs w:val="0"/>
+                <w:i w:val="0"/>
+                <w:iCs w:val="0"/>
+                <w:caps w:val="0"/>
+                <w:smallCaps w:val="0"/>
+                <w:strike w:val="0"/>
+                <w:dstrike w:val="0"/>
+                <w:outline w:val="0"/>
+                <w:color w:val="000000"/>
+                <w:spacing w:val="0"/>
+                <w:kern w:val="0"/>
+                <w:position w:val="0"/>
+                <w:sz w:val="26"/>
+                <w:szCs w:val="26"/>
+                <w:u w:val="none"/>
+                <w:vertAlign w:val="baseline"/>
+                <w:rtl w:val="0"/>
+              </w:rPr>
+              <w:t>32660</w:t>
             </w:r>
           </w:p>
         </w:tc>
@@ -5894,7 +6985,7 @@
         </w:trPr>
         <w:tc>
           <w:tcPr>
-            <w:tcW w:type="dxa" w:w="2876"/>
+            <w:tcW w:type="dxa" w:w="2396"/>
             <w:tcBorders>
               <w:top w:val="single" w:color="cccccc" w:sz="8" w:space="0" w:shadow="0" w:frame="0"/>
               <w:left w:val="single" w:color="cccccc" w:sz="8" w:space="0" w:shadow="0" w:frame="0"/>
@@ -5949,13 +7040,13 @@
                 <w:vertAlign w:val="baseline"/>
                 <w:rtl w:val="0"/>
               </w:rPr>
-              <w:t>249.2302866</w:t>
-            </w:r>
-          </w:p>
-        </w:tc>
-        <w:tc>
-          <w:tcPr>
-            <w:tcW w:type="dxa" w:w="2876"/>
+              <w:t>0.0002261775079</w:t>
+            </w:r>
+          </w:p>
+        </w:tc>
+        <w:tc>
+          <w:tcPr>
+            <w:tcW w:type="dxa" w:w="2396"/>
             <w:tcBorders>
               <w:top w:val="single" w:color="cccccc" w:sz="8" w:space="0" w:shadow="0" w:frame="0"/>
               <w:left w:val="single" w:color="cccccc" w:sz="8" w:space="0" w:shadow="0" w:frame="0"/>
@@ -6010,13 +7101,13 @@
                 <w:vertAlign w:val="baseline"/>
                 <w:rtl w:val="0"/>
               </w:rPr>
-              <w:t>219.7440319</w:t>
-            </w:r>
-          </w:p>
-        </w:tc>
-        <w:tc>
-          <w:tcPr>
-            <w:tcW w:type="dxa" w:w="2876"/>
+              <w:t>4.799221843</w:t>
+            </w:r>
+          </w:p>
+        </w:tc>
+        <w:tc>
+          <w:tcPr>
+            <w:tcW w:type="dxa" w:w="2396"/>
             <w:tcBorders>
               <w:top w:val="single" w:color="cccccc" w:sz="8" w:space="0" w:shadow="0" w:frame="0"/>
               <w:left w:val="single" w:color="cccccc" w:sz="8" w:space="0" w:shadow="0" w:frame="0"/>
@@ -6071,13 +7162,13 @@
                 <w:vertAlign w:val="baseline"/>
                 <w:rtl w:val="0"/>
               </w:rPr>
-              <w:t>1264.08682</w:t>
-            </w:r>
-          </w:p>
-        </w:tc>
-        <w:tc>
-          <w:tcPr>
-            <w:tcW w:type="dxa" w:w="2876"/>
+              <w:t>0.0002262451814</w:t>
+            </w:r>
+          </w:p>
+        </w:tc>
+        <w:tc>
+          <w:tcPr>
+            <w:tcW w:type="dxa" w:w="2396"/>
             <w:tcBorders>
               <w:top w:val="single" w:color="cccccc" w:sz="8" w:space="0" w:shadow="0" w:frame="0"/>
               <w:left w:val="single" w:color="cccccc" w:sz="8" w:space="0" w:shadow="0" w:frame="0"/>
@@ -6132,13 +7223,13 @@
                 <w:vertAlign w:val="baseline"/>
                 <w:rtl w:val="0"/>
               </w:rPr>
-              <w:t>1075.187829</w:t>
-            </w:r>
-          </w:p>
-        </w:tc>
-        <w:tc>
-          <w:tcPr>
-            <w:tcW w:type="dxa" w:w="2876"/>
+              <w:t>4.799220651</w:t>
+            </w:r>
+          </w:p>
+        </w:tc>
+        <w:tc>
+          <w:tcPr>
+            <w:tcW w:type="dxa" w:w="2396"/>
             <w:tcBorders>
               <w:top w:val="single" w:color="cccccc" w:sz="8" w:space="0" w:shadow="0" w:frame="0"/>
               <w:left w:val="single" w:color="cccccc" w:sz="8" w:space="0" w:shadow="0" w:frame="0"/>
@@ -6193,7 +7284,68 @@
                 <w:vertAlign w:val="baseline"/>
                 <w:rtl w:val="0"/>
               </w:rPr>
-              <w:t>3070569</w:t>
+              <w:t>0</w:t>
+            </w:r>
+          </w:p>
+        </w:tc>
+        <w:tc>
+          <w:tcPr>
+            <w:tcW w:type="dxa" w:w="2396"/>
+            <w:tcBorders>
+              <w:top w:val="single" w:color="cccccc" w:sz="8" w:space="0" w:shadow="0" w:frame="0"/>
+              <w:left w:val="single" w:color="cccccc" w:sz="8" w:space="0" w:shadow="0" w:frame="0"/>
+              <w:bottom w:val="single" w:color="cccccc" w:sz="8" w:space="0" w:shadow="0" w:frame="0"/>
+              <w:right w:val="single" w:color="cccccc" w:sz="8" w:space="0" w:shadow="0" w:frame="0"/>
+            </w:tcBorders>
+            <w:shd w:val="clear" w:color="auto" w:fill="e8ecf3"/>
+            <w:tcMar>
+              <w:top w:type="dxa" w:w="40"/>
+              <w:left w:type="dxa" w:w="60"/>
+              <w:bottom w:type="dxa" w:w="40"/>
+              <w:right w:type="dxa" w:w="60"/>
+            </w:tcMar>
+            <w:vAlign w:val="bottom"/>
+          </w:tcPr>
+          <w:p>
+            <w:pPr>
+              <w:keepNext w:val="0"/>
+              <w:keepLines w:val="0"/>
+              <w:pageBreakBefore w:val="0"/>
+              <w:widowControl w:val="1"/>
+              <w:shd w:val="clear" w:color="auto" w:fill="auto"/>
+              <w:suppressAutoHyphens w:val="1"/>
+              <w:bidi w:val="0"/>
+              <w:spacing w:before="0" w:after="0" w:line="240" w:lineRule="auto"/>
+              <w:ind w:left="0" w:right="0" w:firstLine="0"/>
+              <w:jc w:val="right"/>
+              <w:outlineLvl w:val="0"/>
+              <w:rPr>
+                <w:rtl w:val="0"/>
+              </w:rPr>
+            </w:pPr>
+            <w:r>
+              <w:rPr>
+                <w:rFonts w:ascii="Cambria" w:cs="Cambria" w:hAnsi="Cambria" w:eastAsia="Cambria"/>
+                <w:b w:val="0"/>
+                <w:bCs w:val="0"/>
+                <w:i w:val="0"/>
+                <w:iCs w:val="0"/>
+                <w:caps w:val="0"/>
+                <w:smallCaps w:val="0"/>
+                <w:strike w:val="0"/>
+                <w:dstrike w:val="0"/>
+                <w:outline w:val="0"/>
+                <w:color w:val="000000"/>
+                <w:spacing w:val="0"/>
+                <w:kern w:val="0"/>
+                <w:position w:val="0"/>
+                <w:sz w:val="26"/>
+                <w:szCs w:val="26"/>
+                <w:u w:val="none"/>
+                <w:vertAlign w:val="baseline"/>
+                <w:rtl w:val="0"/>
+              </w:rPr>
+              <w:t>2</w:t>
             </w:r>
           </w:p>
         </w:tc>
@@ -6207,7 +7359,7 @@
         </w:trPr>
         <w:tc>
           <w:tcPr>
-            <w:tcW w:type="dxa" w:w="2876"/>
+            <w:tcW w:type="dxa" w:w="2396"/>
             <w:tcBorders>
               <w:top w:val="single" w:color="cccccc" w:sz="8" w:space="0" w:shadow="0" w:frame="0"/>
               <w:left w:val="single" w:color="cccccc" w:sz="8" w:space="0" w:shadow="0" w:frame="0"/>
@@ -6262,13 +7414,13 @@
                 <w:vertAlign w:val="baseline"/>
                 <w:rtl w:val="0"/>
               </w:rPr>
-              <w:t>0.0002261775079</w:t>
-            </w:r>
-          </w:p>
-        </w:tc>
-        <w:tc>
-          <w:tcPr>
-            <w:tcW w:type="dxa" w:w="2876"/>
+              <w:t>0.0004731815047</w:t>
+            </w:r>
+          </w:p>
+        </w:tc>
+        <w:tc>
+          <w:tcPr>
+            <w:tcW w:type="dxa" w:w="2396"/>
             <w:tcBorders>
               <w:top w:val="single" w:color="cccccc" w:sz="8" w:space="0" w:shadow="0" w:frame="0"/>
               <w:left w:val="single" w:color="cccccc" w:sz="8" w:space="0" w:shadow="0" w:frame="0"/>
@@ -6323,13 +7475,13 @@
                 <w:vertAlign w:val="baseline"/>
                 <w:rtl w:val="0"/>
               </w:rPr>
-              <w:t>0.0002262451814</w:t>
-            </w:r>
-          </w:p>
-        </w:tc>
-        <w:tc>
-          <w:tcPr>
-            <w:tcW w:type="dxa" w:w="2876"/>
+              <w:t>3.241850346</w:t>
+            </w:r>
+          </w:p>
+        </w:tc>
+        <w:tc>
+          <w:tcPr>
+            <w:tcW w:type="dxa" w:w="2396"/>
             <w:tcBorders>
               <w:top w:val="single" w:color="cccccc" w:sz="8" w:space="0" w:shadow="0" w:frame="0"/>
               <w:left w:val="single" w:color="cccccc" w:sz="8" w:space="0" w:shadow="0" w:frame="0"/>
@@ -6384,13 +7536,13 @@
                 <w:vertAlign w:val="baseline"/>
                 <w:rtl w:val="0"/>
               </w:rPr>
-              <w:t>4.799221843</w:t>
-            </w:r>
-          </w:p>
-        </w:tc>
-        <w:tc>
-          <w:tcPr>
-            <w:tcW w:type="dxa" w:w="2876"/>
+              <w:t>0.0004729523409</w:t>
+            </w:r>
+          </w:p>
+        </w:tc>
+        <w:tc>
+          <w:tcPr>
+            <w:tcW w:type="dxa" w:w="2396"/>
             <w:tcBorders>
               <w:top w:val="single" w:color="cccccc" w:sz="8" w:space="0" w:shadow="0" w:frame="0"/>
               <w:left w:val="single" w:color="cccccc" w:sz="8" w:space="0" w:shadow="0" w:frame="0"/>
@@ -6445,13 +7597,13 @@
                 <w:vertAlign w:val="baseline"/>
                 <w:rtl w:val="0"/>
               </w:rPr>
-              <w:t>4.799220651</w:t>
-            </w:r>
-          </w:p>
-        </w:tc>
-        <w:tc>
-          <w:tcPr>
-            <w:tcW w:type="dxa" w:w="2876"/>
+              <w:t>3.241849178</w:t>
+            </w:r>
+          </w:p>
+        </w:tc>
+        <w:tc>
+          <w:tcPr>
+            <w:tcW w:type="dxa" w:w="2396"/>
             <w:tcBorders>
               <w:top w:val="single" w:color="cccccc" w:sz="8" w:space="0" w:shadow="0" w:frame="0"/>
               <w:left w:val="single" w:color="cccccc" w:sz="8" w:space="0" w:shadow="0" w:frame="0"/>
@@ -6507,6 +7659,67 @@
                 <w:rtl w:val="0"/>
               </w:rPr>
               <w:t>0</w:t>
+            </w:r>
+          </w:p>
+        </w:tc>
+        <w:tc>
+          <w:tcPr>
+            <w:tcW w:type="dxa" w:w="2396"/>
+            <w:tcBorders>
+              <w:top w:val="single" w:color="cccccc" w:sz="8" w:space="0" w:shadow="0" w:frame="0"/>
+              <w:left w:val="single" w:color="cccccc" w:sz="8" w:space="0" w:shadow="0" w:frame="0"/>
+              <w:bottom w:val="single" w:color="cccccc" w:sz="8" w:space="0" w:shadow="0" w:frame="0"/>
+              <w:right w:val="single" w:color="cccccc" w:sz="8" w:space="0" w:shadow="0" w:frame="0"/>
+            </w:tcBorders>
+            <w:shd w:val="clear" w:color="auto" w:fill="ced7e7"/>
+            <w:tcMar>
+              <w:top w:type="dxa" w:w="40"/>
+              <w:left w:type="dxa" w:w="60"/>
+              <w:bottom w:type="dxa" w:w="40"/>
+              <w:right w:type="dxa" w:w="60"/>
+            </w:tcMar>
+            <w:vAlign w:val="bottom"/>
+          </w:tcPr>
+          <w:p>
+            <w:pPr>
+              <w:keepNext w:val="0"/>
+              <w:keepLines w:val="0"/>
+              <w:pageBreakBefore w:val="0"/>
+              <w:widowControl w:val="1"/>
+              <w:shd w:val="clear" w:color="auto" w:fill="auto"/>
+              <w:suppressAutoHyphens w:val="1"/>
+              <w:bidi w:val="0"/>
+              <w:spacing w:before="0" w:after="0" w:line="240" w:lineRule="auto"/>
+              <w:ind w:left="0" w:right="0" w:firstLine="0"/>
+              <w:jc w:val="right"/>
+              <w:outlineLvl w:val="0"/>
+              <w:rPr>
+                <w:rtl w:val="0"/>
+              </w:rPr>
+            </w:pPr>
+            <w:r>
+              <w:rPr>
+                <w:rFonts w:ascii="Cambria" w:cs="Cambria" w:hAnsi="Cambria" w:eastAsia="Cambria"/>
+                <w:b w:val="0"/>
+                <w:bCs w:val="0"/>
+                <w:i w:val="0"/>
+                <w:iCs w:val="0"/>
+                <w:caps w:val="0"/>
+                <w:smallCaps w:val="0"/>
+                <w:strike w:val="0"/>
+                <w:dstrike w:val="0"/>
+                <w:outline w:val="0"/>
+                <w:color w:val="000000"/>
+                <w:spacing w:val="0"/>
+                <w:kern w:val="0"/>
+                <w:position w:val="0"/>
+                <w:sz w:val="26"/>
+                <w:szCs w:val="26"/>
+                <w:u w:val="none"/>
+                <w:vertAlign w:val="baseline"/>
+                <w:rtl w:val="0"/>
+              </w:rPr>
+              <w:t>2</w:t>
             </w:r>
           </w:p>
         </w:tc>
@@ -6520,7 +7733,7 @@
         </w:trPr>
         <w:tc>
           <w:tcPr>
-            <w:tcW w:type="dxa" w:w="2876"/>
+            <w:tcW w:type="dxa" w:w="2396"/>
             <w:tcBorders>
               <w:top w:val="single" w:color="cccccc" w:sz="8" w:space="0" w:shadow="0" w:frame="0"/>
               <w:left w:val="single" w:color="cccccc" w:sz="8" w:space="0" w:shadow="0" w:frame="0"/>
@@ -6575,13 +7788,13 @@
                 <w:vertAlign w:val="baseline"/>
                 <w:rtl w:val="0"/>
               </w:rPr>
-              <w:t>0.0004731815047</w:t>
-            </w:r>
-          </w:p>
-        </w:tc>
-        <w:tc>
-          <w:tcPr>
-            <w:tcW w:type="dxa" w:w="2876"/>
+              <w:t>-0.002287365906</w:t>
+            </w:r>
+          </w:p>
+        </w:tc>
+        <w:tc>
+          <w:tcPr>
+            <w:tcW w:type="dxa" w:w="2396"/>
             <w:tcBorders>
               <w:top w:val="single" w:color="cccccc" w:sz="8" w:space="0" w:shadow="0" w:frame="0"/>
               <w:left w:val="single" w:color="cccccc" w:sz="8" w:space="0" w:shadow="0" w:frame="0"/>
@@ -6636,13 +7849,13 @@
                 <w:vertAlign w:val="baseline"/>
                 <w:rtl w:val="0"/>
               </w:rPr>
-              <w:t>0.0004729523409</w:t>
-            </w:r>
-          </w:p>
-        </w:tc>
-        <w:tc>
-          <w:tcPr>
-            <w:tcW w:type="dxa" w:w="2876"/>
+              <w:t>2.775775639</w:t>
+            </w:r>
+          </w:p>
+        </w:tc>
+        <w:tc>
+          <w:tcPr>
+            <w:tcW w:type="dxa" w:w="2396"/>
             <w:tcBorders>
               <w:top w:val="single" w:color="cccccc" w:sz="8" w:space="0" w:shadow="0" w:frame="0"/>
               <w:left w:val="single" w:color="cccccc" w:sz="8" w:space="0" w:shadow="0" w:frame="0"/>
@@ -6697,13 +7910,13 @@
                 <w:vertAlign w:val="baseline"/>
                 <w:rtl w:val="0"/>
               </w:rPr>
-              <w:t>3.241850346</w:t>
-            </w:r>
-          </w:p>
-        </w:tc>
-        <w:tc>
-          <w:tcPr>
-            <w:tcW w:type="dxa" w:w="2876"/>
+              <w:t>-0.00228723684</w:t>
+            </w:r>
+          </w:p>
+        </w:tc>
+        <w:tc>
+          <w:tcPr>
+            <w:tcW w:type="dxa" w:w="2396"/>
             <w:tcBorders>
               <w:top w:val="single" w:color="cccccc" w:sz="8" w:space="0" w:shadow="0" w:frame="0"/>
               <w:left w:val="single" w:color="cccccc" w:sz="8" w:space="0" w:shadow="0" w:frame="0"/>
@@ -6758,13 +7971,13 @@
                 <w:vertAlign w:val="baseline"/>
                 <w:rtl w:val="0"/>
               </w:rPr>
-              <w:t>3.241849178</w:t>
-            </w:r>
-          </w:p>
-        </w:tc>
-        <w:tc>
-          <w:tcPr>
-            <w:tcW w:type="dxa" w:w="2876"/>
+              <w:t>2.775774985</w:t>
+            </w:r>
+          </w:p>
+        </w:tc>
+        <w:tc>
+          <w:tcPr>
+            <w:tcW w:type="dxa" w:w="2396"/>
             <w:tcBorders>
               <w:top w:val="single" w:color="cccccc" w:sz="8" w:space="0" w:shadow="0" w:frame="0"/>
               <w:left w:val="single" w:color="cccccc" w:sz="8" w:space="0" w:shadow="0" w:frame="0"/>
@@ -6819,7 +8032,68 @@
                 <w:vertAlign w:val="baseline"/>
                 <w:rtl w:val="0"/>
               </w:rPr>
-              <w:t>0</w:t>
+              <w:t>2272683</w:t>
+            </w:r>
+          </w:p>
+        </w:tc>
+        <w:tc>
+          <w:tcPr>
+            <w:tcW w:type="dxa" w:w="2396"/>
+            <w:tcBorders>
+              <w:top w:val="single" w:color="cccccc" w:sz="8" w:space="0" w:shadow="0" w:frame="0"/>
+              <w:left w:val="single" w:color="cccccc" w:sz="8" w:space="0" w:shadow="0" w:frame="0"/>
+              <w:bottom w:val="single" w:color="cccccc" w:sz="8" w:space="0" w:shadow="0" w:frame="0"/>
+              <w:right w:val="single" w:color="cccccc" w:sz="8" w:space="0" w:shadow="0" w:frame="0"/>
+            </w:tcBorders>
+            <w:shd w:val="clear" w:color="auto" w:fill="e8ecf3"/>
+            <w:tcMar>
+              <w:top w:type="dxa" w:w="40"/>
+              <w:left w:type="dxa" w:w="60"/>
+              <w:bottom w:type="dxa" w:w="40"/>
+              <w:right w:type="dxa" w:w="60"/>
+            </w:tcMar>
+            <w:vAlign w:val="bottom"/>
+          </w:tcPr>
+          <w:p>
+            <w:pPr>
+              <w:keepNext w:val="0"/>
+              <w:keepLines w:val="0"/>
+              <w:pageBreakBefore w:val="0"/>
+              <w:widowControl w:val="1"/>
+              <w:shd w:val="clear" w:color="auto" w:fill="auto"/>
+              <w:suppressAutoHyphens w:val="1"/>
+              <w:bidi w:val="0"/>
+              <w:spacing w:before="0" w:after="0" w:line="240" w:lineRule="auto"/>
+              <w:ind w:left="0" w:right="0" w:firstLine="0"/>
+              <w:jc w:val="right"/>
+              <w:outlineLvl w:val="0"/>
+              <w:rPr>
+                <w:rtl w:val="0"/>
+              </w:rPr>
+            </w:pPr>
+            <w:r>
+              <w:rPr>
+                <w:rFonts w:ascii="Cambria" w:cs="Cambria" w:hAnsi="Cambria" w:eastAsia="Cambria"/>
+                <w:b w:val="0"/>
+                <w:bCs w:val="0"/>
+                <w:i w:val="0"/>
+                <w:iCs w:val="0"/>
+                <w:caps w:val="0"/>
+                <w:smallCaps w:val="0"/>
+                <w:strike w:val="0"/>
+                <w:dstrike w:val="0"/>
+                <w:outline w:val="0"/>
+                <w:color w:val="000000"/>
+                <w:spacing w:val="0"/>
+                <w:kern w:val="0"/>
+                <w:position w:val="0"/>
+                <w:sz w:val="26"/>
+                <w:szCs w:val="26"/>
+                <w:u w:val="none"/>
+                <w:vertAlign w:val="baseline"/>
+                <w:rtl w:val="0"/>
+              </w:rPr>
+              <w:t>1</w:t>
             </w:r>
           </w:p>
         </w:tc>
@@ -6833,7 +8107,7 @@
         </w:trPr>
         <w:tc>
           <w:tcPr>
-            <w:tcW w:type="dxa" w:w="2876"/>
+            <w:tcW w:type="dxa" w:w="2396"/>
             <w:tcBorders>
               <w:top w:val="single" w:color="cccccc" w:sz="8" w:space="0" w:shadow="0" w:frame="0"/>
               <w:left w:val="single" w:color="cccccc" w:sz="8" w:space="0" w:shadow="0" w:frame="0"/>
@@ -6888,13 +8162,13 @@
                 <w:vertAlign w:val="baseline"/>
                 <w:rtl w:val="0"/>
               </w:rPr>
-              <w:t>-0.002287365906</w:t>
-            </w:r>
-          </w:p>
-        </w:tc>
-        <w:tc>
-          <w:tcPr>
-            <w:tcW w:type="dxa" w:w="2876"/>
+              <w:t>249.9879797</w:t>
+            </w:r>
+          </w:p>
+        </w:tc>
+        <w:tc>
+          <w:tcPr>
+            <w:tcW w:type="dxa" w:w="2396"/>
             <w:tcBorders>
               <w:top w:val="single" w:color="cccccc" w:sz="8" w:space="0" w:shadow="0" w:frame="0"/>
               <w:left w:val="single" w:color="cccccc" w:sz="8" w:space="0" w:shadow="0" w:frame="0"/>
@@ -6949,13 +8223,13 @@
                 <w:vertAlign w:val="baseline"/>
                 <w:rtl w:val="0"/>
               </w:rPr>
-              <w:t>-0.00228723684</w:t>
-            </w:r>
-          </w:p>
-        </w:tc>
-        <w:tc>
-          <w:tcPr>
-            <w:tcW w:type="dxa" w:w="2876"/>
+              <w:t>1266.248931</w:t>
+            </w:r>
+          </w:p>
+        </w:tc>
+        <w:tc>
+          <w:tcPr>
+            <w:tcW w:type="dxa" w:w="2396"/>
             <w:tcBorders>
               <w:top w:val="single" w:color="cccccc" w:sz="8" w:space="0" w:shadow="0" w:frame="0"/>
               <w:left w:val="single" w:color="cccccc" w:sz="8" w:space="0" w:shadow="0" w:frame="0"/>
@@ -7010,13 +8284,13 @@
                 <w:vertAlign w:val="baseline"/>
                 <w:rtl w:val="0"/>
               </w:rPr>
-              <w:t>2.775775639</w:t>
-            </w:r>
-          </w:p>
-        </w:tc>
-        <w:tc>
-          <w:tcPr>
-            <w:tcW w:type="dxa" w:w="2876"/>
+              <w:t>220.7750867</w:t>
+            </w:r>
+          </w:p>
+        </w:tc>
+        <w:tc>
+          <w:tcPr>
+            <w:tcW w:type="dxa" w:w="2396"/>
             <w:tcBorders>
               <w:top w:val="single" w:color="cccccc" w:sz="8" w:space="0" w:shadow="0" w:frame="0"/>
               <w:left w:val="single" w:color="cccccc" w:sz="8" w:space="0" w:shadow="0" w:frame="0"/>
@@ -7071,13 +8345,13 @@
                 <w:vertAlign w:val="baseline"/>
                 <w:rtl w:val="0"/>
               </w:rPr>
-              <w:t>2.775774985</w:t>
-            </w:r>
-          </w:p>
-        </w:tc>
-        <w:tc>
-          <w:tcPr>
-            <w:tcW w:type="dxa" w:w="2876"/>
+              <w:t>1079.861673</w:t>
+            </w:r>
+          </w:p>
+        </w:tc>
+        <w:tc>
+          <w:tcPr>
+            <w:tcW w:type="dxa" w:w="2396"/>
             <w:tcBorders>
               <w:top w:val="single" w:color="cccccc" w:sz="8" w:space="0" w:shadow="0" w:frame="0"/>
               <w:left w:val="single" w:color="cccccc" w:sz="8" w:space="0" w:shadow="0" w:frame="0"/>
@@ -7132,7 +8406,68 @@
                 <w:vertAlign w:val="baseline"/>
                 <w:rtl w:val="0"/>
               </w:rPr>
-              <w:t>2272683</w:t>
+              <w:t>0</w:t>
+            </w:r>
+          </w:p>
+        </w:tc>
+        <w:tc>
+          <w:tcPr>
+            <w:tcW w:type="dxa" w:w="2396"/>
+            <w:tcBorders>
+              <w:top w:val="single" w:color="cccccc" w:sz="8" w:space="0" w:shadow="0" w:frame="0"/>
+              <w:left w:val="single" w:color="cccccc" w:sz="8" w:space="0" w:shadow="0" w:frame="0"/>
+              <w:bottom w:val="single" w:color="cccccc" w:sz="8" w:space="0" w:shadow="0" w:frame="0"/>
+              <w:right w:val="single" w:color="cccccc" w:sz="8" w:space="0" w:shadow="0" w:frame="0"/>
+            </w:tcBorders>
+            <w:shd w:val="clear" w:color="auto" w:fill="ced7e7"/>
+            <w:tcMar>
+              <w:top w:type="dxa" w:w="40"/>
+              <w:left w:type="dxa" w:w="60"/>
+              <w:bottom w:type="dxa" w:w="40"/>
+              <w:right w:type="dxa" w:w="60"/>
+            </w:tcMar>
+            <w:vAlign w:val="bottom"/>
+          </w:tcPr>
+          <w:p>
+            <w:pPr>
+              <w:keepNext w:val="0"/>
+              <w:keepLines w:val="0"/>
+              <w:pageBreakBefore w:val="0"/>
+              <w:widowControl w:val="1"/>
+              <w:shd w:val="clear" w:color="auto" w:fill="auto"/>
+              <w:suppressAutoHyphens w:val="1"/>
+              <w:bidi w:val="0"/>
+              <w:spacing w:before="0" w:after="0" w:line="240" w:lineRule="auto"/>
+              <w:ind w:left="0" w:right="0" w:firstLine="0"/>
+              <w:jc w:val="right"/>
+              <w:outlineLvl w:val="0"/>
+              <w:rPr>
+                <w:rtl w:val="0"/>
+              </w:rPr>
+            </w:pPr>
+            <w:r>
+              <w:rPr>
+                <w:rFonts w:ascii="Cambria" w:cs="Cambria" w:hAnsi="Cambria" w:eastAsia="Cambria"/>
+                <w:b w:val="0"/>
+                <w:bCs w:val="0"/>
+                <w:i w:val="0"/>
+                <w:iCs w:val="0"/>
+                <w:caps w:val="0"/>
+                <w:smallCaps w:val="0"/>
+                <w:strike w:val="0"/>
+                <w:dstrike w:val="0"/>
+                <w:outline w:val="0"/>
+                <w:color w:val="000000"/>
+                <w:spacing w:val="0"/>
+                <w:kern w:val="0"/>
+                <w:position w:val="0"/>
+                <w:sz w:val="26"/>
+                <w:szCs w:val="26"/>
+                <w:u w:val="none"/>
+                <w:vertAlign w:val="baseline"/>
+                <w:rtl w:val="0"/>
+              </w:rPr>
+              <w:t>85363</w:t>
             </w:r>
           </w:p>
         </w:tc>
@@ -7146,7 +8481,7 @@
         </w:trPr>
         <w:tc>
           <w:tcPr>
-            <w:tcW w:type="dxa" w:w="2876"/>
+            <w:tcW w:type="dxa" w:w="2396"/>
             <w:tcBorders>
               <w:top w:val="single" w:color="cccccc" w:sz="8" w:space="0" w:shadow="0" w:frame="0"/>
               <w:left w:val="single" w:color="cccccc" w:sz="8" w:space="0" w:shadow="0" w:frame="0"/>
@@ -7201,13 +8536,13 @@
                 <w:vertAlign w:val="baseline"/>
                 <w:rtl w:val="0"/>
               </w:rPr>
-              <w:t>249.9879797</w:t>
-            </w:r>
-          </w:p>
-        </w:tc>
-        <w:tc>
-          <w:tcPr>
-            <w:tcW w:type="dxa" w:w="2876"/>
+              <w:t>0.001564742489</w:t>
+            </w:r>
+          </w:p>
+        </w:tc>
+        <w:tc>
+          <w:tcPr>
+            <w:tcW w:type="dxa" w:w="2396"/>
             <w:tcBorders>
               <w:top w:val="single" w:color="cccccc" w:sz="8" w:space="0" w:shadow="0" w:frame="0"/>
               <w:left w:val="single" w:color="cccccc" w:sz="8" w:space="0" w:shadow="0" w:frame="0"/>
@@ -7262,13 +8597,13 @@
                 <w:vertAlign w:val="baseline"/>
                 <w:rtl w:val="0"/>
               </w:rPr>
-              <w:t>220.7750867</w:t>
-            </w:r>
-          </w:p>
-        </w:tc>
-        <w:tc>
-          <w:tcPr>
-            <w:tcW w:type="dxa" w:w="2876"/>
+              <w:t>3.084667758</w:t>
+            </w:r>
+          </w:p>
+        </w:tc>
+        <w:tc>
+          <w:tcPr>
+            <w:tcW w:type="dxa" w:w="2396"/>
             <w:tcBorders>
               <w:top w:val="single" w:color="cccccc" w:sz="8" w:space="0" w:shadow="0" w:frame="0"/>
               <w:left w:val="single" w:color="cccccc" w:sz="8" w:space="0" w:shadow="0" w:frame="0"/>
@@ -7323,13 +8658,13 @@
                 <w:vertAlign w:val="baseline"/>
                 <w:rtl w:val="0"/>
               </w:rPr>
-              <w:t>1266.248931</w:t>
-            </w:r>
-          </w:p>
-        </w:tc>
-        <w:tc>
-          <w:tcPr>
-            <w:tcW w:type="dxa" w:w="2876"/>
+              <w:t>0.001564742489</w:t>
+            </w:r>
+          </w:p>
+        </w:tc>
+        <w:tc>
+          <w:tcPr>
+            <w:tcW w:type="dxa" w:w="2396"/>
             <w:tcBorders>
               <w:top w:val="single" w:color="cccccc" w:sz="8" w:space="0" w:shadow="0" w:frame="0"/>
               <w:left w:val="single" w:color="cccccc" w:sz="8" w:space="0" w:shadow="0" w:frame="0"/>
@@ -7384,13 +8719,74 @@
                 <w:vertAlign w:val="baseline"/>
                 <w:rtl w:val="0"/>
               </w:rPr>
-              <w:t>1079.861673</w:t>
-            </w:r>
-          </w:p>
-        </w:tc>
-        <w:tc>
-          <w:tcPr>
-            <w:tcW w:type="dxa" w:w="2876"/>
+              <w:t>3.084667758</w:t>
+            </w:r>
+          </w:p>
+        </w:tc>
+        <w:tc>
+          <w:tcPr>
+            <w:tcW w:type="dxa" w:w="2396"/>
+            <w:tcBorders>
+              <w:top w:val="single" w:color="cccccc" w:sz="8" w:space="0" w:shadow="0" w:frame="0"/>
+              <w:left w:val="single" w:color="cccccc" w:sz="8" w:space="0" w:shadow="0" w:frame="0"/>
+              <w:bottom w:val="single" w:color="cccccc" w:sz="8" w:space="0" w:shadow="0" w:frame="0"/>
+              <w:right w:val="single" w:color="cccccc" w:sz="8" w:space="0" w:shadow="0" w:frame="0"/>
+            </w:tcBorders>
+            <w:shd w:val="clear" w:color="auto" w:fill="e8ecf3"/>
+            <w:tcMar>
+              <w:top w:type="dxa" w:w="40"/>
+              <w:left w:type="dxa" w:w="60"/>
+              <w:bottom w:type="dxa" w:w="40"/>
+              <w:right w:type="dxa" w:w="60"/>
+            </w:tcMar>
+            <w:vAlign w:val="bottom"/>
+          </w:tcPr>
+          <w:p>
+            <w:pPr>
+              <w:keepNext w:val="0"/>
+              <w:keepLines w:val="0"/>
+              <w:pageBreakBefore w:val="0"/>
+              <w:widowControl w:val="1"/>
+              <w:shd w:val="clear" w:color="auto" w:fill="auto"/>
+              <w:suppressAutoHyphens w:val="1"/>
+              <w:bidi w:val="0"/>
+              <w:spacing w:before="0" w:after="0" w:line="240" w:lineRule="auto"/>
+              <w:ind w:left="0" w:right="0" w:firstLine="0"/>
+              <w:jc w:val="right"/>
+              <w:outlineLvl w:val="0"/>
+              <w:rPr>
+                <w:rtl w:val="0"/>
+              </w:rPr>
+            </w:pPr>
+            <w:r>
+              <w:rPr>
+                <w:rFonts w:ascii="Cambria" w:cs="Cambria" w:hAnsi="Cambria" w:eastAsia="Cambria"/>
+                <w:b w:val="0"/>
+                <w:bCs w:val="0"/>
+                <w:i w:val="0"/>
+                <w:iCs w:val="0"/>
+                <w:caps w:val="0"/>
+                <w:smallCaps w:val="0"/>
+                <w:strike w:val="0"/>
+                <w:dstrike w:val="0"/>
+                <w:outline w:val="0"/>
+                <w:color w:val="000000"/>
+                <w:spacing w:val="0"/>
+                <w:kern w:val="0"/>
+                <w:position w:val="0"/>
+                <w:sz w:val="26"/>
+                <w:szCs w:val="26"/>
+                <w:u w:val="none"/>
+                <w:vertAlign w:val="baseline"/>
+                <w:rtl w:val="0"/>
+              </w:rPr>
+              <w:t>0</w:t>
+            </w:r>
+          </w:p>
+        </w:tc>
+        <w:tc>
+          <w:tcPr>
+            <w:tcW w:type="dxa" w:w="2396"/>
             <w:tcBorders>
               <w:top w:val="single" w:color="cccccc" w:sz="8" w:space="0" w:shadow="0" w:frame="0"/>
               <w:left w:val="single" w:color="cccccc" w:sz="8" w:space="0" w:shadow="0" w:frame="0"/>
@@ -7459,7 +8855,7 @@
         </w:trPr>
         <w:tc>
           <w:tcPr>
-            <w:tcW w:type="dxa" w:w="2876"/>
+            <w:tcW w:type="dxa" w:w="2396"/>
             <w:tcBorders>
               <w:top w:val="single" w:color="cccccc" w:sz="8" w:space="0" w:shadow="0" w:frame="0"/>
               <w:left w:val="single" w:color="cccccc" w:sz="8" w:space="0" w:shadow="0" w:frame="0"/>
@@ -7514,13 +8910,13 @@
                 <w:vertAlign w:val="baseline"/>
                 <w:rtl w:val="0"/>
               </w:rPr>
-              <w:t>0.001564742489</w:t>
-            </w:r>
-          </w:p>
-        </w:tc>
-        <w:tc>
-          <w:tcPr>
-            <w:tcW w:type="dxa" w:w="2876"/>
+              <w:t>250.0277053</w:t>
+            </w:r>
+          </w:p>
+        </w:tc>
+        <w:tc>
+          <w:tcPr>
+            <w:tcW w:type="dxa" w:w="2396"/>
             <w:tcBorders>
               <w:top w:val="single" w:color="cccccc" w:sz="8" w:space="0" w:shadow="0" w:frame="0"/>
               <w:left w:val="single" w:color="cccccc" w:sz="8" w:space="0" w:shadow="0" w:frame="0"/>
@@ -7575,13 +8971,13 @@
                 <w:vertAlign w:val="baseline"/>
                 <w:rtl w:val="0"/>
               </w:rPr>
-              <w:t>0.001564742489</w:t>
-            </w:r>
-          </w:p>
-        </w:tc>
-        <w:tc>
-          <w:tcPr>
-            <w:tcW w:type="dxa" w:w="2876"/>
+              <w:t>1266.427168</w:t>
+            </w:r>
+          </w:p>
+        </w:tc>
+        <w:tc>
+          <w:tcPr>
+            <w:tcW w:type="dxa" w:w="2396"/>
             <w:tcBorders>
               <w:top w:val="single" w:color="cccccc" w:sz="8" w:space="0" w:shadow="0" w:frame="0"/>
               <w:left w:val="single" w:color="cccccc" w:sz="8" w:space="0" w:shadow="0" w:frame="0"/>
@@ -7636,13 +9032,13 @@
                 <w:vertAlign w:val="baseline"/>
                 <w:rtl w:val="0"/>
               </w:rPr>
-              <w:t>3.084667758</w:t>
-            </w:r>
-          </w:p>
-        </w:tc>
-        <w:tc>
-          <w:tcPr>
-            <w:tcW w:type="dxa" w:w="2876"/>
+              <w:t>220.8586237</w:t>
+            </w:r>
+          </w:p>
+        </w:tc>
+        <w:tc>
+          <w:tcPr>
+            <w:tcW w:type="dxa" w:w="2396"/>
             <w:tcBorders>
               <w:top w:val="single" w:color="cccccc" w:sz="8" w:space="0" w:shadow="0" w:frame="0"/>
               <w:left w:val="single" w:color="cccccc" w:sz="8" w:space="0" w:shadow="0" w:frame="0"/>
@@ -7697,13 +9093,13 @@
                 <w:vertAlign w:val="baseline"/>
                 <w:rtl w:val="0"/>
               </w:rPr>
-              <w:t>3.084667758</w:t>
-            </w:r>
-          </w:p>
-        </w:tc>
-        <w:tc>
-          <w:tcPr>
-            <w:tcW w:type="dxa" w:w="2876"/>
+              <w:t>1080.363149</w:t>
+            </w:r>
+          </w:p>
+        </w:tc>
+        <w:tc>
+          <w:tcPr>
+            <w:tcW w:type="dxa" w:w="2396"/>
             <w:tcBorders>
               <w:top w:val="single" w:color="cccccc" w:sz="8" w:space="0" w:shadow="0" w:frame="0"/>
               <w:left w:val="single" w:color="cccccc" w:sz="8" w:space="0" w:shadow="0" w:frame="0"/>
@@ -7759,6 +9155,67 @@
                 <w:rtl w:val="0"/>
               </w:rPr>
               <w:t>0</w:t>
+            </w:r>
+          </w:p>
+        </w:tc>
+        <w:tc>
+          <w:tcPr>
+            <w:tcW w:type="dxa" w:w="2396"/>
+            <w:tcBorders>
+              <w:top w:val="single" w:color="cccccc" w:sz="8" w:space="0" w:shadow="0" w:frame="0"/>
+              <w:left w:val="single" w:color="cccccc" w:sz="8" w:space="0" w:shadow="0" w:frame="0"/>
+              <w:bottom w:val="single" w:color="cccccc" w:sz="8" w:space="0" w:shadow="0" w:frame="0"/>
+              <w:right w:val="single" w:color="cccccc" w:sz="8" w:space="0" w:shadow="0" w:frame="0"/>
+            </w:tcBorders>
+            <w:shd w:val="clear" w:color="auto" w:fill="ced7e7"/>
+            <w:tcMar>
+              <w:top w:type="dxa" w:w="40"/>
+              <w:left w:type="dxa" w:w="60"/>
+              <w:bottom w:type="dxa" w:w="40"/>
+              <w:right w:type="dxa" w:w="60"/>
+            </w:tcMar>
+            <w:vAlign w:val="bottom"/>
+          </w:tcPr>
+          <w:p>
+            <w:pPr>
+              <w:keepNext w:val="0"/>
+              <w:keepLines w:val="0"/>
+              <w:pageBreakBefore w:val="0"/>
+              <w:widowControl w:val="1"/>
+              <w:shd w:val="clear" w:color="auto" w:fill="auto"/>
+              <w:suppressAutoHyphens w:val="1"/>
+              <w:bidi w:val="0"/>
+              <w:spacing w:before="0" w:after="0" w:line="240" w:lineRule="auto"/>
+              <w:ind w:left="0" w:right="0" w:firstLine="0"/>
+              <w:jc w:val="right"/>
+              <w:outlineLvl w:val="0"/>
+              <w:rPr>
+                <w:rtl w:val="0"/>
+              </w:rPr>
+            </w:pPr>
+            <w:r>
+              <w:rPr>
+                <w:rFonts w:ascii="Cambria" w:cs="Cambria" w:hAnsi="Cambria" w:eastAsia="Cambria"/>
+                <w:b w:val="0"/>
+                <w:bCs w:val="0"/>
+                <w:i w:val="0"/>
+                <w:iCs w:val="0"/>
+                <w:caps w:val="0"/>
+                <w:smallCaps w:val="0"/>
+                <w:strike w:val="0"/>
+                <w:dstrike w:val="0"/>
+                <w:outline w:val="0"/>
+                <w:color w:val="000000"/>
+                <w:spacing w:val="0"/>
+                <w:kern w:val="0"/>
+                <w:position w:val="0"/>
+                <w:sz w:val="26"/>
+                <w:szCs w:val="26"/>
+                <w:u w:val="none"/>
+                <w:vertAlign w:val="baseline"/>
+                <w:rtl w:val="0"/>
+              </w:rPr>
+              <w:t>85517</w:t>
             </w:r>
           </w:p>
         </w:tc>
@@ -7772,7 +9229,7 @@
         </w:trPr>
         <w:tc>
           <w:tcPr>
-            <w:tcW w:type="dxa" w:w="2876"/>
+            <w:tcW w:type="dxa" w:w="2396"/>
             <w:tcBorders>
               <w:top w:val="single" w:color="cccccc" w:sz="8" w:space="0" w:shadow="0" w:frame="0"/>
               <w:left w:val="single" w:color="cccccc" w:sz="8" w:space="0" w:shadow="0" w:frame="0"/>
@@ -7827,13 +9284,13 @@
                 <w:vertAlign w:val="baseline"/>
                 <w:rtl w:val="0"/>
               </w:rPr>
-              <w:t>250.0277053</w:t>
-            </w:r>
-          </w:p>
-        </w:tc>
-        <w:tc>
-          <w:tcPr>
-            <w:tcW w:type="dxa" w:w="2876"/>
+              <w:t>-0.002362957324</w:t>
+            </w:r>
+          </w:p>
+        </w:tc>
+        <w:tc>
+          <w:tcPr>
+            <w:tcW w:type="dxa" w:w="2396"/>
             <w:tcBorders>
               <w:top w:val="single" w:color="cccccc" w:sz="8" w:space="0" w:shadow="0" w:frame="0"/>
               <w:left w:val="single" w:color="cccccc" w:sz="8" w:space="0" w:shadow="0" w:frame="0"/>
@@ -7888,13 +9345,13 @@
                 <w:vertAlign w:val="baseline"/>
                 <w:rtl w:val="0"/>
               </w:rPr>
-              <w:t>220.8586237</w:t>
-            </w:r>
-          </w:p>
-        </w:tc>
-        <w:tc>
-          <w:tcPr>
-            <w:tcW w:type="dxa" w:w="2876"/>
+              <w:t>3.883462712</w:t>
+            </w:r>
+          </w:p>
+        </w:tc>
+        <w:tc>
+          <w:tcPr>
+            <w:tcW w:type="dxa" w:w="2396"/>
             <w:tcBorders>
               <w:top w:val="single" w:color="cccccc" w:sz="8" w:space="0" w:shadow="0" w:frame="0"/>
               <w:left w:val="single" w:color="cccccc" w:sz="8" w:space="0" w:shadow="0" w:frame="0"/>
@@ -7949,13 +9406,13 @@
                 <w:vertAlign w:val="baseline"/>
                 <w:rtl w:val="0"/>
               </w:rPr>
-              <w:t>1266.427168</w:t>
-            </w:r>
-          </w:p>
-        </w:tc>
-        <w:tc>
-          <w:tcPr>
-            <w:tcW w:type="dxa" w:w="2876"/>
+              <w:t>-0.002363152543</w:t>
+            </w:r>
+          </w:p>
+        </w:tc>
+        <w:tc>
+          <w:tcPr>
+            <w:tcW w:type="dxa" w:w="2396"/>
             <w:tcBorders>
               <w:top w:val="single" w:color="cccccc" w:sz="8" w:space="0" w:shadow="0" w:frame="0"/>
               <w:left w:val="single" w:color="cccccc" w:sz="8" w:space="0" w:shadow="0" w:frame="0"/>
@@ -8010,13 +9467,13 @@
                 <w:vertAlign w:val="baseline"/>
                 <w:rtl w:val="0"/>
               </w:rPr>
-              <w:t>1080.363149</w:t>
-            </w:r>
-          </w:p>
-        </w:tc>
-        <w:tc>
-          <w:tcPr>
-            <w:tcW w:type="dxa" w:w="2876"/>
+              <w:t>3.883461712</w:t>
+            </w:r>
+          </w:p>
+        </w:tc>
+        <w:tc>
+          <w:tcPr>
+            <w:tcW w:type="dxa" w:w="2396"/>
             <w:tcBorders>
               <w:top w:val="single" w:color="cccccc" w:sz="8" w:space="0" w:shadow="0" w:frame="0"/>
               <w:left w:val="single" w:color="cccccc" w:sz="8" w:space="0" w:shadow="0" w:frame="0"/>
@@ -8072,6 +9529,67 @@
                 <w:rtl w:val="0"/>
               </w:rPr>
               <w:t>0</w:t>
+            </w:r>
+          </w:p>
+        </w:tc>
+        <w:tc>
+          <w:tcPr>
+            <w:tcW w:type="dxa" w:w="2396"/>
+            <w:tcBorders>
+              <w:top w:val="single" w:color="cccccc" w:sz="8" w:space="0" w:shadow="0" w:frame="0"/>
+              <w:left w:val="single" w:color="cccccc" w:sz="8" w:space="0" w:shadow="0" w:frame="0"/>
+              <w:bottom w:val="single" w:color="cccccc" w:sz="8" w:space="0" w:shadow="0" w:frame="0"/>
+              <w:right w:val="single" w:color="cccccc" w:sz="8" w:space="0" w:shadow="0" w:frame="0"/>
+            </w:tcBorders>
+            <w:shd w:val="clear" w:color="auto" w:fill="e8ecf3"/>
+            <w:tcMar>
+              <w:top w:type="dxa" w:w="40"/>
+              <w:left w:type="dxa" w:w="60"/>
+              <w:bottom w:type="dxa" w:w="40"/>
+              <w:right w:type="dxa" w:w="60"/>
+            </w:tcMar>
+            <w:vAlign w:val="bottom"/>
+          </w:tcPr>
+          <w:p>
+            <w:pPr>
+              <w:keepNext w:val="0"/>
+              <w:keepLines w:val="0"/>
+              <w:pageBreakBefore w:val="0"/>
+              <w:widowControl w:val="1"/>
+              <w:shd w:val="clear" w:color="auto" w:fill="auto"/>
+              <w:suppressAutoHyphens w:val="1"/>
+              <w:bidi w:val="0"/>
+              <w:spacing w:before="0" w:after="0" w:line="240" w:lineRule="auto"/>
+              <w:ind w:left="0" w:right="0" w:firstLine="0"/>
+              <w:jc w:val="right"/>
+              <w:outlineLvl w:val="0"/>
+              <w:rPr>
+                <w:rtl w:val="0"/>
+              </w:rPr>
+            </w:pPr>
+            <w:r>
+              <w:rPr>
+                <w:rFonts w:ascii="Cambria" w:cs="Cambria" w:hAnsi="Cambria" w:eastAsia="Cambria"/>
+                <w:b w:val="0"/>
+                <w:bCs w:val="0"/>
+                <w:i w:val="0"/>
+                <w:iCs w:val="0"/>
+                <w:caps w:val="0"/>
+                <w:smallCaps w:val="0"/>
+                <w:strike w:val="0"/>
+                <w:dstrike w:val="0"/>
+                <w:outline w:val="0"/>
+                <w:color w:val="000000"/>
+                <w:spacing w:val="0"/>
+                <w:kern w:val="0"/>
+                <w:position w:val="0"/>
+                <w:sz w:val="26"/>
+                <w:szCs w:val="26"/>
+                <w:u w:val="none"/>
+                <w:vertAlign w:val="baseline"/>
+                <w:rtl w:val="0"/>
+              </w:rPr>
+              <w:t>1</w:t>
             </w:r>
           </w:p>
         </w:tc>
@@ -8085,7 +9603,7 @@
         </w:trPr>
         <w:tc>
           <w:tcPr>
-            <w:tcW w:type="dxa" w:w="2876"/>
+            <w:tcW w:type="dxa" w:w="2396"/>
             <w:tcBorders>
               <w:top w:val="single" w:color="cccccc" w:sz="8" w:space="0" w:shadow="0" w:frame="0"/>
               <w:left w:val="single" w:color="cccccc" w:sz="8" w:space="0" w:shadow="0" w:frame="0"/>
@@ -8140,13 +9658,13 @@
                 <w:vertAlign w:val="baseline"/>
                 <w:rtl w:val="0"/>
               </w:rPr>
-              <w:t>-0.002362957324</w:t>
-            </w:r>
-          </w:p>
-        </w:tc>
-        <w:tc>
-          <w:tcPr>
-            <w:tcW w:type="dxa" w:w="2876"/>
+              <w:t>0.001499426256</w:t>
+            </w:r>
+          </w:p>
+        </w:tc>
+        <w:tc>
+          <w:tcPr>
+            <w:tcW w:type="dxa" w:w="2396"/>
             <w:tcBorders>
               <w:top w:val="single" w:color="cccccc" w:sz="8" w:space="0" w:shadow="0" w:frame="0"/>
               <w:left w:val="single" w:color="cccccc" w:sz="8" w:space="0" w:shadow="0" w:frame="0"/>
@@ -8201,13 +9719,13 @@
                 <w:vertAlign w:val="baseline"/>
                 <w:rtl w:val="0"/>
               </w:rPr>
-              <w:t>-0.002363152543</w:t>
-            </w:r>
-          </w:p>
-        </w:tc>
-        <w:tc>
-          <w:tcPr>
-            <w:tcW w:type="dxa" w:w="2876"/>
+              <w:t>1.974737342</w:t>
+            </w:r>
+          </w:p>
+        </w:tc>
+        <w:tc>
+          <w:tcPr>
+            <w:tcW w:type="dxa" w:w="2396"/>
             <w:tcBorders>
               <w:top w:val="single" w:color="cccccc" w:sz="8" w:space="0" w:shadow="0" w:frame="0"/>
               <w:left w:val="single" w:color="cccccc" w:sz="8" w:space="0" w:shadow="0" w:frame="0"/>
@@ -8262,13 +9780,13 @@
                 <w:vertAlign w:val="baseline"/>
                 <w:rtl w:val="0"/>
               </w:rPr>
-              <w:t>3.883462712</w:t>
-            </w:r>
-          </w:p>
-        </w:tc>
-        <w:tc>
-          <w:tcPr>
-            <w:tcW w:type="dxa" w:w="2876"/>
+              <w:t>0.001499204163</w:t>
+            </w:r>
+          </w:p>
+        </w:tc>
+        <w:tc>
+          <w:tcPr>
+            <w:tcW w:type="dxa" w:w="2396"/>
             <w:tcBorders>
               <w:top w:val="single" w:color="cccccc" w:sz="8" w:space="0" w:shadow="0" w:frame="0"/>
               <w:left w:val="single" w:color="cccccc" w:sz="8" w:space="0" w:shadow="0" w:frame="0"/>
@@ -8323,13 +9841,13 @@
                 <w:vertAlign w:val="baseline"/>
                 <w:rtl w:val="0"/>
               </w:rPr>
-              <w:t>3.883461712</w:t>
-            </w:r>
-          </w:p>
-        </w:tc>
-        <w:tc>
-          <w:tcPr>
-            <w:tcW w:type="dxa" w:w="2876"/>
+              <w:t>1.974736208</w:t>
+            </w:r>
+          </w:p>
+        </w:tc>
+        <w:tc>
+          <w:tcPr>
+            <w:tcW w:type="dxa" w:w="2396"/>
             <w:tcBorders>
               <w:top w:val="single" w:color="cccccc" w:sz="8" w:space="0" w:shadow="0" w:frame="0"/>
               <w:left w:val="single" w:color="cccccc" w:sz="8" w:space="0" w:shadow="0" w:frame="0"/>
@@ -8384,7 +9902,68 @@
                 <w:vertAlign w:val="baseline"/>
                 <w:rtl w:val="0"/>
               </w:rPr>
-              <w:t>0</w:t>
+              <w:t>3122569</w:t>
+            </w:r>
+          </w:p>
+        </w:tc>
+        <w:tc>
+          <w:tcPr>
+            <w:tcW w:type="dxa" w:w="2396"/>
+            <w:tcBorders>
+              <w:top w:val="single" w:color="cccccc" w:sz="8" w:space="0" w:shadow="0" w:frame="0"/>
+              <w:left w:val="single" w:color="cccccc" w:sz="8" w:space="0" w:shadow="0" w:frame="0"/>
+              <w:bottom w:val="single" w:color="cccccc" w:sz="8" w:space="0" w:shadow="0" w:frame="0"/>
+              <w:right w:val="single" w:color="cccccc" w:sz="8" w:space="0" w:shadow="0" w:frame="0"/>
+            </w:tcBorders>
+            <w:shd w:val="clear" w:color="auto" w:fill="ced7e7"/>
+            <w:tcMar>
+              <w:top w:type="dxa" w:w="40"/>
+              <w:left w:type="dxa" w:w="60"/>
+              <w:bottom w:type="dxa" w:w="40"/>
+              <w:right w:type="dxa" w:w="60"/>
+            </w:tcMar>
+            <w:vAlign w:val="bottom"/>
+          </w:tcPr>
+          <w:p>
+            <w:pPr>
+              <w:keepNext w:val="0"/>
+              <w:keepLines w:val="0"/>
+              <w:pageBreakBefore w:val="0"/>
+              <w:widowControl w:val="1"/>
+              <w:shd w:val="clear" w:color="auto" w:fill="auto"/>
+              <w:suppressAutoHyphens w:val="1"/>
+              <w:bidi w:val="0"/>
+              <w:spacing w:before="0" w:after="0" w:line="240" w:lineRule="auto"/>
+              <w:ind w:left="0" w:right="0" w:firstLine="0"/>
+              <w:jc w:val="right"/>
+              <w:outlineLvl w:val="0"/>
+              <w:rPr>
+                <w:rtl w:val="0"/>
+              </w:rPr>
+            </w:pPr>
+            <w:r>
+              <w:rPr>
+                <w:rFonts w:ascii="Cambria" w:cs="Cambria" w:hAnsi="Cambria" w:eastAsia="Cambria"/>
+                <w:b w:val="0"/>
+                <w:bCs w:val="0"/>
+                <w:i w:val="0"/>
+                <w:iCs w:val="0"/>
+                <w:caps w:val="0"/>
+                <w:smallCaps w:val="0"/>
+                <w:strike w:val="0"/>
+                <w:dstrike w:val="0"/>
+                <w:outline w:val="0"/>
+                <w:color w:val="000000"/>
+                <w:spacing w:val="0"/>
+                <w:kern w:val="0"/>
+                <w:position w:val="0"/>
+                <w:sz w:val="26"/>
+                <w:szCs w:val="26"/>
+                <w:u w:val="none"/>
+                <w:vertAlign w:val="baseline"/>
+                <w:rtl w:val="0"/>
+              </w:rPr>
+              <w:t>1</w:t>
             </w:r>
           </w:p>
         </w:tc>
@@ -8398,7 +9977,7 @@
         </w:trPr>
         <w:tc>
           <w:tcPr>
-            <w:tcW w:type="dxa" w:w="2876"/>
+            <w:tcW w:type="dxa" w:w="2396"/>
             <w:tcBorders>
               <w:top w:val="single" w:color="cccccc" w:sz="8" w:space="0" w:shadow="0" w:frame="0"/>
               <w:left w:val="single" w:color="cccccc" w:sz="8" w:space="0" w:shadow="0" w:frame="0"/>
@@ -8453,13 +10032,13 @@
                 <w:vertAlign w:val="baseline"/>
                 <w:rtl w:val="0"/>
               </w:rPr>
-              <w:t>0.001499426256</w:t>
-            </w:r>
-          </w:p>
-        </w:tc>
-        <w:tc>
-          <w:tcPr>
-            <w:tcW w:type="dxa" w:w="2876"/>
+              <w:t>-0.0003947239187</w:t>
+            </w:r>
+          </w:p>
+        </w:tc>
+        <w:tc>
+          <w:tcPr>
+            <w:tcW w:type="dxa" w:w="2396"/>
             <w:tcBorders>
               <w:top w:val="single" w:color="cccccc" w:sz="8" w:space="0" w:shadow="0" w:frame="0"/>
               <w:left w:val="single" w:color="cccccc" w:sz="8" w:space="0" w:shadow="0" w:frame="0"/>
@@ -8514,13 +10093,13 @@
                 <w:vertAlign w:val="baseline"/>
                 <w:rtl w:val="0"/>
               </w:rPr>
-              <w:t>0.001499204163</w:t>
-            </w:r>
-          </w:p>
-        </w:tc>
-        <w:tc>
-          <w:tcPr>
-            <w:tcW w:type="dxa" w:w="2876"/>
+              <w:t>0.5346703234</w:t>
+            </w:r>
+          </w:p>
+        </w:tc>
+        <w:tc>
+          <w:tcPr>
+            <w:tcW w:type="dxa" w:w="2396"/>
             <w:tcBorders>
               <w:top w:val="single" w:color="cccccc" w:sz="8" w:space="0" w:shadow="0" w:frame="0"/>
               <w:left w:val="single" w:color="cccccc" w:sz="8" w:space="0" w:shadow="0" w:frame="0"/>
@@ -8575,13 +10154,13 @@
                 <w:vertAlign w:val="baseline"/>
                 <w:rtl w:val="0"/>
               </w:rPr>
-              <w:t>1.974737342</w:t>
-            </w:r>
-          </w:p>
-        </w:tc>
-        <w:tc>
-          <w:tcPr>
-            <w:tcW w:type="dxa" w:w="2876"/>
+              <w:t>-0.0003947660588</w:t>
+            </w:r>
+          </w:p>
+        </w:tc>
+        <w:tc>
+          <w:tcPr>
+            <w:tcW w:type="dxa" w:w="2396"/>
             <w:tcBorders>
               <w:top w:val="single" w:color="cccccc" w:sz="8" w:space="0" w:shadow="0" w:frame="0"/>
               <w:left w:val="single" w:color="cccccc" w:sz="8" w:space="0" w:shadow="0" w:frame="0"/>
@@ -8636,13 +10215,13 @@
                 <w:vertAlign w:val="baseline"/>
                 <w:rtl w:val="0"/>
               </w:rPr>
-              <w:t>1.974736208</w:t>
-            </w:r>
-          </w:p>
-        </w:tc>
-        <w:tc>
-          <w:tcPr>
-            <w:tcW w:type="dxa" w:w="2876"/>
+              <w:t>0.5346700584</w:t>
+            </w:r>
+          </w:p>
+        </w:tc>
+        <w:tc>
+          <w:tcPr>
+            <w:tcW w:type="dxa" w:w="2396"/>
             <w:tcBorders>
               <w:top w:val="single" w:color="cccccc" w:sz="8" w:space="0" w:shadow="0" w:frame="0"/>
               <w:left w:val="single" w:color="cccccc" w:sz="8" w:space="0" w:shadow="0" w:frame="0"/>
@@ -8697,7 +10276,68 @@
                 <w:vertAlign w:val="baseline"/>
                 <w:rtl w:val="0"/>
               </w:rPr>
-              <w:t>3122569</w:t>
+              <w:t>0</w:t>
+            </w:r>
+          </w:p>
+        </w:tc>
+        <w:tc>
+          <w:tcPr>
+            <w:tcW w:type="dxa" w:w="2396"/>
+            <w:tcBorders>
+              <w:top w:val="single" w:color="cccccc" w:sz="8" w:space="0" w:shadow="0" w:frame="0"/>
+              <w:left w:val="single" w:color="cccccc" w:sz="8" w:space="0" w:shadow="0" w:frame="0"/>
+              <w:bottom w:val="single" w:color="cccccc" w:sz="8" w:space="0" w:shadow="0" w:frame="0"/>
+              <w:right w:val="single" w:color="cccccc" w:sz="8" w:space="0" w:shadow="0" w:frame="0"/>
+            </w:tcBorders>
+            <w:shd w:val="clear" w:color="auto" w:fill="e8ecf3"/>
+            <w:tcMar>
+              <w:top w:type="dxa" w:w="40"/>
+              <w:left w:type="dxa" w:w="60"/>
+              <w:bottom w:type="dxa" w:w="40"/>
+              <w:right w:type="dxa" w:w="60"/>
+            </w:tcMar>
+            <w:vAlign w:val="bottom"/>
+          </w:tcPr>
+          <w:p>
+            <w:pPr>
+              <w:keepNext w:val="0"/>
+              <w:keepLines w:val="0"/>
+              <w:pageBreakBefore w:val="0"/>
+              <w:widowControl w:val="1"/>
+              <w:shd w:val="clear" w:color="auto" w:fill="auto"/>
+              <w:suppressAutoHyphens w:val="1"/>
+              <w:bidi w:val="0"/>
+              <w:spacing w:before="0" w:after="0" w:line="240" w:lineRule="auto"/>
+              <w:ind w:left="0" w:right="0" w:firstLine="0"/>
+              <w:jc w:val="right"/>
+              <w:outlineLvl w:val="0"/>
+              <w:rPr>
+                <w:rtl w:val="0"/>
+              </w:rPr>
+            </w:pPr>
+            <w:r>
+              <w:rPr>
+                <w:rFonts w:ascii="Cambria" w:cs="Cambria" w:hAnsi="Cambria" w:eastAsia="Cambria"/>
+                <w:b w:val="0"/>
+                <w:bCs w:val="0"/>
+                <w:i w:val="0"/>
+                <w:iCs w:val="0"/>
+                <w:caps w:val="0"/>
+                <w:smallCaps w:val="0"/>
+                <w:strike w:val="0"/>
+                <w:dstrike w:val="0"/>
+                <w:outline w:val="0"/>
+                <w:color w:val="000000"/>
+                <w:spacing w:val="0"/>
+                <w:kern w:val="0"/>
+                <w:position w:val="0"/>
+                <w:sz w:val="26"/>
+                <w:szCs w:val="26"/>
+                <w:u w:val="none"/>
+                <w:vertAlign w:val="baseline"/>
+                <w:rtl w:val="0"/>
+              </w:rPr>
+              <w:t>2</w:t>
             </w:r>
           </w:p>
         </w:tc>
@@ -8711,7 +10351,7 @@
         </w:trPr>
         <w:tc>
           <w:tcPr>
-            <w:tcW w:type="dxa" w:w="2876"/>
+            <w:tcW w:type="dxa" w:w="2396"/>
             <w:tcBorders>
               <w:top w:val="single" w:color="cccccc" w:sz="8" w:space="0" w:shadow="0" w:frame="0"/>
               <w:left w:val="single" w:color="cccccc" w:sz="8" w:space="0" w:shadow="0" w:frame="0"/>
@@ -8766,13 +10406,13 @@
                 <w:vertAlign w:val="baseline"/>
                 <w:rtl w:val="0"/>
               </w:rPr>
-              <w:t>-0.0003947239187</w:t>
-            </w:r>
-          </w:p>
-        </w:tc>
-        <w:tc>
-          <w:tcPr>
-            <w:tcW w:type="dxa" w:w="2876"/>
+              <w:t>0.0002643677402</w:t>
+            </w:r>
+          </w:p>
+        </w:tc>
+        <w:tc>
+          <w:tcPr>
+            <w:tcW w:type="dxa" w:w="2396"/>
             <w:tcBorders>
               <w:top w:val="single" w:color="cccccc" w:sz="8" w:space="0" w:shadow="0" w:frame="0"/>
               <w:left w:val="single" w:color="cccccc" w:sz="8" w:space="0" w:shadow="0" w:frame="0"/>
@@ -8827,13 +10467,13 @@
                 <w:vertAlign w:val="baseline"/>
                 <w:rtl w:val="0"/>
               </w:rPr>
-              <w:t>-0.0003947660588</w:t>
-            </w:r>
-          </w:p>
-        </w:tc>
-        <w:tc>
-          <w:tcPr>
-            <w:tcW w:type="dxa" w:w="2876"/>
+              <w:t>1.536784775</w:t>
+            </w:r>
+          </w:p>
+        </w:tc>
+        <w:tc>
+          <w:tcPr>
+            <w:tcW w:type="dxa" w:w="2396"/>
             <w:tcBorders>
               <w:top w:val="single" w:color="cccccc" w:sz="8" w:space="0" w:shadow="0" w:frame="0"/>
               <w:left w:val="single" w:color="cccccc" w:sz="8" w:space="0" w:shadow="0" w:frame="0"/>
@@ -8888,13 +10528,13 @@
                 <w:vertAlign w:val="baseline"/>
                 <w:rtl w:val="0"/>
               </w:rPr>
-              <w:t>0.5346703234</w:t>
-            </w:r>
-          </w:p>
-        </w:tc>
-        <w:tc>
-          <w:tcPr>
-            <w:tcW w:type="dxa" w:w="2876"/>
+              <w:t>0.0002644119017</w:t>
+            </w:r>
+          </w:p>
+        </w:tc>
+        <w:tc>
+          <w:tcPr>
+            <w:tcW w:type="dxa" w:w="2396"/>
             <w:tcBorders>
               <w:top w:val="single" w:color="cccccc" w:sz="8" w:space="0" w:shadow="0" w:frame="0"/>
               <w:left w:val="single" w:color="cccccc" w:sz="8" w:space="0" w:shadow="0" w:frame="0"/>
@@ -8949,13 +10589,13 @@
                 <w:vertAlign w:val="baseline"/>
                 <w:rtl w:val="0"/>
               </w:rPr>
-              <w:t>0.5346700584</w:t>
-            </w:r>
-          </w:p>
-        </w:tc>
-        <w:tc>
-          <w:tcPr>
-            <w:tcW w:type="dxa" w:w="2876"/>
+              <w:t>1.536784551</w:t>
+            </w:r>
+          </w:p>
+        </w:tc>
+        <w:tc>
+          <w:tcPr>
+            <w:tcW w:type="dxa" w:w="2396"/>
             <w:tcBorders>
               <w:top w:val="single" w:color="cccccc" w:sz="8" w:space="0" w:shadow="0" w:frame="0"/>
               <w:left w:val="single" w:color="cccccc" w:sz="8" w:space="0" w:shadow="0" w:frame="0"/>
@@ -9011,6 +10651,67 @@
                 <w:rtl w:val="0"/>
               </w:rPr>
               <w:t>0</w:t>
+            </w:r>
+          </w:p>
+        </w:tc>
+        <w:tc>
+          <w:tcPr>
+            <w:tcW w:type="dxa" w:w="2396"/>
+            <w:tcBorders>
+              <w:top w:val="single" w:color="cccccc" w:sz="8" w:space="0" w:shadow="0" w:frame="0"/>
+              <w:left w:val="single" w:color="cccccc" w:sz="8" w:space="0" w:shadow="0" w:frame="0"/>
+              <w:bottom w:val="single" w:color="cccccc" w:sz="8" w:space="0" w:shadow="0" w:frame="0"/>
+              <w:right w:val="single" w:color="cccccc" w:sz="8" w:space="0" w:shadow="0" w:frame="0"/>
+            </w:tcBorders>
+            <w:shd w:val="clear" w:color="auto" w:fill="ced7e7"/>
+            <w:tcMar>
+              <w:top w:type="dxa" w:w="40"/>
+              <w:left w:type="dxa" w:w="60"/>
+              <w:bottom w:type="dxa" w:w="40"/>
+              <w:right w:type="dxa" w:w="60"/>
+            </w:tcMar>
+            <w:vAlign w:val="bottom"/>
+          </w:tcPr>
+          <w:p>
+            <w:pPr>
+              <w:keepNext w:val="0"/>
+              <w:keepLines w:val="0"/>
+              <w:pageBreakBefore w:val="0"/>
+              <w:widowControl w:val="1"/>
+              <w:shd w:val="clear" w:color="auto" w:fill="auto"/>
+              <w:suppressAutoHyphens w:val="1"/>
+              <w:bidi w:val="0"/>
+              <w:spacing w:before="0" w:after="0" w:line="240" w:lineRule="auto"/>
+              <w:ind w:left="0" w:right="0" w:firstLine="0"/>
+              <w:jc w:val="right"/>
+              <w:outlineLvl w:val="0"/>
+              <w:rPr>
+                <w:rtl w:val="0"/>
+              </w:rPr>
+            </w:pPr>
+            <w:r>
+              <w:rPr>
+                <w:rFonts w:ascii="Cambria" w:cs="Cambria" w:hAnsi="Cambria" w:eastAsia="Cambria"/>
+                <w:b w:val="0"/>
+                <w:bCs w:val="0"/>
+                <w:i w:val="0"/>
+                <w:iCs w:val="0"/>
+                <w:caps w:val="0"/>
+                <w:smallCaps w:val="0"/>
+                <w:strike w:val="0"/>
+                <w:dstrike w:val="0"/>
+                <w:outline w:val="0"/>
+                <w:color w:val="000000"/>
+                <w:spacing w:val="0"/>
+                <w:kern w:val="0"/>
+                <w:position w:val="0"/>
+                <w:sz w:val="26"/>
+                <w:szCs w:val="26"/>
+                <w:u w:val="none"/>
+                <w:vertAlign w:val="baseline"/>
+                <w:rtl w:val="0"/>
+              </w:rPr>
+              <w:t>1</w:t>
             </w:r>
           </w:p>
         </w:tc>
@@ -9024,7 +10725,7 @@
         </w:trPr>
         <w:tc>
           <w:tcPr>
-            <w:tcW w:type="dxa" w:w="2876"/>
+            <w:tcW w:type="dxa" w:w="2396"/>
             <w:tcBorders>
               <w:top w:val="single" w:color="cccccc" w:sz="8" w:space="0" w:shadow="0" w:frame="0"/>
               <w:left w:val="single" w:color="cccccc" w:sz="8" w:space="0" w:shadow="0" w:frame="0"/>
@@ -9079,13 +10780,13 @@
                 <w:vertAlign w:val="baseline"/>
                 <w:rtl w:val="0"/>
               </w:rPr>
-              <w:t>0.0002643677402</w:t>
-            </w:r>
-          </w:p>
-        </w:tc>
-        <w:tc>
-          <w:tcPr>
-            <w:tcW w:type="dxa" w:w="2876"/>
+              <w:t>0.0007152209925</w:t>
+            </w:r>
+          </w:p>
+        </w:tc>
+        <w:tc>
+          <w:tcPr>
+            <w:tcW w:type="dxa" w:w="2396"/>
             <w:tcBorders>
               <w:top w:val="single" w:color="cccccc" w:sz="8" w:space="0" w:shadow="0" w:frame="0"/>
               <w:left w:val="single" w:color="cccccc" w:sz="8" w:space="0" w:shadow="0" w:frame="0"/>
@@ -9140,13 +10841,13 @@
                 <w:vertAlign w:val="baseline"/>
                 <w:rtl w:val="0"/>
               </w:rPr>
-              <w:t>0.0002644119017</w:t>
-            </w:r>
-          </w:p>
-        </w:tc>
-        <w:tc>
-          <w:tcPr>
-            <w:tcW w:type="dxa" w:w="2876"/>
+              <w:t>1.57295109</w:t>
+            </w:r>
+          </w:p>
+        </w:tc>
+        <w:tc>
+          <w:tcPr>
+            <w:tcW w:type="dxa" w:w="2396"/>
             <w:tcBorders>
               <w:top w:val="single" w:color="cccccc" w:sz="8" w:space="0" w:shadow="0" w:frame="0"/>
               <w:left w:val="single" w:color="cccccc" w:sz="8" w:space="0" w:shadow="0" w:frame="0"/>
@@ -9201,13 +10902,13 @@
                 <w:vertAlign w:val="baseline"/>
                 <w:rtl w:val="0"/>
               </w:rPr>
-              <w:t>1.536784775</w:t>
-            </w:r>
-          </w:p>
-        </w:tc>
-        <w:tc>
-          <w:tcPr>
-            <w:tcW w:type="dxa" w:w="2876"/>
+              <w:t>0.0007148605471</w:t>
+            </w:r>
+          </w:p>
+        </w:tc>
+        <w:tc>
+          <w:tcPr>
+            <w:tcW w:type="dxa" w:w="2396"/>
             <w:tcBorders>
               <w:top w:val="single" w:color="cccccc" w:sz="8" w:space="0" w:shadow="0" w:frame="0"/>
               <w:left w:val="single" w:color="cccccc" w:sz="8" w:space="0" w:shadow="0" w:frame="0"/>
@@ -9262,13 +10963,13 @@
                 <w:vertAlign w:val="baseline"/>
                 <w:rtl w:val="0"/>
               </w:rPr>
-              <w:t>1.536784551</w:t>
-            </w:r>
-          </w:p>
-        </w:tc>
-        <w:tc>
-          <w:tcPr>
-            <w:tcW w:type="dxa" w:w="2876"/>
+              <w:t>1.57294924</w:t>
+            </w:r>
+          </w:p>
+        </w:tc>
+        <w:tc>
+          <w:tcPr>
+            <w:tcW w:type="dxa" w:w="2396"/>
             <w:tcBorders>
               <w:top w:val="single" w:color="cccccc" w:sz="8" w:space="0" w:shadow="0" w:frame="0"/>
               <w:left w:val="single" w:color="cccccc" w:sz="8" w:space="0" w:shadow="0" w:frame="0"/>
@@ -9323,7 +11024,68 @@
                 <w:vertAlign w:val="baseline"/>
                 <w:rtl w:val="0"/>
               </w:rPr>
-              <w:t>0</w:t>
+              <w:t>3839731</w:t>
+            </w:r>
+          </w:p>
+        </w:tc>
+        <w:tc>
+          <w:tcPr>
+            <w:tcW w:type="dxa" w:w="2396"/>
+            <w:tcBorders>
+              <w:top w:val="single" w:color="cccccc" w:sz="8" w:space="0" w:shadow="0" w:frame="0"/>
+              <w:left w:val="single" w:color="cccccc" w:sz="8" w:space="0" w:shadow="0" w:frame="0"/>
+              <w:bottom w:val="single" w:color="cccccc" w:sz="8" w:space="0" w:shadow="0" w:frame="0"/>
+              <w:right w:val="single" w:color="cccccc" w:sz="8" w:space="0" w:shadow="0" w:frame="0"/>
+            </w:tcBorders>
+            <w:shd w:val="clear" w:color="auto" w:fill="e8ecf3"/>
+            <w:tcMar>
+              <w:top w:type="dxa" w:w="40"/>
+              <w:left w:type="dxa" w:w="60"/>
+              <w:bottom w:type="dxa" w:w="40"/>
+              <w:right w:type="dxa" w:w="60"/>
+            </w:tcMar>
+            <w:vAlign w:val="bottom"/>
+          </w:tcPr>
+          <w:p>
+            <w:pPr>
+              <w:keepNext w:val="0"/>
+              <w:keepLines w:val="0"/>
+              <w:pageBreakBefore w:val="0"/>
+              <w:widowControl w:val="1"/>
+              <w:shd w:val="clear" w:color="auto" w:fill="auto"/>
+              <w:suppressAutoHyphens w:val="1"/>
+              <w:bidi w:val="0"/>
+              <w:spacing w:before="0" w:after="0" w:line="240" w:lineRule="auto"/>
+              <w:ind w:left="0" w:right="0" w:firstLine="0"/>
+              <w:jc w:val="right"/>
+              <w:outlineLvl w:val="0"/>
+              <w:rPr>
+                <w:rtl w:val="0"/>
+              </w:rPr>
+            </w:pPr>
+            <w:r>
+              <w:rPr>
+                <w:rFonts w:ascii="Cambria" w:cs="Cambria" w:hAnsi="Cambria" w:eastAsia="Cambria"/>
+                <w:b w:val="0"/>
+                <w:bCs w:val="0"/>
+                <w:i w:val="0"/>
+                <w:iCs w:val="0"/>
+                <w:caps w:val="0"/>
+                <w:smallCaps w:val="0"/>
+                <w:strike w:val="0"/>
+                <w:dstrike w:val="0"/>
+                <w:outline w:val="0"/>
+                <w:color w:val="000000"/>
+                <w:spacing w:val="0"/>
+                <w:kern w:val="0"/>
+                <w:position w:val="0"/>
+                <w:sz w:val="26"/>
+                <w:szCs w:val="26"/>
+                <w:u w:val="none"/>
+                <w:vertAlign w:val="baseline"/>
+                <w:rtl w:val="0"/>
+              </w:rPr>
+              <w:t>1</w:t>
             </w:r>
           </w:p>
         </w:tc>
@@ -9631,7 +11393,7 @@
           <w:rtl w:val="0"/>
           <w:lang w:val="nl-NL"/>
         </w:rPr>
-        <w:t xml:space="preserve"> SERIES  3  is  0.608203228653</w:t>
+        <w:t xml:space="preserve"> SERIES  3  is  -0.105548043353</w:t>
       </w:r>
     </w:p>
     <w:p>
@@ -9779,7 +11541,27 @@
           <w:rtl w:val="0"/>
           <w:lang w:val="en-US"/>
         </w:rPr>
-        <w:t>This also can be parallelized, when you have already calculated sigma and mean, you can distribute jobs in batches in a similar way as done in standard deviation / mean calculation of previous question. The p-value obtained from t-statistic in this case using t = rho* sqrt( n - 2 ) / sqrt (1 - r^2) was found to be 0.</w:t>
+        <w:t>This also can be parallelized, when you have already calculated sigma and mean, you can distribute jobs in batches in a similar way as done in standard deviation / mean calculation of previous question. The p-value obtained from t-statistic in this case using t-value = rho* sqrt( n - 2 ) / sqrt (1 - r^2) was found to be 0 [using scipy</w:t>
+      </w:r>
+      <w:r>
+        <w:rPr>
+          <w:rFonts w:ascii="Courier New" w:hAnsi="Courier New" w:hint="default"/>
+          <w:sz w:val="20"/>
+          <w:szCs w:val="20"/>
+          <w:rtl w:val="0"/>
+          <w:lang w:val="en-US"/>
+        </w:rPr>
+        <w:t>’</w:t>
+      </w:r>
+      <w:r>
+        <w:rPr>
+          <w:rFonts w:ascii="Courier New" w:hAnsi="Courier New"/>
+          <w:sz w:val="20"/>
+          <w:szCs w:val="20"/>
+          <w:rtl w:val="0"/>
+          <w:lang w:val="en-US"/>
+        </w:rPr>
+        <w:t>s function]</w:t>
       </w:r>
     </w:p>
     <w:p>
@@ -9813,7 +11595,92 @@
           <w:rtl w:val="0"/>
           <w:lang w:val="en-US"/>
         </w:rPr>
-        <w:t xml:space="preserve">In this particular case the linear relationship is significant, its much greater than 0. </w:t>
+        <w:t xml:space="preserve">Also from the t-value table </w:t>
+      </w:r>
+    </w:p>
+    <w:p>
+      <w:pPr>
+        <w:pStyle w:val="Body"/>
+        <w:bidi w:val="0"/>
+        <w:spacing w:line="240" w:lineRule="auto"/>
+        <w:ind w:left="0" w:right="0" w:firstLine="0"/>
+        <w:jc w:val="left"/>
+        <w:rPr>
+          <w:rtl w:val="0"/>
+        </w:rPr>
+      </w:pPr>
+      <w:r>
+        <w:rPr>
+          <w:rFonts w:ascii="Courier New" w:hAnsi="Courier New"/>
+          <w:sz w:val="20"/>
+          <w:szCs w:val="20"/>
+          <w:rtl w:val="0"/>
+          <w:lang w:val="en-US"/>
+        </w:rPr>
+        <w:t xml:space="preserve">The observed t-value </w:t>
+      </w:r>
+      <w:r>
+        <w:rPr>
+          <w:rFonts w:ascii="Courier New" w:hAnsi="Courier New"/>
+          <w:sz w:val="20"/>
+          <w:szCs w:val="20"/>
+          <w:rtl w:val="0"/>
+        </w:rPr>
+        <w:t>233.344275335</w:t>
+      </w:r>
+      <w:r>
+        <w:rPr>
+          <w:rFonts w:ascii="Courier New" w:hAnsi="Courier New"/>
+          <w:sz w:val="20"/>
+          <w:szCs w:val="20"/>
+          <w:rtl w:val="0"/>
+          <w:lang w:val="en-US"/>
+        </w:rPr>
+        <w:t>, the t-value for 99.9% significance for a two sided test should be &gt;= 3.373 for 120 degrees of freedom, however we have 4999998 degrees of freedom, since the required t-value for significance decreases with increase in degrees of freedom, we can surely say that our correlation is significant.</w:t>
+      </w:r>
+    </w:p>
+    <w:p>
+      <w:pPr>
+        <w:pStyle w:val="Body"/>
+        <w:bidi w:val="0"/>
+        <w:spacing w:line="240" w:lineRule="auto"/>
+        <w:ind w:left="0" w:right="0" w:firstLine="0"/>
+        <w:jc w:val="left"/>
+        <w:rPr>
+          <w:rtl w:val="0"/>
+        </w:rPr>
+      </w:pPr>
+      <w:r>
+        <w:rPr>
+          <w:rFonts w:ascii="Courier New" w:hAnsi="Courier New"/>
+          <w:sz w:val="20"/>
+          <w:szCs w:val="20"/>
+          <w:rtl w:val="0"/>
+          <w:lang w:val="en-US"/>
+        </w:rPr>
+        <w:t>Thus we can reject the null hypothesis stating that rho is equal to 0.</w:t>
+      </w:r>
+    </w:p>
+    <w:p>
+      <w:pPr>
+        <w:pStyle w:val="Body"/>
+        <w:bidi w:val="0"/>
+        <w:spacing w:line="240" w:lineRule="auto"/>
+        <w:ind w:left="0" w:right="0" w:firstLine="0"/>
+        <w:jc w:val="left"/>
+        <w:rPr>
+          <w:rtl w:val="0"/>
+        </w:rPr>
+      </w:pPr>
+      <w:r>
+        <w:rPr>
+          <w:rFonts w:ascii="Courier New" w:hAnsi="Courier New"/>
+          <w:sz w:val="20"/>
+          <w:szCs w:val="20"/>
+          <w:rtl w:val="0"/>
+          <w:lang w:val="en-US"/>
+        </w:rPr>
+        <w:t>However the relationship between the two series is not strong as the value is quite close to 0</w:t>
       </w:r>
     </w:p>
     <w:p>
@@ -9881,7 +11748,7 @@
           <w:rtl w:val="0"/>
           <w:lang w:val="en-US"/>
         </w:rPr>
-        <w:t>An alternative method to get more confidence that the correlation observed is not by chance:</w:t>
+        <w:t>An alternative method to get confidence/significance that the correlation observed is not by chance:</w:t>
       </w:r>
     </w:p>
     <w:p>
@@ -10305,7 +12172,7 @@
           <w:rtl w:val="0"/>
           <w:lang w:val="en-US"/>
         </w:rPr>
-        <w:t>A better implementation for this assignment would be to load the file in a database, otherwise repeatedly you have to read the file, even in the case you want to jump to a specific section in a file you will have to traverse the offset.</w:t>
+        <w:t xml:space="preserve">A better implementation for this assignment would be to load the file in a database, otherwise repeatedly you have to read the file, even in the case you want to jump to a specific section in a file you will have to traverse till the offset. You can also implement a seek peek implementation of jumping to the section you want to read but for that you should know the size of each of the values (in bytes) </w:t>
       </w:r>
     </w:p>
     <w:p>
@@ -10495,7 +12362,7 @@
           <w:rtl w:val="0"/>
           <w:lang w:val="en-US"/>
         </w:rPr>
-        <w:t xml:space="preserve"> The function get_correlation_parallel() computes the mean and standard deviation, also counts the missing values for each of the series, </w:t>
+        <w:t xml:space="preserve"> The function get_correlation_parallel() computes the mean and standard deviation and correlation between the series s1 and s2</w:t>
       </w:r>
     </w:p>
     <w:sectPr>
@@ -10529,7 +12396,7 @@
       <w:fldChar w:fldCharType="separate" w:fldLock="0"/>
     </w:r>
     <w:r>
-      <w:t>5</w:t>
+      <w:t>2</w:t>
     </w:r>
     <w:r>
       <w:rPr/>

</xml_diff>

<commit_message>
added more explaination to hypothesis testing
</commit_message>
<xml_diff>
--- a/problem_statement.docx
+++ b/problem_statement.docx
@@ -11595,7 +11595,7 @@
           <w:rtl w:val="0"/>
           <w:lang w:val="en-US"/>
         </w:rPr>
-        <w:t xml:space="preserve">Also from the t-value table </w:t>
+        <w:t>The Null hypothesis is taken as that there is no correlation between the series i.e. rho_population = 0</w:t>
       </w:r>
     </w:p>
     <w:p>
@@ -11609,6 +11609,18 @@
           <w:rtl w:val="0"/>
         </w:rPr>
       </w:pPr>
+    </w:p>
+    <w:p>
+      <w:pPr>
+        <w:pStyle w:val="Body"/>
+        <w:bidi w:val="0"/>
+        <w:spacing w:line="240" w:lineRule="auto"/>
+        <w:ind w:left="0" w:right="0" w:firstLine="0"/>
+        <w:jc w:val="left"/>
+        <w:rPr>
+          <w:rtl w:val="0"/>
+        </w:rPr>
+      </w:pPr>
       <w:r>
         <w:rPr>
           <w:rFonts w:ascii="Courier New" w:hAnsi="Courier New"/>
@@ -11617,7 +11629,7 @@
           <w:rtl w:val="0"/>
           <w:lang w:val="en-US"/>
         </w:rPr>
-        <w:t xml:space="preserve">The observed t-value </w:t>
+        <w:t xml:space="preserve">the observed t-value </w:t>
       </w:r>
       <w:r>
         <w:rPr>
@@ -11636,7 +11648,63 @@
           <w:rtl w:val="0"/>
           <w:lang w:val="en-US"/>
         </w:rPr>
-        <w:t>, the t-value for 99.9% significance for a two sided test should be &gt;= 3.373 for 120 degrees of freedom, however we have 4999998 degrees of freedom, since the required t-value for significance decreases with increase in degrees of freedom, we can surely say that our correlation is significant.</w:t>
+        <w:t xml:space="preserve">, from </w:t>
+      </w:r>
+      <w:r>
+        <w:rPr>
+          <w:rStyle w:val="Hyperlink.0"/>
+          <w:rFonts w:ascii="Courier New" w:cs="Courier New" w:hAnsi="Courier New" w:eastAsia="Courier New"/>
+          <w:sz w:val="20"/>
+          <w:szCs w:val="20"/>
+        </w:rPr>
+        <w:fldChar w:fldCharType="begin" w:fldLock="0"/>
+      </w:r>
+      <w:r>
+        <w:rPr>
+          <w:rStyle w:val="Hyperlink.0"/>
+          <w:rFonts w:ascii="Courier New" w:cs="Courier New" w:hAnsi="Courier New" w:eastAsia="Courier New"/>
+          <w:sz w:val="20"/>
+          <w:szCs w:val="20"/>
+        </w:rPr>
+        <w:instrText xml:space="preserve"> HYPERLINK "https://en.wikipedia.org/wiki/Student%27s_t-distribution#Table_of_selected_values"</w:instrText>
+      </w:r>
+      <w:r>
+        <w:rPr>
+          <w:rStyle w:val="Hyperlink.0"/>
+          <w:rFonts w:ascii="Courier New" w:cs="Courier New" w:hAnsi="Courier New" w:eastAsia="Courier New"/>
+          <w:sz w:val="20"/>
+          <w:szCs w:val="20"/>
+        </w:rPr>
+        <w:fldChar w:fldCharType="separate" w:fldLock="0"/>
+      </w:r>
+      <w:r>
+        <w:rPr>
+          <w:rStyle w:val="Hyperlink.0"/>
+          <w:rFonts w:ascii="Courier New" w:hAnsi="Courier New"/>
+          <w:sz w:val="20"/>
+          <w:szCs w:val="20"/>
+          <w:rtl w:val="0"/>
+          <w:lang w:val="en-US"/>
+        </w:rPr>
+        <w:t>t-value table</w:t>
+      </w:r>
+      <w:r>
+        <w:rPr>
+          <w:rFonts w:ascii="Courier New" w:cs="Courier New" w:hAnsi="Courier New" w:eastAsia="Courier New"/>
+          <w:sz w:val="20"/>
+          <w:szCs w:val="20"/>
+        </w:rPr>
+        <w:fldChar w:fldCharType="end" w:fldLock="0"/>
+      </w:r>
+      <w:r>
+        <w:rPr>
+          <w:rFonts w:ascii="Courier New" w:hAnsi="Courier New"/>
+          <w:sz w:val="20"/>
+          <w:szCs w:val="20"/>
+          <w:rtl w:val="0"/>
+          <w:lang w:val="en-US"/>
+        </w:rPr>
+        <w:t xml:space="preserve"> the t-value for 99.9% significance for a two sided test should be &gt;= 3.373 for 120 degrees of freedom, however we have 4999998 degrees of freedom, since the required t-value for significance decreases with increase in degrees of freedom, we can surely say that our correlation is significant.</w:t>
       </w:r>
     </w:p>
     <w:p>
@@ -11658,7 +11726,7 @@
           <w:rtl w:val="0"/>
           <w:lang w:val="en-US"/>
         </w:rPr>
-        <w:t>Thus we can reject the null hypothesis stating that rho is equal to 0.</w:t>
+        <w:t>Thus we can reject the null hypothesis</w:t>
       </w:r>
     </w:p>
     <w:p>
@@ -11680,7 +11748,7 @@
           <w:rtl w:val="0"/>
           <w:lang w:val="en-US"/>
         </w:rPr>
-        <w:t>However the relationship between the two series is not strong as the value is quite close to 0</w:t>
+        <w:t>However the relationship between the two series is not strong as the value is quite close to 0 (-0.1055)</w:t>
       </w:r>
     </w:p>
     <w:p>
@@ -11714,7 +11782,7 @@
           <w:rtl w:val="0"/>
           <w:lang w:val="en-US"/>
         </w:rPr>
-        <w:t xml:space="preserve">However given more time, would like to see in the factors such as cross correlation, or figuring out a non linear relationship between the series. </w:t>
+        <w:t xml:space="preserve">Given more time, would like to see in the factors such as cross correlation, or figuring out a non linear relationship between the series. </w:t>
       </w:r>
     </w:p>
     <w:p>
@@ -12396,7 +12464,7 @@
       <w:fldChar w:fldCharType="separate" w:fldLock="0"/>
     </w:r>
     <w:r>
-      <w:t>2</w:t>
+      <w:t>1</w:t>
     </w:r>
     <w:r>
       <w:rPr/>

</xml_diff>

<commit_message>
added the text - that the 2 and 3 series are inversely propotional
</commit_message>
<xml_diff>
--- a/problem_statement.docx
+++ b/problem_statement.docx
@@ -11395,18 +11395,16 @@
         </w:rPr>
         <w:t xml:space="preserve"> SERIES  3  is  -0.105548043353</w:t>
       </w:r>
-    </w:p>
-    <w:p>
-      <w:pPr>
-        <w:pStyle w:val="Body"/>
-        <w:bidi w:val="0"/>
-        <w:spacing w:line="240" w:lineRule="auto"/>
-        <w:ind w:left="0" w:right="0" w:firstLine="0"/>
-        <w:jc w:val="left"/>
-        <w:rPr>
-          <w:rtl w:val="0"/>
-        </w:rPr>
-      </w:pPr>
+      <w:r>
+        <w:rPr>
+          <w:rFonts w:ascii="Courier New" w:hAnsi="Courier New"/>
+          <w:sz w:val="20"/>
+          <w:szCs w:val="20"/>
+          <w:rtl w:val="0"/>
+          <w:lang w:val="en-US"/>
+        </w:rPr>
+        <w:t xml:space="preserve">,implying they are inversely proportional. </w:t>
+      </w:r>
     </w:p>
     <w:p>
       <w:pPr>
@@ -12464,7 +12462,7 @@
       <w:fldChar w:fldCharType="separate" w:fldLock="0"/>
     </w:r>
     <w:r>
-      <w:t>1</w:t>
+      <w:t>2</w:t>
     </w:r>
     <w:r>
       <w:rPr/>

</xml_diff>